<commit_message>
Updated spelling inside of Motivation Letter Section.
</commit_message>
<xml_diff>
--- a/resume.en.sitko patryk.docx
+++ b/resume.en.sitko patryk.docx
@@ -920,6 +920,7 @@
         </w:rPr>
       </w:pPr>
       <w:hyperlink r:id="rId6" w:history="1">
+        <w:proofErr w:type="spellStart"/>
         <w:r>
           <w:rPr>
             <w:rStyle w:val="Hipercze"/>
@@ -942,8 +943,159 @@
               <w14:round/>
             </w14:textOutline>
           </w:rPr>
-          <w:t>Bergensesteenweg 37a 002, 1500 Halle - Vlaams Brabant, België</w:t>
+          <w:t>Bergensesteenweg</w:t>
         </w:r>
+        <w:proofErr w:type="spellEnd"/>
+        <w:r>
+          <w:rPr>
+            <w:rStyle w:val="Hipercze"/>
+            <w:b/>
+            <w:color w:val="7030A0"/>
+            <w:sz w:val="28"/>
+            <w:szCs w:val="28"/>
+            <w:u w:val="none"/>
+            <w14:shadow w14:blurRad="12700" w14:dist="38100" w14:dir="2700000" w14:sx="100000" w14:sy="100000" w14:kx="0" w14:ky="0" w14:algn="tl">
+              <w14:schemeClr w14:val="accent5">
+                <w14:lumMod w14:val="60000"/>
+                <w14:lumOff w14:val="40000"/>
+              </w14:schemeClr>
+            </w14:shadow>
+            <w14:textOutline w14:w="9525" w14:cap="flat" w14:cmpd="sng" w14:algn="ctr">
+              <w14:solidFill>
+                <w14:srgbClr w14:val="5B9BD5"/>
+              </w14:solidFill>
+              <w14:prstDash w14:val="solid"/>
+              <w14:round/>
+            </w14:textOutline>
+          </w:rPr>
+          <w:t xml:space="preserve"> 37a 002, 1500 Halle - </w:t>
+        </w:r>
+        <w:proofErr w:type="spellStart"/>
+        <w:r>
+          <w:rPr>
+            <w:rStyle w:val="Hipercze"/>
+            <w:b/>
+            <w:color w:val="7030A0"/>
+            <w:sz w:val="28"/>
+            <w:szCs w:val="28"/>
+            <w:u w:val="none"/>
+            <w14:shadow w14:blurRad="12700" w14:dist="38100" w14:dir="2700000" w14:sx="100000" w14:sy="100000" w14:kx="0" w14:ky="0" w14:algn="tl">
+              <w14:schemeClr w14:val="accent5">
+                <w14:lumMod w14:val="60000"/>
+                <w14:lumOff w14:val="40000"/>
+              </w14:schemeClr>
+            </w14:shadow>
+            <w14:textOutline w14:w="9525" w14:cap="flat" w14:cmpd="sng" w14:algn="ctr">
+              <w14:solidFill>
+                <w14:srgbClr w14:val="5B9BD5"/>
+              </w14:solidFill>
+              <w14:prstDash w14:val="solid"/>
+              <w14:round/>
+            </w14:textOutline>
+          </w:rPr>
+          <w:t>Vlaams</w:t>
+        </w:r>
+        <w:proofErr w:type="spellEnd"/>
+        <w:r>
+          <w:rPr>
+            <w:rStyle w:val="Hipercze"/>
+            <w:b/>
+            <w:color w:val="7030A0"/>
+            <w:sz w:val="28"/>
+            <w:szCs w:val="28"/>
+            <w:u w:val="none"/>
+            <w14:shadow w14:blurRad="12700" w14:dist="38100" w14:dir="2700000" w14:sx="100000" w14:sy="100000" w14:kx="0" w14:ky="0" w14:algn="tl">
+              <w14:schemeClr w14:val="accent5">
+                <w14:lumMod w14:val="60000"/>
+                <w14:lumOff w14:val="40000"/>
+              </w14:schemeClr>
+            </w14:shadow>
+            <w14:textOutline w14:w="9525" w14:cap="flat" w14:cmpd="sng" w14:algn="ctr">
+              <w14:solidFill>
+                <w14:srgbClr w14:val="5B9BD5"/>
+              </w14:solidFill>
+              <w14:prstDash w14:val="solid"/>
+              <w14:round/>
+            </w14:textOutline>
+          </w:rPr>
+          <w:t xml:space="preserve"> </w:t>
+        </w:r>
+        <w:proofErr w:type="spellStart"/>
+        <w:r>
+          <w:rPr>
+            <w:rStyle w:val="Hipercze"/>
+            <w:b/>
+            <w:color w:val="7030A0"/>
+            <w:sz w:val="28"/>
+            <w:szCs w:val="28"/>
+            <w:u w:val="none"/>
+            <w14:shadow w14:blurRad="12700" w14:dist="38100" w14:dir="2700000" w14:sx="100000" w14:sy="100000" w14:kx="0" w14:ky="0" w14:algn="tl">
+              <w14:schemeClr w14:val="accent5">
+                <w14:lumMod w14:val="60000"/>
+                <w14:lumOff w14:val="40000"/>
+              </w14:schemeClr>
+            </w14:shadow>
+            <w14:textOutline w14:w="9525" w14:cap="flat" w14:cmpd="sng" w14:algn="ctr">
+              <w14:solidFill>
+                <w14:srgbClr w14:val="5B9BD5"/>
+              </w14:solidFill>
+              <w14:prstDash w14:val="solid"/>
+              <w14:round/>
+            </w14:textOutline>
+          </w:rPr>
+          <w:t>Brabant</w:t>
+        </w:r>
+        <w:proofErr w:type="spellEnd"/>
+        <w:r>
+          <w:rPr>
+            <w:rStyle w:val="Hipercze"/>
+            <w:b/>
+            <w:color w:val="7030A0"/>
+            <w:sz w:val="28"/>
+            <w:szCs w:val="28"/>
+            <w:u w:val="none"/>
+            <w14:shadow w14:blurRad="12700" w14:dist="38100" w14:dir="2700000" w14:sx="100000" w14:sy="100000" w14:kx="0" w14:ky="0" w14:algn="tl">
+              <w14:schemeClr w14:val="accent5">
+                <w14:lumMod w14:val="60000"/>
+                <w14:lumOff w14:val="40000"/>
+              </w14:schemeClr>
+            </w14:shadow>
+            <w14:textOutline w14:w="9525" w14:cap="flat" w14:cmpd="sng" w14:algn="ctr">
+              <w14:solidFill>
+                <w14:srgbClr w14:val="5B9BD5"/>
+              </w14:solidFill>
+              <w14:prstDash w14:val="solid"/>
+              <w14:round/>
+            </w14:textOutline>
+          </w:rPr>
+          <w:t xml:space="preserve">, </w:t>
+        </w:r>
+        <w:proofErr w:type="spellStart"/>
+        <w:r>
+          <w:rPr>
+            <w:rStyle w:val="Hipercze"/>
+            <w:b/>
+            <w:color w:val="7030A0"/>
+            <w:sz w:val="28"/>
+            <w:szCs w:val="28"/>
+            <w:u w:val="none"/>
+            <w14:shadow w14:blurRad="12700" w14:dist="38100" w14:dir="2700000" w14:sx="100000" w14:sy="100000" w14:kx="0" w14:ky="0" w14:algn="tl">
+              <w14:schemeClr w14:val="accent5">
+                <w14:lumMod w14:val="60000"/>
+                <w14:lumOff w14:val="40000"/>
+              </w14:schemeClr>
+            </w14:shadow>
+            <w14:textOutline w14:w="9525" w14:cap="flat" w14:cmpd="sng" w14:algn="ctr">
+              <w14:solidFill>
+                <w14:srgbClr w14:val="5B9BD5"/>
+              </w14:solidFill>
+              <w14:prstDash w14:val="solid"/>
+              <w14:round/>
+            </w14:textOutline>
+          </w:rPr>
+          <w:t>België</w:t>
+        </w:r>
+        <w:proofErr w:type="spellEnd"/>
       </w:hyperlink>
     </w:p>
     <w:p>
@@ -1203,8 +1355,78 @@
             <w14:round/>
           </w14:textOutline>
         </w:rPr>
-        <w:t>Driver Licence – None</w:t>
-      </w:r>
+        <w:t xml:space="preserve">Driver </w:t>
+      </w:r>
+      <w:proofErr w:type="spellStart"/>
+      <w:r>
+        <w:rPr>
+          <w:b/>
+          <w:color w:val="7030A0"/>
+          <w:sz w:val="28"/>
+          <w:szCs w:val="28"/>
+          <w14:shadow w14:blurRad="12700" w14:dist="38100" w14:dir="2700000" w14:sx="100000" w14:sy="100000" w14:kx="0" w14:ky="0" w14:algn="tl">
+            <w14:schemeClr w14:val="accent5">
+              <w14:lumMod w14:val="60000"/>
+              <w14:lumOff w14:val="40000"/>
+            </w14:schemeClr>
+          </w14:shadow>
+          <w14:textOutline w14:w="9525" w14:cap="flat" w14:cmpd="sng" w14:algn="ctr">
+            <w14:solidFill>
+              <w14:srgbClr w14:val="5B9BD5"/>
+            </w14:solidFill>
+            <w14:prstDash w14:val="solid"/>
+            <w14:round/>
+          </w14:textOutline>
+        </w:rPr>
+        <w:t>Licence</w:t>
+      </w:r>
+      <w:proofErr w:type="spellEnd"/>
+      <w:r>
+        <w:rPr>
+          <w:b/>
+          <w:color w:val="7030A0"/>
+          <w:sz w:val="28"/>
+          <w:szCs w:val="28"/>
+          <w14:shadow w14:blurRad="12700" w14:dist="38100" w14:dir="2700000" w14:sx="100000" w14:sy="100000" w14:kx="0" w14:ky="0" w14:algn="tl">
+            <w14:schemeClr w14:val="accent5">
+              <w14:lumMod w14:val="60000"/>
+              <w14:lumOff w14:val="40000"/>
+            </w14:schemeClr>
+          </w14:shadow>
+          <w14:textOutline w14:w="9525" w14:cap="flat" w14:cmpd="sng" w14:algn="ctr">
+            <w14:solidFill>
+              <w14:srgbClr w14:val="5B9BD5"/>
+            </w14:solidFill>
+            <w14:prstDash w14:val="solid"/>
+            <w14:round/>
+          </w14:textOutline>
+        </w:rPr>
+        <w:t xml:space="preserve"> – </w:t>
+      </w:r>
+      <w:proofErr w:type="spellStart"/>
+      <w:r>
+        <w:rPr>
+          <w:b/>
+          <w:color w:val="7030A0"/>
+          <w:sz w:val="28"/>
+          <w:szCs w:val="28"/>
+          <w14:shadow w14:blurRad="12700" w14:dist="38100" w14:dir="2700000" w14:sx="100000" w14:sy="100000" w14:kx="0" w14:ky="0" w14:algn="tl">
+            <w14:schemeClr w14:val="accent5">
+              <w14:lumMod w14:val="60000"/>
+              <w14:lumOff w14:val="40000"/>
+            </w14:schemeClr>
+          </w14:shadow>
+          <w14:textOutline w14:w="9525" w14:cap="flat" w14:cmpd="sng" w14:algn="ctr">
+            <w14:solidFill>
+              <w14:srgbClr w14:val="5B9BD5"/>
+            </w14:solidFill>
+            <w14:prstDash w14:val="solid"/>
+            <w14:round/>
+          </w14:textOutline>
+        </w:rPr>
+        <w:t>None</w:t>
+      </w:r>
+      <w:proofErr w:type="spellEnd"/>
     </w:p>
     <w:p>
       <w:pPr>
@@ -1822,6 +2044,7 @@
           </w14:textOutline>
         </w:rPr>
       </w:pPr>
+      <w:proofErr w:type="spellStart"/>
       <w:r>
         <w:rPr>
           <w:rStyle w:val="Hipercze"/>
@@ -1844,6 +2067,7 @@
         </w:rPr>
         <w:t>Result-oriented</w:t>
       </w:r>
+      <w:proofErr w:type="spellEnd"/>
       <w:r>
         <w:rPr>
           <w:rStyle w:val="Hipercze"/>
@@ -1932,6 +2156,7 @@
         </w:rPr>
         <w:t xml:space="preserve">   </w:t>
       </w:r>
+      <w:proofErr w:type="spellStart"/>
       <w:r>
         <w:rPr>
           <w:rStyle w:val="Hipercze"/>
@@ -1954,6 +2179,7 @@
         </w:rPr>
         <w:t>Efficient</w:t>
       </w:r>
+      <w:proofErr w:type="spellEnd"/>
       <w:r>
         <w:rPr>
           <w:rStyle w:val="Hipercze"/>
@@ -2071,6 +2297,7 @@
           </w14:textOutline>
         </w:rPr>
       </w:pPr>
+      <w:proofErr w:type="spellStart"/>
       <w:r>
         <w:rPr>
           <w:rStyle w:val="Hipercze"/>
@@ -2093,6 +2320,7 @@
         </w:rPr>
         <w:t>Analytical</w:t>
       </w:r>
+      <w:proofErr w:type="spellEnd"/>
       <w:r>
         <w:rPr>
           <w:rStyle w:val="Hipercze"/>
@@ -2203,6 +2431,7 @@
         </w:rPr>
         <w:t xml:space="preserve">   </w:t>
       </w:r>
+      <w:proofErr w:type="spellStart"/>
       <w:r>
         <w:rPr>
           <w:rStyle w:val="Hipercze"/>
@@ -2225,6 +2454,7 @@
         </w:rPr>
         <w:t>Conceptual</w:t>
       </w:r>
+      <w:proofErr w:type="spellEnd"/>
       <w:r>
         <w:rPr>
           <w:rStyle w:val="Hipercze"/>
@@ -2342,6 +2572,7 @@
           </w14:textOutline>
         </w:rPr>
       </w:pPr>
+      <w:proofErr w:type="spellStart"/>
       <w:r>
         <w:rPr>
           <w:rStyle w:val="Hipercze"/>
@@ -2362,8 +2593,9 @@
             <w14:round/>
           </w14:textOutline>
         </w:rPr>
-        <w:t>Stress resistant</w:t>
-      </w:r>
+        <w:t>Stress</w:t>
+      </w:r>
+      <w:proofErr w:type="spellEnd"/>
       <w:r>
         <w:rPr>
           <w:rStyle w:val="Hipercze"/>
@@ -2384,6 +2616,52 @@
             <w14:round/>
           </w14:textOutline>
         </w:rPr>
+        <w:t xml:space="preserve"> </w:t>
+      </w:r>
+      <w:proofErr w:type="spellStart"/>
+      <w:r>
+        <w:rPr>
+          <w:rStyle w:val="Hipercze"/>
+          <w:b/>
+          <w:color w:val="5B9BD5"/>
+          <w:sz w:val="32"/>
+          <w:szCs w:val="32"/>
+          <w:u w:val="none"/>
+          <w14:shadow w14:blurRad="12700" w14:dist="38100" w14:dir="2700000" w14:sx="100000" w14:sy="100000" w14:kx="0" w14:ky="0" w14:algn="tl">
+            <w14:schemeClr w14:val="accent5">
+              <w14:lumMod w14:val="60000"/>
+              <w14:lumOff w14:val="40000"/>
+            </w14:schemeClr>
+          </w14:shadow>
+          <w14:textOutline w14:w="9525" w14:cap="flat" w14:cmpd="sng" w14:algn="ctr">
+            <w14:noFill/>
+            <w14:prstDash w14:val="solid"/>
+            <w14:round/>
+          </w14:textOutline>
+        </w:rPr>
+        <w:t>resistant</w:t>
+      </w:r>
+      <w:proofErr w:type="spellEnd"/>
+      <w:r>
+        <w:rPr>
+          <w:rStyle w:val="Hipercze"/>
+          <w:b/>
+          <w:color w:val="5B9BD5"/>
+          <w:sz w:val="32"/>
+          <w:szCs w:val="32"/>
+          <w:u w:val="none"/>
+          <w14:shadow w14:blurRad="12700" w14:dist="38100" w14:dir="2700000" w14:sx="100000" w14:sy="100000" w14:kx="0" w14:ky="0" w14:algn="tl">
+            <w14:schemeClr w14:val="accent5">
+              <w14:lumMod w14:val="60000"/>
+              <w14:lumOff w14:val="40000"/>
+            </w14:schemeClr>
+          </w14:shadow>
+          <w14:textOutline w14:w="9525" w14:cap="flat" w14:cmpd="sng" w14:algn="ctr">
+            <w14:noFill/>
+            <w14:prstDash w14:val="solid"/>
+            <w14:round/>
+          </w14:textOutline>
+        </w:rPr>
         <w:tab/>
       </w:r>
       <w:r>
@@ -2450,8 +2728,32 @@
             <w14:round/>
           </w14:textOutline>
         </w:rPr>
-        <w:t xml:space="preserve">   Responsible</w:t>
-      </w:r>
+        <w:t xml:space="preserve">   </w:t>
+      </w:r>
+      <w:proofErr w:type="spellStart"/>
+      <w:r>
+        <w:rPr>
+          <w:rStyle w:val="Hipercze"/>
+          <w:b/>
+          <w:color w:val="5B9BD5"/>
+          <w:sz w:val="32"/>
+          <w:szCs w:val="32"/>
+          <w:u w:val="none"/>
+          <w14:shadow w14:blurRad="12700" w14:dist="38100" w14:dir="2700000" w14:sx="100000" w14:sy="100000" w14:kx="0" w14:ky="0" w14:algn="tl">
+            <w14:schemeClr w14:val="accent5">
+              <w14:lumMod w14:val="60000"/>
+              <w14:lumOff w14:val="40000"/>
+            </w14:schemeClr>
+          </w14:shadow>
+          <w14:textOutline w14:w="9525" w14:cap="flat" w14:cmpd="sng" w14:algn="ctr">
+            <w14:noFill/>
+            <w14:prstDash w14:val="solid"/>
+            <w14:round/>
+          </w14:textOutline>
+        </w:rPr>
+        <w:t>Responsible</w:t>
+      </w:r>
+      <w:proofErr w:type="spellEnd"/>
     </w:p>
     <w:p>
       <w:pPr>
@@ -2833,6 +3135,7 @@
           </wp:anchor>
         </w:drawing>
       </w:r>
+      <w:proofErr w:type="spellStart"/>
       <w:r>
         <w:rPr>
           <w:rStyle w:val="Hipercze"/>
@@ -2855,7 +3158,32 @@
             <w14:round/>
           </w14:textOutline>
         </w:rPr>
-        <w:t>Written:</w:t>
+        <w:t>Written</w:t>
+      </w:r>
+      <w:proofErr w:type="spellEnd"/>
+      <w:r>
+        <w:rPr>
+          <w:rStyle w:val="Hipercze"/>
+          <w:bCs/>
+          <w:color w:val="5B9BD5"/>
+          <w:sz w:val="32"/>
+          <w:szCs w:val="32"/>
+          <w:u w:val="none"/>
+          <w14:shadow w14:blurRad="12700" w14:dist="38100" w14:dir="2700000" w14:sx="100000" w14:sy="100000" w14:kx="0" w14:ky="0" w14:algn="tl">
+            <w14:schemeClr w14:val="accent5">
+              <w14:lumMod w14:val="60000"/>
+              <w14:lumOff w14:val="40000"/>
+            </w14:schemeClr>
+          </w14:shadow>
+          <w14:textOutline w14:w="9525" w14:cap="flat" w14:cmpd="sng" w14:algn="ctr">
+            <w14:solidFill>
+              <w14:srgbClr w14:val="5B9BD5"/>
+            </w14:solidFill>
+            <w14:prstDash w14:val="solid"/>
+            <w14:round/>
+          </w14:textOutline>
+        </w:rPr>
+        <w:t>:</w:t>
       </w:r>
     </w:p>
     <w:p>
@@ -2949,6 +3277,7 @@
           </wp:anchor>
         </w:drawing>
       </w:r>
+      <w:proofErr w:type="spellStart"/>
       <w:r>
         <w:rPr>
           <w:rStyle w:val="Hipercze"/>
@@ -2971,7 +3300,32 @@
             <w14:round/>
           </w14:textOutline>
         </w:rPr>
-        <w:t>Spoken:</w:t>
+        <w:t>Spoken</w:t>
+      </w:r>
+      <w:proofErr w:type="spellEnd"/>
+      <w:r>
+        <w:rPr>
+          <w:rStyle w:val="Hipercze"/>
+          <w:bCs/>
+          <w:color w:val="5B9BD5"/>
+          <w:sz w:val="32"/>
+          <w:szCs w:val="32"/>
+          <w:u w:val="none"/>
+          <w14:shadow w14:blurRad="12700" w14:dist="38100" w14:dir="2700000" w14:sx="100000" w14:sy="100000" w14:kx="0" w14:ky="0" w14:algn="tl">
+            <w14:schemeClr w14:val="accent5">
+              <w14:lumMod w14:val="60000"/>
+              <w14:lumOff w14:val="40000"/>
+            </w14:schemeClr>
+          </w14:shadow>
+          <w14:textOutline w14:w="9525" w14:cap="flat" w14:cmpd="sng" w14:algn="ctr">
+            <w14:solidFill>
+              <w14:srgbClr w14:val="5B9BD5"/>
+            </w14:solidFill>
+            <w14:prstDash w14:val="solid"/>
+            <w14:round/>
+          </w14:textOutline>
+        </w:rPr>
+        <w:t>:</w:t>
       </w:r>
     </w:p>
     <w:p>
@@ -3050,7 +3404,107 @@
             <w14:round/>
           </w14:textOutline>
         </w:rPr>
-        <w:t xml:space="preserve"> (Oui oui!)</w:t>
+        <w:t xml:space="preserve"> (</w:t>
+      </w:r>
+      <w:proofErr w:type="spellStart"/>
+      <w:r>
+        <w:rPr>
+          <w:rStyle w:val="Hipercze"/>
+          <w:bCs/>
+          <w:color w:val="5B9BD5"/>
+          <w:sz w:val="32"/>
+          <w:szCs w:val="32"/>
+          <w:u w:val="none"/>
+          <w14:shadow w14:blurRad="12700" w14:dist="38100" w14:dir="2700000" w14:sx="100000" w14:sy="100000" w14:kx="0" w14:ky="0" w14:algn="tl">
+            <w14:schemeClr w14:val="accent5">
+              <w14:lumMod w14:val="60000"/>
+              <w14:lumOff w14:val="40000"/>
+            </w14:schemeClr>
+          </w14:shadow>
+          <w14:textOutline w14:w="9525" w14:cap="flat" w14:cmpd="sng" w14:algn="ctr">
+            <w14:solidFill>
+              <w14:srgbClr w14:val="5B9BD5"/>
+            </w14:solidFill>
+            <w14:prstDash w14:val="solid"/>
+            <w14:round/>
+          </w14:textOutline>
+        </w:rPr>
+        <w:t>Oui</w:t>
+      </w:r>
+      <w:proofErr w:type="spellEnd"/>
+      <w:r>
+        <w:rPr>
+          <w:rStyle w:val="Hipercze"/>
+          <w:bCs/>
+          <w:color w:val="5B9BD5"/>
+          <w:sz w:val="32"/>
+          <w:szCs w:val="32"/>
+          <w:u w:val="none"/>
+          <w14:shadow w14:blurRad="12700" w14:dist="38100" w14:dir="2700000" w14:sx="100000" w14:sy="100000" w14:kx="0" w14:ky="0" w14:algn="tl">
+            <w14:schemeClr w14:val="accent5">
+              <w14:lumMod w14:val="60000"/>
+              <w14:lumOff w14:val="40000"/>
+            </w14:schemeClr>
+          </w14:shadow>
+          <w14:textOutline w14:w="9525" w14:cap="flat" w14:cmpd="sng" w14:algn="ctr">
+            <w14:solidFill>
+              <w14:srgbClr w14:val="5B9BD5"/>
+            </w14:solidFill>
+            <w14:prstDash w14:val="solid"/>
+            <w14:round/>
+          </w14:textOutline>
+        </w:rPr>
+        <w:t xml:space="preserve"> </w:t>
+      </w:r>
+      <w:proofErr w:type="spellStart"/>
+      <w:r>
+        <w:rPr>
+          <w:rStyle w:val="Hipercze"/>
+          <w:bCs/>
+          <w:color w:val="5B9BD5"/>
+          <w:sz w:val="32"/>
+          <w:szCs w:val="32"/>
+          <w:u w:val="none"/>
+          <w14:shadow w14:blurRad="12700" w14:dist="38100" w14:dir="2700000" w14:sx="100000" w14:sy="100000" w14:kx="0" w14:ky="0" w14:algn="tl">
+            <w14:schemeClr w14:val="accent5">
+              <w14:lumMod w14:val="60000"/>
+              <w14:lumOff w14:val="40000"/>
+            </w14:schemeClr>
+          </w14:shadow>
+          <w14:textOutline w14:w="9525" w14:cap="flat" w14:cmpd="sng" w14:algn="ctr">
+            <w14:solidFill>
+              <w14:srgbClr w14:val="5B9BD5"/>
+            </w14:solidFill>
+            <w14:prstDash w14:val="solid"/>
+            <w14:round/>
+          </w14:textOutline>
+        </w:rPr>
+        <w:t>oui</w:t>
+      </w:r>
+      <w:proofErr w:type="spellEnd"/>
+      <w:r>
+        <w:rPr>
+          <w:rStyle w:val="Hipercze"/>
+          <w:bCs/>
+          <w:color w:val="5B9BD5"/>
+          <w:sz w:val="32"/>
+          <w:szCs w:val="32"/>
+          <w:u w:val="none"/>
+          <w14:shadow w14:blurRad="12700" w14:dist="38100" w14:dir="2700000" w14:sx="100000" w14:sy="100000" w14:kx="0" w14:ky="0" w14:algn="tl">
+            <w14:schemeClr w14:val="accent5">
+              <w14:lumMod w14:val="60000"/>
+              <w14:lumOff w14:val="40000"/>
+            </w14:schemeClr>
+          </w14:shadow>
+          <w14:textOutline w14:w="9525" w14:cap="flat" w14:cmpd="sng" w14:algn="ctr">
+            <w14:solidFill>
+              <w14:srgbClr w14:val="5B9BD5"/>
+            </w14:solidFill>
+            <w14:prstDash w14:val="solid"/>
+            <w14:round/>
+          </w14:textOutline>
+        </w:rPr>
+        <w:t>!)</w:t>
       </w:r>
     </w:p>
     <w:p>
@@ -3147,6 +3601,7 @@
           </wp:anchor>
         </w:drawing>
       </w:r>
+      <w:proofErr w:type="spellStart"/>
       <w:r>
         <w:rPr>
           <w:rStyle w:val="Hipercze"/>
@@ -3169,7 +3624,32 @@
             <w14:round/>
           </w14:textOutline>
         </w:rPr>
-        <w:t>Written:</w:t>
+        <w:t>Written</w:t>
+      </w:r>
+      <w:proofErr w:type="spellEnd"/>
+      <w:r>
+        <w:rPr>
+          <w:rStyle w:val="Hipercze"/>
+          <w:bCs/>
+          <w:color w:val="5B9BD5"/>
+          <w:sz w:val="32"/>
+          <w:szCs w:val="32"/>
+          <w:u w:val="none"/>
+          <w14:shadow w14:blurRad="12700" w14:dist="38100" w14:dir="2700000" w14:sx="100000" w14:sy="100000" w14:kx="0" w14:ky="0" w14:algn="tl">
+            <w14:schemeClr w14:val="accent5">
+              <w14:lumMod w14:val="60000"/>
+              <w14:lumOff w14:val="40000"/>
+            </w14:schemeClr>
+          </w14:shadow>
+          <w14:textOutline w14:w="9525" w14:cap="flat" w14:cmpd="sng" w14:algn="ctr">
+            <w14:solidFill>
+              <w14:srgbClr w14:val="5B9BD5"/>
+            </w14:solidFill>
+            <w14:prstDash w14:val="solid"/>
+            <w14:round/>
+          </w14:textOutline>
+        </w:rPr>
+        <w:t>:</w:t>
       </w:r>
     </w:p>
     <w:p>
@@ -3266,6 +3746,7 @@
           </wp:anchor>
         </w:drawing>
       </w:r>
+      <w:proofErr w:type="spellStart"/>
       <w:r>
         <w:rPr>
           <w:rStyle w:val="Hipercze"/>
@@ -3288,7 +3769,32 @@
             <w14:round/>
           </w14:textOutline>
         </w:rPr>
-        <w:t>Spoken:</w:t>
+        <w:t>Spoken</w:t>
+      </w:r>
+      <w:proofErr w:type="spellEnd"/>
+      <w:r>
+        <w:rPr>
+          <w:rStyle w:val="Hipercze"/>
+          <w:bCs/>
+          <w:color w:val="5B9BD5"/>
+          <w:sz w:val="32"/>
+          <w:szCs w:val="32"/>
+          <w:u w:val="none"/>
+          <w14:shadow w14:blurRad="12700" w14:dist="38100" w14:dir="2700000" w14:sx="100000" w14:sy="100000" w14:kx="0" w14:ky="0" w14:algn="tl">
+            <w14:schemeClr w14:val="accent5">
+              <w14:lumMod w14:val="60000"/>
+              <w14:lumOff w14:val="40000"/>
+            </w14:schemeClr>
+          </w14:shadow>
+          <w14:textOutline w14:w="9525" w14:cap="flat" w14:cmpd="sng" w14:algn="ctr">
+            <w14:solidFill>
+              <w14:srgbClr w14:val="5B9BD5"/>
+            </w14:solidFill>
+            <w14:prstDash w14:val="solid"/>
+            <w14:round/>
+          </w14:textOutline>
+        </w:rPr>
+        <w:t>:</w:t>
       </w:r>
     </w:p>
     <w:p>
@@ -3431,7 +3937,107 @@
             <w14:round/>
           </w14:textOutline>
         </w:rPr>
-        <w:t xml:space="preserve"> (Yes yes!)</w:t>
+        <w:t xml:space="preserve"> (</w:t>
+      </w:r>
+      <w:proofErr w:type="spellStart"/>
+      <w:r>
+        <w:rPr>
+          <w:rStyle w:val="Hipercze"/>
+          <w:bCs/>
+          <w:color w:val="5B9BD5"/>
+          <w:sz w:val="32"/>
+          <w:szCs w:val="32"/>
+          <w:u w:val="none"/>
+          <w14:shadow w14:blurRad="12700" w14:dist="38100" w14:dir="2700000" w14:sx="100000" w14:sy="100000" w14:kx="0" w14:ky="0" w14:algn="tl">
+            <w14:schemeClr w14:val="accent5">
+              <w14:lumMod w14:val="60000"/>
+              <w14:lumOff w14:val="40000"/>
+            </w14:schemeClr>
+          </w14:shadow>
+          <w14:textOutline w14:w="9525" w14:cap="flat" w14:cmpd="sng" w14:algn="ctr">
+            <w14:solidFill>
+              <w14:srgbClr w14:val="5B9BD5"/>
+            </w14:solidFill>
+            <w14:prstDash w14:val="solid"/>
+            <w14:round/>
+          </w14:textOutline>
+        </w:rPr>
+        <w:t>Yes</w:t>
+      </w:r>
+      <w:proofErr w:type="spellEnd"/>
+      <w:r>
+        <w:rPr>
+          <w:rStyle w:val="Hipercze"/>
+          <w:bCs/>
+          <w:color w:val="5B9BD5"/>
+          <w:sz w:val="32"/>
+          <w:szCs w:val="32"/>
+          <w:u w:val="none"/>
+          <w14:shadow w14:blurRad="12700" w14:dist="38100" w14:dir="2700000" w14:sx="100000" w14:sy="100000" w14:kx="0" w14:ky="0" w14:algn="tl">
+            <w14:schemeClr w14:val="accent5">
+              <w14:lumMod w14:val="60000"/>
+              <w14:lumOff w14:val="40000"/>
+            </w14:schemeClr>
+          </w14:shadow>
+          <w14:textOutline w14:w="9525" w14:cap="flat" w14:cmpd="sng" w14:algn="ctr">
+            <w14:solidFill>
+              <w14:srgbClr w14:val="5B9BD5"/>
+            </w14:solidFill>
+            <w14:prstDash w14:val="solid"/>
+            <w14:round/>
+          </w14:textOutline>
+        </w:rPr>
+        <w:t xml:space="preserve"> </w:t>
+      </w:r>
+      <w:proofErr w:type="spellStart"/>
+      <w:r>
+        <w:rPr>
+          <w:rStyle w:val="Hipercze"/>
+          <w:bCs/>
+          <w:color w:val="5B9BD5"/>
+          <w:sz w:val="32"/>
+          <w:szCs w:val="32"/>
+          <w:u w:val="none"/>
+          <w14:shadow w14:blurRad="12700" w14:dist="38100" w14:dir="2700000" w14:sx="100000" w14:sy="100000" w14:kx="0" w14:ky="0" w14:algn="tl">
+            <w14:schemeClr w14:val="accent5">
+              <w14:lumMod w14:val="60000"/>
+              <w14:lumOff w14:val="40000"/>
+            </w14:schemeClr>
+          </w14:shadow>
+          <w14:textOutline w14:w="9525" w14:cap="flat" w14:cmpd="sng" w14:algn="ctr">
+            <w14:solidFill>
+              <w14:srgbClr w14:val="5B9BD5"/>
+            </w14:solidFill>
+            <w14:prstDash w14:val="solid"/>
+            <w14:round/>
+          </w14:textOutline>
+        </w:rPr>
+        <w:t>yes</w:t>
+      </w:r>
+      <w:proofErr w:type="spellEnd"/>
+      <w:r>
+        <w:rPr>
+          <w:rStyle w:val="Hipercze"/>
+          <w:bCs/>
+          <w:color w:val="5B9BD5"/>
+          <w:sz w:val="32"/>
+          <w:szCs w:val="32"/>
+          <w:u w:val="none"/>
+          <w14:shadow w14:blurRad="12700" w14:dist="38100" w14:dir="2700000" w14:sx="100000" w14:sy="100000" w14:kx="0" w14:ky="0" w14:algn="tl">
+            <w14:schemeClr w14:val="accent5">
+              <w14:lumMod w14:val="60000"/>
+              <w14:lumOff w14:val="40000"/>
+            </w14:schemeClr>
+          </w14:shadow>
+          <w14:textOutline w14:w="9525" w14:cap="flat" w14:cmpd="sng" w14:algn="ctr">
+            <w14:solidFill>
+              <w14:srgbClr w14:val="5B9BD5"/>
+            </w14:solidFill>
+            <w14:prstDash w14:val="solid"/>
+            <w14:round/>
+          </w14:textOutline>
+        </w:rPr>
+        <w:t>!)</w:t>
       </w:r>
     </w:p>
     <w:p>
@@ -3528,6 +4134,7 @@
           </wp:anchor>
         </w:drawing>
       </w:r>
+      <w:proofErr w:type="spellStart"/>
       <w:r>
         <w:rPr>
           <w:rStyle w:val="Hipercze"/>
@@ -3550,7 +4157,32 @@
             <w14:round/>
           </w14:textOutline>
         </w:rPr>
-        <w:t>Written:</w:t>
+        <w:t>Written</w:t>
+      </w:r>
+      <w:proofErr w:type="spellEnd"/>
+      <w:r>
+        <w:rPr>
+          <w:rStyle w:val="Hipercze"/>
+          <w:bCs/>
+          <w:color w:val="5B9BD5"/>
+          <w:sz w:val="32"/>
+          <w:szCs w:val="32"/>
+          <w:u w:val="none"/>
+          <w14:shadow w14:blurRad="12700" w14:dist="38100" w14:dir="2700000" w14:sx="100000" w14:sy="100000" w14:kx="0" w14:ky="0" w14:algn="tl">
+            <w14:schemeClr w14:val="accent5">
+              <w14:lumMod w14:val="60000"/>
+              <w14:lumOff w14:val="40000"/>
+            </w14:schemeClr>
+          </w14:shadow>
+          <w14:textOutline w14:w="9525" w14:cap="flat" w14:cmpd="sng" w14:algn="ctr">
+            <w14:solidFill>
+              <w14:srgbClr w14:val="5B9BD5"/>
+            </w14:solidFill>
+            <w14:prstDash w14:val="solid"/>
+            <w14:round/>
+          </w14:textOutline>
+        </w:rPr>
+        <w:t>:</w:t>
       </w:r>
     </w:p>
     <w:p>
@@ -3647,6 +4279,7 @@
           </wp:anchor>
         </w:drawing>
       </w:r>
+      <w:proofErr w:type="spellStart"/>
       <w:r>
         <w:rPr>
           <w:rStyle w:val="Hipercze"/>
@@ -3669,7 +4302,32 @@
             <w14:round/>
           </w14:textOutline>
         </w:rPr>
-        <w:t>Spoken:</w:t>
+        <w:t>Spoken</w:t>
+      </w:r>
+      <w:proofErr w:type="spellEnd"/>
+      <w:r>
+        <w:rPr>
+          <w:rStyle w:val="Hipercze"/>
+          <w:bCs/>
+          <w:color w:val="5B9BD5"/>
+          <w:sz w:val="32"/>
+          <w:szCs w:val="32"/>
+          <w:u w:val="none"/>
+          <w14:shadow w14:blurRad="12700" w14:dist="38100" w14:dir="2700000" w14:sx="100000" w14:sy="100000" w14:kx="0" w14:ky="0" w14:algn="tl">
+            <w14:schemeClr w14:val="accent5">
+              <w14:lumMod w14:val="60000"/>
+              <w14:lumOff w14:val="40000"/>
+            </w14:schemeClr>
+          </w14:shadow>
+          <w14:textOutline w14:w="9525" w14:cap="flat" w14:cmpd="sng" w14:algn="ctr">
+            <w14:solidFill>
+              <w14:srgbClr w14:val="5B9BD5"/>
+            </w14:solidFill>
+            <w14:prstDash w14:val="solid"/>
+            <w14:round/>
+          </w14:textOutline>
+        </w:rPr>
+        <w:t>:</w:t>
       </w:r>
     </w:p>
     <w:p>
@@ -3702,6 +4360,7 @@
           </w14:textOutline>
         </w:rPr>
       </w:pPr>
+      <w:proofErr w:type="spellStart"/>
       <w:r>
         <w:rPr>
           <w:rStyle w:val="Hipercze"/>
@@ -3724,7 +4383,32 @@
             <w14:round/>
           </w14:textOutline>
         </w:rPr>
-        <w:t>Polish:</w:t>
+        <w:t>Polish</w:t>
+      </w:r>
+      <w:proofErr w:type="spellEnd"/>
+      <w:r>
+        <w:rPr>
+          <w:rStyle w:val="Hipercze"/>
+          <w:bCs/>
+          <w:color w:val="5B9BD5"/>
+          <w:sz w:val="32"/>
+          <w:szCs w:val="32"/>
+          <w:u w:val="none"/>
+          <w14:shadow w14:blurRad="12700" w14:dist="38100" w14:dir="2700000" w14:sx="100000" w14:sy="100000" w14:kx="0" w14:ky="0" w14:algn="tl">
+            <w14:schemeClr w14:val="accent5">
+              <w14:lumMod w14:val="60000"/>
+              <w14:lumOff w14:val="40000"/>
+            </w14:schemeClr>
+          </w14:shadow>
+          <w14:textOutline w14:w="9525" w14:cap="flat" w14:cmpd="sng" w14:algn="ctr">
+            <w14:solidFill>
+              <w14:srgbClr w14:val="5B9BD5"/>
+            </w14:solidFill>
+            <w14:prstDash w14:val="solid"/>
+            <w14:round/>
+          </w14:textOutline>
+        </w:rPr>
+        <w:t>:</w:t>
       </w:r>
       <w:r>
         <w:rPr>
@@ -3845,6 +4529,7 @@
           </wp:anchor>
         </w:drawing>
       </w:r>
+      <w:proofErr w:type="spellStart"/>
       <w:r>
         <w:rPr>
           <w:rStyle w:val="Hipercze"/>
@@ -3867,7 +4552,32 @@
             <w14:round/>
           </w14:textOutline>
         </w:rPr>
-        <w:t>Written:</w:t>
+        <w:t>Written</w:t>
+      </w:r>
+      <w:proofErr w:type="spellEnd"/>
+      <w:r>
+        <w:rPr>
+          <w:rStyle w:val="Hipercze"/>
+          <w:bCs/>
+          <w:color w:val="5B9BD5"/>
+          <w:sz w:val="32"/>
+          <w:szCs w:val="32"/>
+          <w:u w:val="none"/>
+          <w14:shadow w14:blurRad="12700" w14:dist="38100" w14:dir="2700000" w14:sx="100000" w14:sy="100000" w14:kx="0" w14:ky="0" w14:algn="tl">
+            <w14:schemeClr w14:val="accent5">
+              <w14:lumMod w14:val="60000"/>
+              <w14:lumOff w14:val="40000"/>
+            </w14:schemeClr>
+          </w14:shadow>
+          <w14:textOutline w14:w="9525" w14:cap="flat" w14:cmpd="sng" w14:algn="ctr">
+            <w14:solidFill>
+              <w14:srgbClr w14:val="5B9BD5"/>
+            </w14:solidFill>
+            <w14:prstDash w14:val="solid"/>
+            <w14:round/>
+          </w14:textOutline>
+        </w:rPr>
+        <w:t>:</w:t>
       </w:r>
     </w:p>
     <w:p>
@@ -3964,6 +4674,7 @@
           </wp:anchor>
         </w:drawing>
       </w:r>
+      <w:proofErr w:type="spellStart"/>
       <w:r>
         <w:rPr>
           <w:rStyle w:val="Hipercze"/>
@@ -3986,7 +4697,32 @@
             <w14:round/>
           </w14:textOutline>
         </w:rPr>
-        <w:t>Spoken:</w:t>
+        <w:t>Spoken</w:t>
+      </w:r>
+      <w:proofErr w:type="spellEnd"/>
+      <w:r>
+        <w:rPr>
+          <w:rStyle w:val="Hipercze"/>
+          <w:bCs/>
+          <w:color w:val="5B9BD5"/>
+          <w:sz w:val="32"/>
+          <w:szCs w:val="32"/>
+          <w:u w:val="none"/>
+          <w14:shadow w14:blurRad="12700" w14:dist="38100" w14:dir="2700000" w14:sx="100000" w14:sy="100000" w14:kx="0" w14:ky="0" w14:algn="tl">
+            <w14:schemeClr w14:val="accent5">
+              <w14:lumMod w14:val="60000"/>
+              <w14:lumOff w14:val="40000"/>
+            </w14:schemeClr>
+          </w14:shadow>
+          <w14:textOutline w14:w="9525" w14:cap="flat" w14:cmpd="sng" w14:algn="ctr">
+            <w14:solidFill>
+              <w14:srgbClr w14:val="5B9BD5"/>
+            </w14:solidFill>
+            <w14:prstDash w14:val="solid"/>
+            <w14:round/>
+          </w14:textOutline>
+        </w:rPr>
+        <w:t>:</w:t>
       </w:r>
     </w:p>
     <w:p>
@@ -5303,6 +6039,7 @@
         </w:rPr>
       </w:pPr>
       <w:hyperlink r:id="rId19" w:history="1">
+        <w:proofErr w:type="spellStart"/>
         <w:r>
           <w:rPr>
             <w:rStyle w:val="Hipercze"/>
@@ -5325,7 +6062,32 @@
               <w14:round/>
             </w14:textOutline>
           </w:rPr>
-          <w:t>React:</w:t>
+          <w:t>React</w:t>
+        </w:r>
+        <w:proofErr w:type="spellEnd"/>
+        <w:r>
+          <w:rPr>
+            <w:rStyle w:val="Hipercze"/>
+            <w:bCs/>
+            <w:color w:val="5B9BD5"/>
+            <w:sz w:val="32"/>
+            <w:szCs w:val="32"/>
+            <w:u w:val="none"/>
+            <w14:shadow w14:blurRad="12700" w14:dist="38100" w14:dir="2700000" w14:sx="100000" w14:sy="100000" w14:kx="0" w14:ky="0" w14:algn="tl">
+              <w14:schemeClr w14:val="accent5">
+                <w14:lumMod w14:val="60000"/>
+                <w14:lumOff w14:val="40000"/>
+              </w14:schemeClr>
+            </w14:shadow>
+            <w14:textOutline w14:w="9525" w14:cap="flat" w14:cmpd="sng" w14:algn="ctr">
+              <w14:solidFill>
+                <w14:srgbClr w14:val="5B9BD5"/>
+              </w14:solidFill>
+              <w14:prstDash w14:val="solid"/>
+              <w14:round/>
+            </w14:textOutline>
+          </w:rPr>
+          <w:t>:</w:t>
         </w:r>
       </w:hyperlink>
       <w:r>
@@ -5689,6 +6451,7 @@
           </w:rPr>
           <w:t>-</w:t>
         </w:r>
+        <w:proofErr w:type="spellStart"/>
         <w:r>
           <w:rPr>
             <w:rStyle w:val="Hipercze"/>
@@ -5737,6 +6500,7 @@
           </w:rPr>
           <w:t>edux</w:t>
         </w:r>
+        <w:proofErr w:type="spellEnd"/>
       </w:hyperlink>
       <w:r>
         <w:rPr>
@@ -5853,6 +6617,7 @@
         <w:t xml:space="preserve">     </w:t>
       </w:r>
       <w:hyperlink r:id="rId23" w:history="1">
+        <w:proofErr w:type="spellStart"/>
         <w:r>
           <w:rPr>
             <w:rStyle w:val="Hipercze"/>
@@ -5877,6 +6642,7 @@
           </w:rPr>
           <w:t>Electron</w:t>
         </w:r>
+        <w:proofErr w:type="spellEnd"/>
       </w:hyperlink>
       <w:r>
         <w:rPr>
@@ -5951,6 +6717,7 @@
         <w:t xml:space="preserve">     </w:t>
       </w:r>
       <w:hyperlink r:id="rId24" w:history="1">
+        <w:proofErr w:type="spellStart"/>
         <w:r>
           <w:rPr>
             <w:rStyle w:val="Hipercze"/>
@@ -5975,6 +6742,7 @@
           </w:rPr>
           <w:t>NodeJS</w:t>
         </w:r>
+        <w:proofErr w:type="spellEnd"/>
       </w:hyperlink>
     </w:p>
     <w:p>
@@ -6221,6 +6989,7 @@
         <w:t xml:space="preserve">     </w:t>
       </w:r>
       <w:hyperlink r:id="rId26" w:history="1">
+        <w:proofErr w:type="spellStart"/>
         <w:r>
           <w:rPr>
             <w:rStyle w:val="Hipercze"/>
@@ -6245,6 +7014,7 @@
           </w:rPr>
           <w:t>JQuery</w:t>
         </w:r>
+        <w:proofErr w:type="spellEnd"/>
       </w:hyperlink>
       <w:r>
         <w:rPr>
@@ -6294,6 +7064,7 @@
         </w:rPr>
         <w:t xml:space="preserve">in </w:t>
       </w:r>
+      <w:proofErr w:type="spellStart"/>
       <w:r>
         <w:rPr>
           <w:rStyle w:val="Hipercze"/>
@@ -6316,8 +7087,9 @@
             <w14:round/>
           </w14:textOutline>
         </w:rPr>
-        <w:t>progress …</w:t>
-      </w:r>
+        <w:t>progress</w:t>
+      </w:r>
+      <w:proofErr w:type="spellEnd"/>
       <w:r>
         <w:rPr>
           <w:rStyle w:val="Hipercze"/>
@@ -6340,9 +7112,34 @@
             <w14:round/>
           </w14:textOutline>
         </w:rPr>
+        <w:t xml:space="preserve"> …</w:t>
+      </w:r>
+      <w:r>
+        <w:rPr>
+          <w:rStyle w:val="Hipercze"/>
+          <w:b/>
+          <w:color w:val="7030A0"/>
+          <w:sz w:val="32"/>
+          <w:szCs w:val="32"/>
+          <w:u w:val="none"/>
+          <w14:shadow w14:blurRad="12700" w14:dist="38100" w14:dir="2700000" w14:sx="100000" w14:sy="100000" w14:kx="0" w14:ky="0" w14:algn="tl">
+            <w14:schemeClr w14:val="accent5">
+              <w14:lumMod w14:val="60000"/>
+              <w14:lumOff w14:val="40000"/>
+            </w14:schemeClr>
+          </w14:shadow>
+          <w14:textOutline w14:w="9525" w14:cap="flat" w14:cmpd="sng" w14:algn="ctr">
+            <w14:solidFill>
+              <w14:srgbClr w14:val="5B9BD5"/>
+            </w14:solidFill>
+            <w14:prstDash w14:val="solid"/>
+            <w14:round/>
+          </w14:textOutline>
+        </w:rPr>
         <w:t xml:space="preserve"> </w:t>
       </w:r>
       <w:hyperlink r:id="rId27" w:history="1">
+        <w:proofErr w:type="spellStart"/>
         <w:r>
           <w:rPr>
             <w:rStyle w:val="Hipercze"/>
@@ -6365,6 +7162,7 @@
           </w:rPr>
           <w:t>vdab</w:t>
         </w:r>
+        <w:proofErr w:type="spellEnd"/>
       </w:hyperlink>
       <w:r>
         <w:rPr>
@@ -6421,6 +7219,7 @@
         </w:rPr>
       </w:pPr>
       <w:hyperlink r:id="rId28" w:history="1">
+        <w:proofErr w:type="spellStart"/>
         <w:r>
           <w:rPr>
             <w:rStyle w:val="Hipercze"/>
@@ -6445,6 +7244,7 @@
           </w:rPr>
           <w:t>Redux-thunk</w:t>
         </w:r>
+        <w:proofErr w:type="spellEnd"/>
       </w:hyperlink>
       <w:r>
         <w:rPr>
@@ -6539,6 +7339,7 @@
         <w:t xml:space="preserve">     </w:t>
       </w:r>
       <w:hyperlink r:id="rId29" w:history="1">
+        <w:proofErr w:type="spellStart"/>
         <w:r>
           <w:rPr>
             <w:rStyle w:val="Hipercze"/>
@@ -6563,6 +7364,7 @@
           </w:rPr>
           <w:t>Redux</w:t>
         </w:r>
+        <w:proofErr w:type="spellEnd"/>
       </w:hyperlink>
     </w:p>
     <w:p>
@@ -6594,6 +7396,7 @@
         </w:rPr>
       </w:pPr>
       <w:hyperlink r:id="rId30" w:history="1">
+        <w:proofErr w:type="spellStart"/>
         <w:r>
           <w:rPr>
             <w:rStyle w:val="Hipercze"/>
@@ -6616,7 +7419,82 @@
               <w14:round/>
             </w14:textOutline>
           </w:rPr>
-          <w:t>Redux-first-routing</w:t>
+          <w:t>Redux</w:t>
+        </w:r>
+        <w:proofErr w:type="spellEnd"/>
+        <w:r>
+          <w:rPr>
+            <w:rStyle w:val="Hipercze"/>
+            <w:bCs/>
+            <w:color w:val="00B0F0"/>
+            <w:sz w:val="32"/>
+            <w:szCs w:val="32"/>
+            <w:u w:val="none"/>
+            <w14:shadow w14:blurRad="12700" w14:dist="38100" w14:dir="2700000" w14:sx="100000" w14:sy="100000" w14:kx="0" w14:ky="0" w14:algn="tl">
+              <w14:schemeClr w14:val="accent5">
+                <w14:lumMod w14:val="60000"/>
+                <w14:lumOff w14:val="40000"/>
+              </w14:schemeClr>
+            </w14:shadow>
+            <w14:textOutline w14:w="9525" w14:cap="flat" w14:cmpd="sng" w14:algn="ctr">
+              <w14:solidFill>
+                <w14:srgbClr w14:val="5B9BD5"/>
+              </w14:solidFill>
+              <w14:prstDash w14:val="solid"/>
+              <w14:round/>
+            </w14:textOutline>
+          </w:rPr>
+          <w:t>-</w:t>
+        </w:r>
+        <w:proofErr w:type="spellStart"/>
+        <w:r>
+          <w:rPr>
+            <w:rStyle w:val="Hipercze"/>
+            <w:bCs/>
+            <w:color w:val="00B0F0"/>
+            <w:sz w:val="32"/>
+            <w:szCs w:val="32"/>
+            <w:u w:val="none"/>
+            <w14:shadow w14:blurRad="12700" w14:dist="38100" w14:dir="2700000" w14:sx="100000" w14:sy="100000" w14:kx="0" w14:ky="0" w14:algn="tl">
+              <w14:schemeClr w14:val="accent5">
+                <w14:lumMod w14:val="60000"/>
+                <w14:lumOff w14:val="40000"/>
+              </w14:schemeClr>
+            </w14:shadow>
+            <w14:textOutline w14:w="9525" w14:cap="flat" w14:cmpd="sng" w14:algn="ctr">
+              <w14:solidFill>
+                <w14:srgbClr w14:val="5B9BD5"/>
+              </w14:solidFill>
+              <w14:prstDash w14:val="solid"/>
+              <w14:round/>
+            </w14:textOutline>
+          </w:rPr>
+          <w:t>first</w:t>
+        </w:r>
+        <w:proofErr w:type="spellEnd"/>
+        <w:r>
+          <w:rPr>
+            <w:rStyle w:val="Hipercze"/>
+            <w:bCs/>
+            <w:color w:val="00B0F0"/>
+            <w:sz w:val="32"/>
+            <w:szCs w:val="32"/>
+            <w:u w:val="none"/>
+            <w14:shadow w14:blurRad="12700" w14:dist="38100" w14:dir="2700000" w14:sx="100000" w14:sy="100000" w14:kx="0" w14:ky="0" w14:algn="tl">
+              <w14:schemeClr w14:val="accent5">
+                <w14:lumMod w14:val="60000"/>
+                <w14:lumOff w14:val="40000"/>
+              </w14:schemeClr>
+            </w14:shadow>
+            <w14:textOutline w14:w="9525" w14:cap="flat" w14:cmpd="sng" w14:algn="ctr">
+              <w14:solidFill>
+                <w14:srgbClr w14:val="5B9BD5"/>
+              </w14:solidFill>
+              <w14:prstDash w14:val="solid"/>
+              <w14:round/>
+            </w14:textOutline>
+          </w:rPr>
+          <w:t>-routing</w:t>
         </w:r>
       </w:hyperlink>
     </w:p>
@@ -6706,6 +7584,7 @@
         </w:rPr>
       </w:pPr>
       <w:hyperlink r:id="rId32" w:history="1">
+        <w:proofErr w:type="spellStart"/>
         <w:r>
           <w:rPr>
             <w:rStyle w:val="Hipercze"/>
@@ -6730,6 +7609,7 @@
           </w:rPr>
           <w:t>Maven</w:t>
         </w:r>
+        <w:proofErr w:type="spellEnd"/>
       </w:hyperlink>
       <w:r>
         <w:rPr>
@@ -6946,6 +7826,7 @@
         <w:t xml:space="preserve">     </w:t>
       </w:r>
       <w:hyperlink r:id="rId34" w:history="1">
+        <w:proofErr w:type="spellStart"/>
         <w:r>
           <w:rPr>
             <w:rStyle w:val="Hipercze"/>
@@ -6970,6 +7851,7 @@
           </w:rPr>
           <w:t>JavaFX</w:t>
         </w:r>
+        <w:proofErr w:type="spellEnd"/>
       </w:hyperlink>
       <w:r>
         <w:rPr>
@@ -7326,6 +8208,7 @@
         </w:rPr>
       </w:pPr>
       <w:hyperlink r:id="rId38" w:history="1">
+        <w:proofErr w:type="spellStart"/>
         <w:r>
           <w:rPr>
             <w:rStyle w:val="Hipercze"/>
@@ -7350,6 +8233,7 @@
           </w:rPr>
           <w:t>Core</w:t>
         </w:r>
+        <w:proofErr w:type="spellEnd"/>
       </w:hyperlink>
     </w:p>
     <w:p>
@@ -7427,7 +8311,32 @@
               <w14:round/>
             </w14:textOutline>
           </w:rPr>
-          <w:t>-b</w:t>
+          <w:t>-</w:t>
+        </w:r>
+        <w:proofErr w:type="spellStart"/>
+        <w:r>
+          <w:rPr>
+            <w:rStyle w:val="Hipercze"/>
+            <w:b/>
+            <w:color w:val="5B9BD5"/>
+            <w:sz w:val="32"/>
+            <w:szCs w:val="32"/>
+            <w:u w:val="none"/>
+            <w14:shadow w14:blurRad="12700" w14:dist="38100" w14:dir="2700000" w14:sx="100000" w14:sy="100000" w14:kx="0" w14:ky="0" w14:algn="tl">
+              <w14:schemeClr w14:val="accent5">
+                <w14:lumMod w14:val="60000"/>
+                <w14:lumOff w14:val="40000"/>
+              </w14:schemeClr>
+            </w14:shadow>
+            <w14:textOutline w14:w="9525" w14:cap="flat" w14:cmpd="sng" w14:algn="ctr">
+              <w14:solidFill>
+                <w14:srgbClr w14:val="5B9BD5"/>
+              </w14:solidFill>
+              <w14:prstDash w14:val="solid"/>
+              <w14:round/>
+            </w14:textOutline>
+          </w:rPr>
+          <w:t>b</w:t>
         </w:r>
         <w:r>
           <w:rPr>
@@ -7453,6 +8362,7 @@
           </w:rPr>
           <w:t>oot</w:t>
         </w:r>
+        <w:proofErr w:type="spellEnd"/>
       </w:hyperlink>
     </w:p>
     <w:p>
@@ -7877,6 +8787,7 @@
         <w:t xml:space="preserve">     </w:t>
       </w:r>
       <w:hyperlink r:id="rId43" w:history="1">
+        <w:proofErr w:type="spellStart"/>
         <w:r>
           <w:rPr>
             <w:rStyle w:val="Hipercze"/>
@@ -7901,6 +8812,7 @@
           </w:rPr>
           <w:t>Firebase</w:t>
         </w:r>
+        <w:proofErr w:type="spellEnd"/>
       </w:hyperlink>
     </w:p>
     <w:p>
@@ -7981,6 +8893,7 @@
         </w:rPr>
         <w:t xml:space="preserve"> </w:t>
       </w:r>
+      <w:proofErr w:type="spellStart"/>
       <w:r>
         <w:rPr>
           <w:rStyle w:val="Hipercze"/>
@@ -8007,6 +8920,7 @@
         </w:rPr>
         <w:t>Notations</w:t>
       </w:r>
+      <w:proofErr w:type="spellEnd"/>
       <w:r>
         <w:rPr>
           <w:rStyle w:val="Hipercze"/>
@@ -10508,6 +11422,7 @@
           <w:szCs w:val="36"/>
         </w:rPr>
       </w:pPr>
+      <w:proofErr w:type="spellStart"/>
       <w:r>
         <w:rPr>
           <w:b/>
@@ -10516,8 +11431,31 @@
           <w:sz w:val="32"/>
           <w:szCs w:val="32"/>
         </w:rPr>
-        <w:t>Intec Brussel</w:t>
-      </w:r>
+        <w:t>Intec</w:t>
+      </w:r>
+      <w:proofErr w:type="spellEnd"/>
+      <w:r>
+        <w:rPr>
+          <w:b/>
+          <w:bCs/>
+          <w:color w:val="7030A0"/>
+          <w:sz w:val="32"/>
+          <w:szCs w:val="32"/>
+        </w:rPr>
+        <w:t xml:space="preserve"> </w:t>
+      </w:r>
+      <w:proofErr w:type="spellStart"/>
+      <w:r>
+        <w:rPr>
+          <w:b/>
+          <w:bCs/>
+          <w:color w:val="7030A0"/>
+          <w:sz w:val="32"/>
+          <w:szCs w:val="32"/>
+        </w:rPr>
+        <w:t>Brussel</w:t>
+      </w:r>
+      <w:proofErr w:type="spellEnd"/>
       <w:r>
         <w:rPr>
           <w:b/>
@@ -10560,6 +11498,7 @@
           <w:u w:val="none"/>
         </w:rPr>
       </w:pPr>
+      <w:proofErr w:type="spellStart"/>
       <w:r>
         <w:rPr>
           <w:b/>
@@ -10568,7 +11507,40 @@
           <w:sz w:val="32"/>
           <w:szCs w:val="32"/>
         </w:rPr>
-        <w:t>Intec Brussel:</w:t>
+        <w:t>Intec</w:t>
+      </w:r>
+      <w:proofErr w:type="spellEnd"/>
+      <w:r>
+        <w:rPr>
+          <w:b/>
+          <w:bCs/>
+          <w:color w:val="7030A0"/>
+          <w:sz w:val="32"/>
+          <w:szCs w:val="32"/>
+        </w:rPr>
+        <w:t xml:space="preserve"> </w:t>
+      </w:r>
+      <w:proofErr w:type="spellStart"/>
+      <w:r>
+        <w:rPr>
+          <w:b/>
+          <w:bCs/>
+          <w:color w:val="7030A0"/>
+          <w:sz w:val="32"/>
+          <w:szCs w:val="32"/>
+        </w:rPr>
+        <w:t>Brussel</w:t>
+      </w:r>
+      <w:proofErr w:type="spellEnd"/>
+      <w:r>
+        <w:rPr>
+          <w:b/>
+          <w:bCs/>
+          <w:color w:val="7030A0"/>
+          <w:sz w:val="32"/>
+          <w:szCs w:val="32"/>
+        </w:rPr>
+        <w:t>:</w:t>
       </w:r>
       <w:r>
         <w:rPr>
@@ -10623,7 +11595,29 @@
           <w:sz w:val="32"/>
           <w:szCs w:val="32"/>
         </w:rPr>
-        <w:t>Linux Professional Institute:</w:t>
+        <w:t xml:space="preserve">Linux Professional </w:t>
+      </w:r>
+      <w:proofErr w:type="spellStart"/>
+      <w:r>
+        <w:rPr>
+          <w:b/>
+          <w:bCs/>
+          <w:color w:val="7030A0"/>
+          <w:sz w:val="32"/>
+          <w:szCs w:val="32"/>
+        </w:rPr>
+        <w:t>Institute</w:t>
+      </w:r>
+      <w:proofErr w:type="spellEnd"/>
+      <w:r>
+        <w:rPr>
+          <w:b/>
+          <w:bCs/>
+          <w:color w:val="7030A0"/>
+          <w:sz w:val="32"/>
+          <w:szCs w:val="32"/>
+        </w:rPr>
+        <w:t>:</w:t>
       </w:r>
       <w:r>
         <w:rPr>
@@ -10663,7 +11657,29 @@
           <w:sz w:val="32"/>
           <w:szCs w:val="32"/>
         </w:rPr>
-        <w:t>Cisco Networking Academy:</w:t>
+        <w:t xml:space="preserve">Cisco Networking </w:t>
+      </w:r>
+      <w:proofErr w:type="spellStart"/>
+      <w:r>
+        <w:rPr>
+          <w:b/>
+          <w:bCs/>
+          <w:color w:val="7030A0"/>
+          <w:sz w:val="32"/>
+          <w:szCs w:val="32"/>
+        </w:rPr>
+        <w:t>Academy</w:t>
+      </w:r>
+      <w:proofErr w:type="spellEnd"/>
+      <w:r>
+        <w:rPr>
+          <w:b/>
+          <w:bCs/>
+          <w:color w:val="7030A0"/>
+          <w:sz w:val="32"/>
+          <w:szCs w:val="32"/>
+        </w:rPr>
+        <w:t>:</w:t>
       </w:r>
       <w:r>
         <w:rPr>
@@ -10703,24 +11719,66 @@
           <w:sz w:val="32"/>
           <w:szCs w:val="32"/>
         </w:rPr>
-        <w:t>Cisco Networking Academy:</w:t>
-      </w:r>
-      <w:r>
-        <w:rPr>
+        <w:t xml:space="preserve">Cisco Networking </w:t>
+      </w:r>
+      <w:proofErr w:type="spellStart"/>
+      <w:r>
+        <w:rPr>
+          <w:b/>
+          <w:bCs/>
           <w:color w:val="7030A0"/>
           <w:sz w:val="32"/>
           <w:szCs w:val="32"/>
         </w:rPr>
+        <w:t>Academy</w:t>
+      </w:r>
+      <w:proofErr w:type="spellEnd"/>
+      <w:r>
+        <w:rPr>
+          <w:b/>
+          <w:bCs/>
+          <w:color w:val="7030A0"/>
+          <w:sz w:val="32"/>
+          <w:szCs w:val="32"/>
+        </w:rPr>
+        <w:t>:</w:t>
+      </w:r>
+      <w:r>
+        <w:rPr>
+          <w:color w:val="7030A0"/>
+          <w:sz w:val="32"/>
+          <w:szCs w:val="32"/>
+        </w:rPr>
         <w:t xml:space="preserve"> </w:t>
       </w:r>
+      <w:proofErr w:type="spellStart"/>
       <w:r>
         <w:rPr>
           <w:color w:val="5B9BD5"/>
           <w:sz w:val="36"/>
           <w:szCs w:val="36"/>
         </w:rPr>
-        <w:t>Introduction to I.o.T</w:t>
-      </w:r>
+        <w:t>Introduction</w:t>
+      </w:r>
+      <w:proofErr w:type="spellEnd"/>
+      <w:r>
+        <w:rPr>
+          <w:color w:val="5B9BD5"/>
+          <w:sz w:val="36"/>
+          <w:szCs w:val="36"/>
+        </w:rPr>
+        <w:t xml:space="preserve"> to </w:t>
+      </w:r>
+      <w:proofErr w:type="spellStart"/>
+      <w:r>
+        <w:rPr>
+          <w:color w:val="5B9BD5"/>
+          <w:sz w:val="36"/>
+          <w:szCs w:val="36"/>
+        </w:rPr>
+        <w:t>I.o.T</w:t>
+      </w:r>
+      <w:proofErr w:type="spellEnd"/>
       <w:r>
         <w:rPr>
           <w:color w:val="5B9BD5"/>
@@ -10752,7 +11810,29 @@
           <w:sz w:val="32"/>
           <w:szCs w:val="32"/>
         </w:rPr>
-        <w:t>HBO5 Lethas-CVO:</w:t>
+        <w:t xml:space="preserve">HBO5 </w:t>
+      </w:r>
+      <w:proofErr w:type="spellStart"/>
+      <w:r>
+        <w:rPr>
+          <w:b/>
+          <w:bCs/>
+          <w:color w:val="7030A0"/>
+          <w:sz w:val="32"/>
+          <w:szCs w:val="32"/>
+        </w:rPr>
+        <w:t>Lethas</w:t>
+      </w:r>
+      <w:proofErr w:type="spellEnd"/>
+      <w:r>
+        <w:rPr>
+          <w:b/>
+          <w:bCs/>
+          <w:color w:val="7030A0"/>
+          <w:sz w:val="32"/>
+          <w:szCs w:val="32"/>
+        </w:rPr>
+        <w:t>-CVO:</w:t>
       </w:r>
       <w:r>
         <w:rPr>
@@ -10761,13 +11841,23 @@
         </w:rPr>
         <w:t xml:space="preserve"> </w:t>
       </w:r>
+      <w:proofErr w:type="spellStart"/>
       <w:r>
         <w:rPr>
           <w:color w:val="5B9BD5"/>
           <w:sz w:val="36"/>
           <w:szCs w:val="36"/>
         </w:rPr>
-        <w:t xml:space="preserve">Softwarepakketten </w:t>
+        <w:t>Softwarepakketten</w:t>
+      </w:r>
+      <w:proofErr w:type="spellEnd"/>
+      <w:r>
+        <w:rPr>
+          <w:color w:val="5B9BD5"/>
+          <w:sz w:val="36"/>
+          <w:szCs w:val="36"/>
+        </w:rPr>
+        <w:t xml:space="preserve"> </w:t>
       </w:r>
     </w:p>
     <w:p>
@@ -10843,23 +11933,55 @@
           <w:sz w:val="32"/>
           <w:szCs w:val="32"/>
         </w:rPr>
-        <w:t>HBO5 Lethas-CVO:</w:t>
-      </w:r>
-      <w:r>
-        <w:rPr>
+        <w:t xml:space="preserve">HBO5 </w:t>
+      </w:r>
+      <w:proofErr w:type="spellStart"/>
+      <w:r>
+        <w:rPr>
+          <w:b/>
+          <w:bCs/>
           <w:color w:val="7030A0"/>
           <w:sz w:val="32"/>
           <w:szCs w:val="32"/>
         </w:rPr>
+        <w:t>Lethas</w:t>
+      </w:r>
+      <w:proofErr w:type="spellEnd"/>
+      <w:r>
+        <w:rPr>
+          <w:b/>
+          <w:bCs/>
+          <w:color w:val="7030A0"/>
+          <w:sz w:val="32"/>
+          <w:szCs w:val="32"/>
+        </w:rPr>
+        <w:t>-CVO:</w:t>
+      </w:r>
+      <w:r>
+        <w:rPr>
+          <w:color w:val="7030A0"/>
+          <w:sz w:val="32"/>
+          <w:szCs w:val="32"/>
+        </w:rPr>
         <w:t xml:space="preserve"> </w:t>
       </w:r>
+      <w:proofErr w:type="spellStart"/>
       <w:r>
         <w:rPr>
           <w:color w:val="5B9BD5"/>
           <w:sz w:val="36"/>
           <w:szCs w:val="36"/>
         </w:rPr>
-        <w:t xml:space="preserve">Basiskennis TV </w:t>
+        <w:t>Basiskennis</w:t>
+      </w:r>
+      <w:proofErr w:type="spellEnd"/>
+      <w:r>
+        <w:rPr>
+          <w:color w:val="5B9BD5"/>
+          <w:sz w:val="36"/>
+          <w:szCs w:val="36"/>
+        </w:rPr>
+        <w:t xml:space="preserve"> TV </w:t>
       </w:r>
     </w:p>
     <w:p>
@@ -10920,23 +12042,55 @@
           <w:sz w:val="32"/>
           <w:szCs w:val="32"/>
         </w:rPr>
-        <w:t>HBO5 Lethas-CVO:</w:t>
-      </w:r>
-      <w:r>
-        <w:rPr>
+        <w:t xml:space="preserve">HBO5 </w:t>
+      </w:r>
+      <w:proofErr w:type="spellStart"/>
+      <w:r>
+        <w:rPr>
+          <w:b/>
+          <w:bCs/>
           <w:color w:val="7030A0"/>
           <w:sz w:val="32"/>
           <w:szCs w:val="32"/>
         </w:rPr>
+        <w:t>Lethas</w:t>
+      </w:r>
+      <w:proofErr w:type="spellEnd"/>
+      <w:r>
+        <w:rPr>
+          <w:b/>
+          <w:bCs/>
+          <w:color w:val="7030A0"/>
+          <w:sz w:val="32"/>
+          <w:szCs w:val="32"/>
+        </w:rPr>
+        <w:t>-CVO:</w:t>
+      </w:r>
+      <w:r>
+        <w:rPr>
+          <w:color w:val="7030A0"/>
+          <w:sz w:val="32"/>
+          <w:szCs w:val="32"/>
+        </w:rPr>
         <w:t xml:space="preserve"> </w:t>
       </w:r>
+      <w:proofErr w:type="spellStart"/>
       <w:r>
         <w:rPr>
           <w:color w:val="5B9BD5"/>
           <w:sz w:val="36"/>
           <w:szCs w:val="36"/>
         </w:rPr>
-        <w:t xml:space="preserve">Besturingssystemen TV </w:t>
+        <w:t>Besturingssystemen</w:t>
+      </w:r>
+      <w:proofErr w:type="spellEnd"/>
+      <w:r>
+        <w:rPr>
+          <w:color w:val="5B9BD5"/>
+          <w:sz w:val="36"/>
+          <w:szCs w:val="36"/>
+        </w:rPr>
+        <w:t xml:space="preserve"> TV </w:t>
       </w:r>
     </w:p>
     <w:p>
@@ -11012,7 +12166,29 @@
           <w:sz w:val="32"/>
           <w:szCs w:val="32"/>
         </w:rPr>
-        <w:t>HBO5 Lethas-CVO:</w:t>
+        <w:t xml:space="preserve">HBO5 </w:t>
+      </w:r>
+      <w:proofErr w:type="spellStart"/>
+      <w:r>
+        <w:rPr>
+          <w:b/>
+          <w:bCs/>
+          <w:color w:val="7030A0"/>
+          <w:sz w:val="32"/>
+          <w:szCs w:val="32"/>
+        </w:rPr>
+        <w:t>Lethas</w:t>
+      </w:r>
+      <w:proofErr w:type="spellEnd"/>
+      <w:r>
+        <w:rPr>
+          <w:b/>
+          <w:bCs/>
+          <w:color w:val="7030A0"/>
+          <w:sz w:val="32"/>
+          <w:szCs w:val="32"/>
+        </w:rPr>
+        <w:t>-CVO:</w:t>
       </w:r>
       <w:r>
         <w:rPr>
@@ -11087,8 +12263,25 @@
             <w14:bevel/>
           </w14:textOutline>
         </w:rPr>
-        <w:t>File formats</w:t>
-      </w:r>
+        <w:t xml:space="preserve">File </w:t>
+      </w:r>
+      <w:proofErr w:type="spellStart"/>
+      <w:r>
+        <w:rPr>
+          <w:color w:val="5B9BD5"/>
+          <w:sz w:val="36"/>
+          <w:szCs w:val="36"/>
+          <w14:textOutline w14:w="9525" w14:cap="rnd" w14:cmpd="sng" w14:algn="ctr">
+            <w14:solidFill>
+              <w14:srgbClr w14:val="7030A0"/>
+            </w14:solidFill>
+            <w14:prstDash w14:val="solid"/>
+            <w14:bevel/>
+          </w14:textOutline>
+        </w:rPr>
+        <w:t>formats</w:t>
+      </w:r>
+      <w:proofErr w:type="spellEnd"/>
       <w:r>
         <w:rPr>
           <w:color w:val="5B9BD5"/>
@@ -12711,11 +13904,33 @@
         </w:rPr>
         <w:fldChar w:fldCharType="end"/>
       </w:r>
-      <w:r>
-        <w:rPr>
-          <w:rFonts w:ascii="Calibri" w:hAnsi="Calibri" w:cs="Calibri"/>
-        </w:rPr>
-        <w:t>Brussels, 18 september 2019</w:t>
+      <w:proofErr w:type="spellStart"/>
+      <w:r>
+        <w:rPr>
+          <w:rFonts w:ascii="Calibri" w:hAnsi="Calibri" w:cs="Calibri"/>
+        </w:rPr>
+        <w:t>Brussels</w:t>
+      </w:r>
+      <w:proofErr w:type="spellEnd"/>
+      <w:r>
+        <w:rPr>
+          <w:rFonts w:ascii="Calibri" w:hAnsi="Calibri" w:cs="Calibri"/>
+        </w:rPr>
+        <w:t xml:space="preserve">, 18 </w:t>
+      </w:r>
+      <w:proofErr w:type="spellStart"/>
+      <w:r>
+        <w:rPr>
+          <w:rFonts w:ascii="Calibri" w:hAnsi="Calibri" w:cs="Calibri"/>
+        </w:rPr>
+        <w:t>september</w:t>
+      </w:r>
+      <w:proofErr w:type="spellEnd"/>
+      <w:r>
+        <w:rPr>
+          <w:rFonts w:ascii="Calibri" w:hAnsi="Calibri" w:cs="Calibri"/>
+        </w:rPr>
+        <w:t xml:space="preserve"> 2019</w:t>
       </w:r>
     </w:p>
     <w:p>
@@ -12727,11 +13942,33 @@
           <w:rFonts w:ascii="Calibri" w:hAnsi="Calibri" w:cs="Calibri"/>
         </w:rPr>
       </w:pPr>
-      <w:r>
-        <w:rPr>
-          <w:rFonts w:ascii="Calibri" w:hAnsi="Calibri" w:cs="Calibri"/>
-        </w:rPr>
-        <w:t>Updated: Halle, 28 july 2021</w:t>
+      <w:proofErr w:type="spellStart"/>
+      <w:r>
+        <w:rPr>
+          <w:rFonts w:ascii="Calibri" w:hAnsi="Calibri" w:cs="Calibri"/>
+        </w:rPr>
+        <w:t>Updated</w:t>
+      </w:r>
+      <w:proofErr w:type="spellEnd"/>
+      <w:r>
+        <w:rPr>
+          <w:rFonts w:ascii="Calibri" w:hAnsi="Calibri" w:cs="Calibri"/>
+        </w:rPr>
+        <w:t xml:space="preserve">: Halle, 28 </w:t>
+      </w:r>
+      <w:proofErr w:type="spellStart"/>
+      <w:r>
+        <w:rPr>
+          <w:rFonts w:ascii="Calibri" w:hAnsi="Calibri" w:cs="Calibri"/>
+        </w:rPr>
+        <w:t>july</w:t>
+      </w:r>
+      <w:proofErr w:type="spellEnd"/>
+      <w:r>
+        <w:rPr>
+          <w:rFonts w:ascii="Calibri" w:hAnsi="Calibri" w:cs="Calibri"/>
+        </w:rPr>
+        <w:t xml:space="preserve"> 2021</w:t>
       </w:r>
     </w:p>
     <w:p>
@@ -12742,12 +13979,28 @@
           <w:rFonts w:ascii="Calibri" w:hAnsi="Calibri" w:cs="Calibri"/>
         </w:rPr>
       </w:pPr>
-      <w:r>
-        <w:rPr>
-          <w:rFonts w:ascii="Calibri" w:hAnsi="Calibri" w:cs="Calibri"/>
-        </w:rPr>
-        <w:t>Subject: vacancy</w:t>
-      </w:r>
+      <w:proofErr w:type="spellStart"/>
+      <w:r>
+        <w:rPr>
+          <w:rFonts w:ascii="Calibri" w:hAnsi="Calibri" w:cs="Calibri"/>
+        </w:rPr>
+        <w:t>Subject</w:t>
+      </w:r>
+      <w:proofErr w:type="spellEnd"/>
+      <w:r>
+        <w:rPr>
+          <w:rFonts w:ascii="Calibri" w:hAnsi="Calibri" w:cs="Calibri"/>
+        </w:rPr>
+        <w:t xml:space="preserve">: </w:t>
+      </w:r>
+      <w:proofErr w:type="spellStart"/>
+      <w:r>
+        <w:rPr>
+          <w:rFonts w:ascii="Calibri" w:hAnsi="Calibri" w:cs="Calibri"/>
+        </w:rPr>
+        <w:t>vacancy</w:t>
+      </w:r>
+      <w:proofErr w:type="spellEnd"/>
       <w:r>
         <w:rPr>
           <w:rFonts w:ascii="Calibri" w:hAnsi="Calibri" w:cs="Calibri"/>
@@ -12758,7 +14011,21 @@
         <w:rPr>
           <w:rFonts w:ascii="Calibri" w:hAnsi="Calibri" w:cs="Calibri"/>
         </w:rPr>
-        <w:t xml:space="preserve"> Junior React developer</w:t>
+        <w:t xml:space="preserve"> Junior </w:t>
+      </w:r>
+      <w:proofErr w:type="spellStart"/>
+      <w:r>
+        <w:rPr>
+          <w:rFonts w:ascii="Calibri" w:hAnsi="Calibri" w:cs="Calibri"/>
+        </w:rPr>
+        <w:t>React</w:t>
+      </w:r>
+      <w:proofErr w:type="spellEnd"/>
+      <w:r>
+        <w:rPr>
+          <w:rFonts w:ascii="Calibri" w:hAnsi="Calibri" w:cs="Calibri"/>
+        </w:rPr>
+        <w:t xml:space="preserve"> developer</w:t>
       </w:r>
     </w:p>
     <w:p>
@@ -12768,11 +14035,19 @@
           <w:rFonts w:ascii="Calibri" w:hAnsi="Calibri" w:cs="Calibri"/>
         </w:rPr>
       </w:pPr>
-      <w:r>
-        <w:rPr>
-          <w:rFonts w:ascii="Calibri" w:hAnsi="Calibri" w:cs="Calibri"/>
-        </w:rPr>
-        <w:t>Dear,</w:t>
+      <w:proofErr w:type="spellStart"/>
+      <w:r>
+        <w:rPr>
+          <w:rFonts w:ascii="Calibri" w:hAnsi="Calibri" w:cs="Calibri"/>
+        </w:rPr>
+        <w:t>Dear</w:t>
+      </w:r>
+      <w:proofErr w:type="spellEnd"/>
+      <w:r>
+        <w:rPr>
+          <w:rFonts w:ascii="Calibri" w:hAnsi="Calibri" w:cs="Calibri"/>
+        </w:rPr>
+        <w:t>,</w:t>
       </w:r>
     </w:p>
     <w:p>
@@ -12786,8 +14061,65 @@
         <w:rPr>
           <w:rFonts w:ascii="Calibri" w:hAnsi="Calibri" w:cs="Calibri"/>
         </w:rPr>
-        <w:t>I would like to apply for this </w:t>
-      </w:r>
+        <w:t xml:space="preserve">I </w:t>
+      </w:r>
+      <w:proofErr w:type="spellStart"/>
+      <w:r>
+        <w:rPr>
+          <w:rFonts w:ascii="Calibri" w:hAnsi="Calibri" w:cs="Calibri"/>
+        </w:rPr>
+        <w:t>would</w:t>
+      </w:r>
+      <w:proofErr w:type="spellEnd"/>
+      <w:r>
+        <w:rPr>
+          <w:rFonts w:ascii="Calibri" w:hAnsi="Calibri" w:cs="Calibri"/>
+        </w:rPr>
+        <w:t xml:space="preserve"> </w:t>
+      </w:r>
+      <w:proofErr w:type="spellStart"/>
+      <w:r>
+        <w:rPr>
+          <w:rFonts w:ascii="Calibri" w:hAnsi="Calibri" w:cs="Calibri"/>
+        </w:rPr>
+        <w:t>like</w:t>
+      </w:r>
+      <w:proofErr w:type="spellEnd"/>
+      <w:r>
+        <w:rPr>
+          <w:rFonts w:ascii="Calibri" w:hAnsi="Calibri" w:cs="Calibri"/>
+        </w:rPr>
+        <w:t xml:space="preserve"> to </w:t>
+      </w:r>
+      <w:proofErr w:type="spellStart"/>
+      <w:r>
+        <w:rPr>
+          <w:rFonts w:ascii="Calibri" w:hAnsi="Calibri" w:cs="Calibri"/>
+        </w:rPr>
+        <w:t>apply</w:t>
+      </w:r>
+      <w:proofErr w:type="spellEnd"/>
+      <w:r>
+        <w:rPr>
+          <w:rFonts w:ascii="Calibri" w:hAnsi="Calibri" w:cs="Calibri"/>
+        </w:rPr>
+        <w:t xml:space="preserve"> for </w:t>
+      </w:r>
+      <w:proofErr w:type="spellStart"/>
+      <w:r>
+        <w:rPr>
+          <w:rFonts w:ascii="Calibri" w:hAnsi="Calibri" w:cs="Calibri"/>
+        </w:rPr>
+        <w:t>this</w:t>
+      </w:r>
+      <w:proofErr w:type="spellEnd"/>
+      <w:r>
+        <w:rPr>
+          <w:rFonts w:ascii="Calibri" w:hAnsi="Calibri" w:cs="Calibri"/>
+        </w:rPr>
+        <w:t> </w:t>
+      </w:r>
+      <w:proofErr w:type="spellStart"/>
       <w:r>
         <w:rPr>
           <w:rStyle w:val="letter-body-bold"/>
@@ -12797,12 +14129,98 @@
         </w:rPr>
         <w:t>exciting</w:t>
       </w:r>
-      <w:r>
-        <w:rPr>
-          <w:rFonts w:ascii="Calibri" w:hAnsi="Calibri" w:cs="Calibri"/>
-        </w:rPr>
-        <w:t> and challenging position and in this short will I explain my </w:t>
-      </w:r>
+      <w:proofErr w:type="spellEnd"/>
+      <w:r>
+        <w:rPr>
+          <w:rFonts w:ascii="Calibri" w:hAnsi="Calibri" w:cs="Calibri"/>
+        </w:rPr>
+        <w:t xml:space="preserve"> and </w:t>
+      </w:r>
+      <w:proofErr w:type="spellStart"/>
+      <w:r>
+        <w:rPr>
+          <w:rFonts w:ascii="Calibri" w:hAnsi="Calibri" w:cs="Calibri"/>
+        </w:rPr>
+        <w:t>challenging</w:t>
+      </w:r>
+      <w:proofErr w:type="spellEnd"/>
+      <w:r>
+        <w:rPr>
+          <w:rFonts w:ascii="Calibri" w:hAnsi="Calibri" w:cs="Calibri"/>
+        </w:rPr>
+        <w:t xml:space="preserve"> </w:t>
+      </w:r>
+      <w:proofErr w:type="spellStart"/>
+      <w:r>
+        <w:rPr>
+          <w:rFonts w:ascii="Calibri" w:hAnsi="Calibri" w:cs="Calibri"/>
+        </w:rPr>
+        <w:t>position</w:t>
+      </w:r>
+      <w:proofErr w:type="spellEnd"/>
+      <w:r>
+        <w:rPr>
+          <w:rFonts w:ascii="Calibri" w:hAnsi="Calibri" w:cs="Calibri"/>
+        </w:rPr>
+        <w:t xml:space="preserve"> and in </w:t>
+      </w:r>
+      <w:proofErr w:type="spellStart"/>
+      <w:r>
+        <w:rPr>
+          <w:rFonts w:ascii="Calibri" w:hAnsi="Calibri" w:cs="Calibri"/>
+        </w:rPr>
+        <w:t>this</w:t>
+      </w:r>
+      <w:proofErr w:type="spellEnd"/>
+      <w:r>
+        <w:rPr>
+          <w:rFonts w:ascii="Calibri" w:hAnsi="Calibri" w:cs="Calibri"/>
+        </w:rPr>
+        <w:t xml:space="preserve"> </w:t>
+      </w:r>
+      <w:proofErr w:type="spellStart"/>
+      <w:r>
+        <w:rPr>
+          <w:rFonts w:ascii="Calibri" w:hAnsi="Calibri" w:cs="Calibri"/>
+        </w:rPr>
+        <w:t>short</w:t>
+      </w:r>
+      <w:proofErr w:type="spellEnd"/>
+      <w:r>
+        <w:rPr>
+          <w:rFonts w:ascii="Calibri" w:hAnsi="Calibri" w:cs="Calibri"/>
+        </w:rPr>
+        <w:t xml:space="preserve"> </w:t>
+      </w:r>
+      <w:proofErr w:type="spellStart"/>
+      <w:r>
+        <w:rPr>
+          <w:rFonts w:ascii="Calibri" w:hAnsi="Calibri" w:cs="Calibri"/>
+        </w:rPr>
+        <w:t>will</w:t>
+      </w:r>
+      <w:proofErr w:type="spellEnd"/>
+      <w:r>
+        <w:rPr>
+          <w:rFonts w:ascii="Calibri" w:hAnsi="Calibri" w:cs="Calibri"/>
+        </w:rPr>
+        <w:t xml:space="preserve"> I </w:t>
+      </w:r>
+      <w:proofErr w:type="spellStart"/>
+      <w:r>
+        <w:rPr>
+          <w:rFonts w:ascii="Calibri" w:hAnsi="Calibri" w:cs="Calibri"/>
+        </w:rPr>
+        <w:t>explain</w:t>
+      </w:r>
+      <w:proofErr w:type="spellEnd"/>
+      <w:r>
+        <w:rPr>
+          <w:rFonts w:ascii="Calibri" w:hAnsi="Calibri" w:cs="Calibri"/>
+        </w:rPr>
+        <w:t xml:space="preserve"> my </w:t>
+      </w:r>
+      <w:proofErr w:type="spellStart"/>
       <w:r>
         <w:rPr>
           <w:rStyle w:val="letter-body-bold"/>
@@ -12812,6 +14230,7 @@
         </w:rPr>
         <w:t>motivation</w:t>
       </w:r>
+      <w:proofErr w:type="spellEnd"/>
       <w:r>
         <w:rPr>
           <w:rFonts w:ascii="Calibri" w:hAnsi="Calibri" w:cs="Calibri"/>
@@ -12830,7 +14249,35 @@
         <w:rPr>
           <w:rFonts w:ascii="Calibri" w:hAnsi="Calibri" w:cs="Calibri"/>
         </w:rPr>
-        <w:t>I have completed the Front-end </w:t>
+        <w:t xml:space="preserve">I </w:t>
+      </w:r>
+      <w:proofErr w:type="spellStart"/>
+      <w:r>
+        <w:rPr>
+          <w:rFonts w:ascii="Calibri" w:hAnsi="Calibri" w:cs="Calibri"/>
+        </w:rPr>
+        <w:t>have</w:t>
+      </w:r>
+      <w:proofErr w:type="spellEnd"/>
+      <w:r>
+        <w:rPr>
+          <w:rFonts w:ascii="Calibri" w:hAnsi="Calibri" w:cs="Calibri"/>
+        </w:rPr>
+        <w:t xml:space="preserve"> </w:t>
+      </w:r>
+      <w:proofErr w:type="spellStart"/>
+      <w:r>
+        <w:rPr>
+          <w:rFonts w:ascii="Calibri" w:hAnsi="Calibri" w:cs="Calibri"/>
+        </w:rPr>
+        <w:t>completed</w:t>
+      </w:r>
+      <w:proofErr w:type="spellEnd"/>
+      <w:r>
+        <w:rPr>
+          <w:rFonts w:ascii="Calibri" w:hAnsi="Calibri" w:cs="Calibri"/>
+        </w:rPr>
+        <w:t xml:space="preserve"> the Front-end </w:t>
       </w:r>
       <w:r>
         <w:rPr>
@@ -12839,14 +14286,9 @@
           <w:b/>
           <w:bCs/>
         </w:rPr>
-        <w:t>Developer training</w:t>
-      </w:r>
-      <w:r>
-        <w:rPr>
-          <w:rFonts w:ascii="Calibri" w:hAnsi="Calibri" w:cs="Calibri"/>
-        </w:rPr>
-        <w:t> at Intec Brussels. During this training I knew that a position as a front-end developer was a perfect fit for me. For the time being, I am actively developing my own </w:t>
-      </w:r>
+        <w:t xml:space="preserve">Developer </w:t>
+      </w:r>
+      <w:proofErr w:type="spellStart"/>
       <w:r>
         <w:rPr>
           <w:rStyle w:val="letter-body-bold"/>
@@ -12854,13 +14296,325 @@
           <w:b/>
           <w:bCs/>
         </w:rPr>
+        <w:t>training</w:t>
+      </w:r>
+      <w:proofErr w:type="spellEnd"/>
+      <w:r>
+        <w:rPr>
+          <w:rFonts w:ascii="Calibri" w:hAnsi="Calibri" w:cs="Calibri"/>
+        </w:rPr>
+        <w:t> </w:t>
+      </w:r>
+      <w:proofErr w:type="spellStart"/>
+      <w:r>
+        <w:rPr>
+          <w:rFonts w:ascii="Calibri" w:hAnsi="Calibri" w:cs="Calibri"/>
+        </w:rPr>
+        <w:t>at</w:t>
+      </w:r>
+      <w:proofErr w:type="spellEnd"/>
+      <w:r>
+        <w:rPr>
+          <w:rFonts w:ascii="Calibri" w:hAnsi="Calibri" w:cs="Calibri"/>
+        </w:rPr>
+        <w:t xml:space="preserve"> </w:t>
+      </w:r>
+      <w:proofErr w:type="spellStart"/>
+      <w:r>
+        <w:rPr>
+          <w:rFonts w:ascii="Calibri" w:hAnsi="Calibri" w:cs="Calibri"/>
+        </w:rPr>
+        <w:t>Intec</w:t>
+      </w:r>
+      <w:proofErr w:type="spellEnd"/>
+      <w:r>
+        <w:rPr>
+          <w:rFonts w:ascii="Calibri" w:hAnsi="Calibri" w:cs="Calibri"/>
+        </w:rPr>
+        <w:t xml:space="preserve"> </w:t>
+      </w:r>
+      <w:proofErr w:type="spellStart"/>
+      <w:r>
+        <w:rPr>
+          <w:rFonts w:ascii="Calibri" w:hAnsi="Calibri" w:cs="Calibri"/>
+        </w:rPr>
+        <w:t>Brussels</w:t>
+      </w:r>
+      <w:proofErr w:type="spellEnd"/>
+      <w:r>
+        <w:rPr>
+          <w:rFonts w:ascii="Calibri" w:hAnsi="Calibri" w:cs="Calibri"/>
+        </w:rPr>
+        <w:t xml:space="preserve">. </w:t>
+      </w:r>
+      <w:proofErr w:type="spellStart"/>
+      <w:r>
+        <w:rPr>
+          <w:rFonts w:ascii="Calibri" w:hAnsi="Calibri" w:cs="Calibri"/>
+        </w:rPr>
+        <w:t>During</w:t>
+      </w:r>
+      <w:proofErr w:type="spellEnd"/>
+      <w:r>
+        <w:rPr>
+          <w:rFonts w:ascii="Calibri" w:hAnsi="Calibri" w:cs="Calibri"/>
+        </w:rPr>
+        <w:t xml:space="preserve"> </w:t>
+      </w:r>
+      <w:proofErr w:type="spellStart"/>
+      <w:r>
+        <w:rPr>
+          <w:rFonts w:ascii="Calibri" w:hAnsi="Calibri" w:cs="Calibri"/>
+        </w:rPr>
+        <w:t>this</w:t>
+      </w:r>
+      <w:proofErr w:type="spellEnd"/>
+      <w:r>
+        <w:rPr>
+          <w:rFonts w:ascii="Calibri" w:hAnsi="Calibri" w:cs="Calibri"/>
+        </w:rPr>
+        <w:t xml:space="preserve"> </w:t>
+      </w:r>
+      <w:proofErr w:type="spellStart"/>
+      <w:r>
+        <w:rPr>
+          <w:rFonts w:ascii="Calibri" w:hAnsi="Calibri" w:cs="Calibri"/>
+        </w:rPr>
+        <w:t>training</w:t>
+      </w:r>
+      <w:proofErr w:type="spellEnd"/>
+      <w:r>
+        <w:rPr>
+          <w:rFonts w:ascii="Calibri" w:hAnsi="Calibri" w:cs="Calibri"/>
+        </w:rPr>
+        <w:t xml:space="preserve"> I </w:t>
+      </w:r>
+      <w:proofErr w:type="spellStart"/>
+      <w:r>
+        <w:rPr>
+          <w:rFonts w:ascii="Calibri" w:hAnsi="Calibri" w:cs="Calibri"/>
+        </w:rPr>
+        <w:t>knew</w:t>
+      </w:r>
+      <w:proofErr w:type="spellEnd"/>
+      <w:r>
+        <w:rPr>
+          <w:rFonts w:ascii="Calibri" w:hAnsi="Calibri" w:cs="Calibri"/>
+        </w:rPr>
+        <w:t xml:space="preserve"> </w:t>
+      </w:r>
+      <w:proofErr w:type="spellStart"/>
+      <w:r>
+        <w:rPr>
+          <w:rFonts w:ascii="Calibri" w:hAnsi="Calibri" w:cs="Calibri"/>
+        </w:rPr>
+        <w:t>that</w:t>
+      </w:r>
+      <w:proofErr w:type="spellEnd"/>
+      <w:r>
+        <w:rPr>
+          <w:rFonts w:ascii="Calibri" w:hAnsi="Calibri" w:cs="Calibri"/>
+        </w:rPr>
+        <w:t xml:space="preserve"> a </w:t>
+      </w:r>
+      <w:proofErr w:type="spellStart"/>
+      <w:r>
+        <w:rPr>
+          <w:rFonts w:ascii="Calibri" w:hAnsi="Calibri" w:cs="Calibri"/>
+        </w:rPr>
+        <w:t>position</w:t>
+      </w:r>
+      <w:proofErr w:type="spellEnd"/>
+      <w:r>
+        <w:rPr>
+          <w:rFonts w:ascii="Calibri" w:hAnsi="Calibri" w:cs="Calibri"/>
+        </w:rPr>
+        <w:t xml:space="preserve"> as a front-end developer was a </w:t>
+      </w:r>
+      <w:proofErr w:type="spellStart"/>
+      <w:r>
+        <w:rPr>
+          <w:rFonts w:ascii="Calibri" w:hAnsi="Calibri" w:cs="Calibri"/>
+        </w:rPr>
+        <w:t>perfect</w:t>
+      </w:r>
+      <w:proofErr w:type="spellEnd"/>
+      <w:r>
+        <w:rPr>
+          <w:rFonts w:ascii="Calibri" w:hAnsi="Calibri" w:cs="Calibri"/>
+        </w:rPr>
+        <w:t xml:space="preserve"> </w:t>
+      </w:r>
+      <w:proofErr w:type="spellStart"/>
+      <w:r>
+        <w:rPr>
+          <w:rFonts w:ascii="Calibri" w:hAnsi="Calibri" w:cs="Calibri"/>
+        </w:rPr>
+        <w:t>fit</w:t>
+      </w:r>
+      <w:proofErr w:type="spellEnd"/>
+      <w:r>
+        <w:rPr>
+          <w:rFonts w:ascii="Calibri" w:hAnsi="Calibri" w:cs="Calibri"/>
+        </w:rPr>
+        <w:t xml:space="preserve"> for me. For the </w:t>
+      </w:r>
+      <w:proofErr w:type="spellStart"/>
+      <w:r>
+        <w:rPr>
+          <w:rFonts w:ascii="Calibri" w:hAnsi="Calibri" w:cs="Calibri"/>
+        </w:rPr>
+        <w:t>time</w:t>
+      </w:r>
+      <w:proofErr w:type="spellEnd"/>
+      <w:r>
+        <w:rPr>
+          <w:rFonts w:ascii="Calibri" w:hAnsi="Calibri" w:cs="Calibri"/>
+        </w:rPr>
+        <w:t xml:space="preserve"> </w:t>
+      </w:r>
+      <w:proofErr w:type="spellStart"/>
+      <w:r>
+        <w:rPr>
+          <w:rFonts w:ascii="Calibri" w:hAnsi="Calibri" w:cs="Calibri"/>
+        </w:rPr>
+        <w:t>being</w:t>
+      </w:r>
+      <w:proofErr w:type="spellEnd"/>
+      <w:r>
+        <w:rPr>
+          <w:rFonts w:ascii="Calibri" w:hAnsi="Calibri" w:cs="Calibri"/>
+        </w:rPr>
+        <w:t>, I </w:t>
+      </w:r>
+      <w:proofErr w:type="spellStart"/>
+      <w:r>
+        <w:rPr>
+          <w:rFonts w:ascii="Calibri" w:hAnsi="Calibri" w:cs="Calibri"/>
+        </w:rPr>
+        <w:t>am</w:t>
+      </w:r>
+      <w:proofErr w:type="spellEnd"/>
+      <w:r>
+        <w:rPr>
+          <w:rFonts w:ascii="Calibri" w:hAnsi="Calibri" w:cs="Calibri"/>
+        </w:rPr>
+        <w:t xml:space="preserve"> </w:t>
+      </w:r>
+      <w:proofErr w:type="spellStart"/>
+      <w:r>
+        <w:rPr>
+          <w:rFonts w:ascii="Calibri" w:hAnsi="Calibri" w:cs="Calibri"/>
+        </w:rPr>
+        <w:t>actively</w:t>
+      </w:r>
+      <w:proofErr w:type="spellEnd"/>
+      <w:r>
+        <w:rPr>
+          <w:rFonts w:ascii="Calibri" w:hAnsi="Calibri" w:cs="Calibri"/>
+        </w:rPr>
+        <w:t xml:space="preserve"> developing my </w:t>
+      </w:r>
+      <w:proofErr w:type="spellStart"/>
+      <w:r>
+        <w:rPr>
+          <w:rFonts w:ascii="Calibri" w:hAnsi="Calibri" w:cs="Calibri"/>
+        </w:rPr>
+        <w:t>own</w:t>
+      </w:r>
+      <w:proofErr w:type="spellEnd"/>
+      <w:r>
+        <w:rPr>
+          <w:rFonts w:ascii="Calibri" w:hAnsi="Calibri" w:cs="Calibri"/>
+        </w:rPr>
+        <w:t> </w:t>
+      </w:r>
+      <w:proofErr w:type="spellStart"/>
+      <w:r>
+        <w:rPr>
+          <w:rStyle w:val="letter-body-bold"/>
+          <w:rFonts w:ascii="Calibri" w:hAnsi="Calibri" w:cs="Calibri"/>
+          <w:b/>
+          <w:bCs/>
+        </w:rPr>
         <w:t>project</w:t>
       </w:r>
-      <w:r>
-        <w:rPr>
-          <w:rFonts w:ascii="Calibri" w:hAnsi="Calibri" w:cs="Calibri"/>
-        </w:rPr>
-        <w:t> and enjoying working on it every single day (</w:t>
+      <w:proofErr w:type="spellEnd"/>
+      <w:r>
+        <w:rPr>
+          <w:rFonts w:ascii="Calibri" w:hAnsi="Calibri" w:cs="Calibri"/>
+        </w:rPr>
+        <w:t xml:space="preserve"> and </w:t>
+      </w:r>
+      <w:proofErr w:type="spellStart"/>
+      <w:r>
+        <w:rPr>
+          <w:rFonts w:ascii="Calibri" w:hAnsi="Calibri" w:cs="Calibri"/>
+        </w:rPr>
+        <w:t>enjoying</w:t>
+      </w:r>
+      <w:proofErr w:type="spellEnd"/>
+      <w:r>
+        <w:rPr>
+          <w:rFonts w:ascii="Calibri" w:hAnsi="Calibri" w:cs="Calibri"/>
+        </w:rPr>
+        <w:t xml:space="preserve"> </w:t>
+      </w:r>
+      <w:proofErr w:type="spellStart"/>
+      <w:r>
+        <w:rPr>
+          <w:rFonts w:ascii="Calibri" w:hAnsi="Calibri" w:cs="Calibri"/>
+        </w:rPr>
+        <w:t>working</w:t>
+      </w:r>
+      <w:proofErr w:type="spellEnd"/>
+      <w:r>
+        <w:rPr>
+          <w:rFonts w:ascii="Calibri" w:hAnsi="Calibri" w:cs="Calibri"/>
+        </w:rPr>
+        <w:t xml:space="preserve"> on </w:t>
+      </w:r>
+      <w:proofErr w:type="spellStart"/>
+      <w:r>
+        <w:rPr>
+          <w:rFonts w:ascii="Calibri" w:hAnsi="Calibri" w:cs="Calibri"/>
+        </w:rPr>
+        <w:t>it</w:t>
+      </w:r>
+      <w:proofErr w:type="spellEnd"/>
+      <w:r>
+        <w:rPr>
+          <w:rFonts w:ascii="Calibri" w:hAnsi="Calibri" w:cs="Calibri"/>
+        </w:rPr>
+        <w:t xml:space="preserve"> </w:t>
+      </w:r>
+      <w:proofErr w:type="spellStart"/>
+      <w:r>
+        <w:rPr>
+          <w:rFonts w:ascii="Calibri" w:hAnsi="Calibri" w:cs="Calibri"/>
+        </w:rPr>
+        <w:t>every</w:t>
+      </w:r>
+      <w:proofErr w:type="spellEnd"/>
+      <w:r>
+        <w:rPr>
+          <w:rFonts w:ascii="Calibri" w:hAnsi="Calibri" w:cs="Calibri"/>
+        </w:rPr>
+        <w:t xml:space="preserve"> single </w:t>
+      </w:r>
+      <w:proofErr w:type="spellStart"/>
+      <w:r>
+        <w:rPr>
+          <w:rFonts w:ascii="Calibri" w:hAnsi="Calibri" w:cs="Calibri"/>
+        </w:rPr>
+        <w:t>day</w:t>
+      </w:r>
+      <w:proofErr w:type="spellEnd"/>
+      <w:r>
+        <w:rPr>
+          <w:rFonts w:ascii="Calibri" w:hAnsi="Calibri" w:cs="Calibri"/>
+        </w:rPr>
+        <w:t xml:space="preserve"> (</w:t>
       </w:r>
       <w:hyperlink r:id="rId55" w:history="1">
         <w:r>
@@ -12882,7 +14636,21 @@
         <w:rPr>
           <w:rFonts w:ascii="Calibri" w:hAnsi="Calibri" w:cs="Calibri"/>
         </w:rPr>
-        <w:t>, (old:</w:t>
+        <w:t>, (</w:t>
+      </w:r>
+      <w:proofErr w:type="spellStart"/>
+      <w:r>
+        <w:rPr>
+          <w:rFonts w:ascii="Calibri" w:hAnsi="Calibri" w:cs="Calibri"/>
+        </w:rPr>
+        <w:t>old</w:t>
+      </w:r>
+      <w:proofErr w:type="spellEnd"/>
+      <w:r>
+        <w:rPr>
+          <w:rFonts w:ascii="Calibri" w:hAnsi="Calibri" w:cs="Calibri"/>
+        </w:rPr>
+        <w:t>:</w:t>
       </w:r>
       <w:r>
         <w:rPr>
@@ -12909,8 +14677,23 @@
         <w:rPr>
           <w:rFonts w:ascii="Calibri" w:hAnsi="Calibri" w:cs="Calibri"/>
         </w:rPr>
-        <w:t>). In order to further </w:t>
-      </w:r>
+        <w:t xml:space="preserve">). In order to </w:t>
+      </w:r>
+      <w:proofErr w:type="spellStart"/>
+      <w:r>
+        <w:rPr>
+          <w:rFonts w:ascii="Calibri" w:hAnsi="Calibri" w:cs="Calibri"/>
+        </w:rPr>
+        <w:t>further</w:t>
+      </w:r>
+      <w:proofErr w:type="spellEnd"/>
+      <w:r>
+        <w:rPr>
+          <w:rFonts w:ascii="Calibri" w:hAnsi="Calibri" w:cs="Calibri"/>
+        </w:rPr>
+        <w:t> </w:t>
+      </w:r>
+      <w:proofErr w:type="spellStart"/>
       <w:r>
         <w:rPr>
           <w:rStyle w:val="letter-body-bold"/>
@@ -12918,14 +14701,9 @@
           <w:b/>
           <w:bCs/>
         </w:rPr>
-        <w:t>develop myself</w:t>
-      </w:r>
-      <w:r>
-        <w:rPr>
-          <w:rFonts w:ascii="Calibri" w:hAnsi="Calibri" w:cs="Calibri"/>
-        </w:rPr>
-        <w:t> and to be able to realize more assignments, am I looking for a workplace where I can further develop my skills and </w:t>
-      </w:r>
+        <w:t>develop</w:t>
+      </w:r>
+      <w:proofErr w:type="spellEnd"/>
       <w:r>
         <w:rPr>
           <w:rStyle w:val="letter-body-bold"/>
@@ -12933,14 +14711,9 @@
           <w:b/>
           <w:bCs/>
         </w:rPr>
-        <w:t>your company</w:t>
-      </w:r>
-      <w:r>
-        <w:rPr>
-          <w:rFonts w:ascii="Calibri" w:hAnsi="Calibri" w:cs="Calibri"/>
-        </w:rPr>
-        <w:t> seems to be the </w:t>
-      </w:r>
+        <w:t xml:space="preserve"> </w:t>
+      </w:r>
+      <w:proofErr w:type="spellStart"/>
       <w:r>
         <w:rPr>
           <w:rStyle w:val="letter-body-bold"/>
@@ -12948,7 +14721,253 @@
           <w:b/>
           <w:bCs/>
         </w:rPr>
-        <w:t>right place</w:t>
+        <w:t>myself</w:t>
+      </w:r>
+      <w:proofErr w:type="spellEnd"/>
+      <w:r>
+        <w:rPr>
+          <w:rFonts w:ascii="Calibri" w:hAnsi="Calibri" w:cs="Calibri"/>
+        </w:rPr>
+        <w:t xml:space="preserve"> and to be </w:t>
+      </w:r>
+      <w:proofErr w:type="spellStart"/>
+      <w:r>
+        <w:rPr>
+          <w:rFonts w:ascii="Calibri" w:hAnsi="Calibri" w:cs="Calibri"/>
+        </w:rPr>
+        <w:t>able</w:t>
+      </w:r>
+      <w:proofErr w:type="spellEnd"/>
+      <w:r>
+        <w:rPr>
+          <w:rFonts w:ascii="Calibri" w:hAnsi="Calibri" w:cs="Calibri"/>
+        </w:rPr>
+        <w:t xml:space="preserve"> to </w:t>
+      </w:r>
+      <w:proofErr w:type="spellStart"/>
+      <w:r>
+        <w:rPr>
+          <w:rFonts w:ascii="Calibri" w:hAnsi="Calibri" w:cs="Calibri"/>
+        </w:rPr>
+        <w:t>realize</w:t>
+      </w:r>
+      <w:proofErr w:type="spellEnd"/>
+      <w:r>
+        <w:rPr>
+          <w:rFonts w:ascii="Calibri" w:hAnsi="Calibri" w:cs="Calibri"/>
+        </w:rPr>
+        <w:t xml:space="preserve"> </w:t>
+      </w:r>
+      <w:proofErr w:type="spellStart"/>
+      <w:r>
+        <w:rPr>
+          <w:rFonts w:ascii="Calibri" w:hAnsi="Calibri" w:cs="Calibri"/>
+        </w:rPr>
+        <w:t>more</w:t>
+      </w:r>
+      <w:proofErr w:type="spellEnd"/>
+      <w:r>
+        <w:rPr>
+          <w:rFonts w:ascii="Calibri" w:hAnsi="Calibri" w:cs="Calibri"/>
+        </w:rPr>
+        <w:t xml:space="preserve"> </w:t>
+      </w:r>
+      <w:proofErr w:type="spellStart"/>
+      <w:r>
+        <w:rPr>
+          <w:rFonts w:ascii="Calibri" w:hAnsi="Calibri" w:cs="Calibri"/>
+        </w:rPr>
+        <w:t>assignments</w:t>
+      </w:r>
+      <w:proofErr w:type="spellEnd"/>
+      <w:r>
+        <w:rPr>
+          <w:rFonts w:ascii="Calibri" w:hAnsi="Calibri" w:cs="Calibri"/>
+        </w:rPr>
+        <w:t>, </w:t>
+      </w:r>
+      <w:proofErr w:type="spellStart"/>
+      <w:r>
+        <w:rPr>
+          <w:rFonts w:ascii="Calibri" w:hAnsi="Calibri" w:cs="Calibri"/>
+        </w:rPr>
+        <w:t>am</w:t>
+      </w:r>
+      <w:proofErr w:type="spellEnd"/>
+      <w:r>
+        <w:rPr>
+          <w:rFonts w:ascii="Calibri" w:hAnsi="Calibri" w:cs="Calibri"/>
+        </w:rPr>
+        <w:t xml:space="preserve"> I </w:t>
+      </w:r>
+      <w:proofErr w:type="spellStart"/>
+      <w:r>
+        <w:rPr>
+          <w:rFonts w:ascii="Calibri" w:hAnsi="Calibri" w:cs="Calibri"/>
+        </w:rPr>
+        <w:t>looking</w:t>
+      </w:r>
+      <w:proofErr w:type="spellEnd"/>
+      <w:r>
+        <w:rPr>
+          <w:rFonts w:ascii="Calibri" w:hAnsi="Calibri" w:cs="Calibri"/>
+        </w:rPr>
+        <w:t xml:space="preserve"> for a </w:t>
+      </w:r>
+      <w:proofErr w:type="spellStart"/>
+      <w:r>
+        <w:rPr>
+          <w:rFonts w:ascii="Calibri" w:hAnsi="Calibri" w:cs="Calibri"/>
+        </w:rPr>
+        <w:t>workplace</w:t>
+      </w:r>
+      <w:proofErr w:type="spellEnd"/>
+      <w:r>
+        <w:rPr>
+          <w:rFonts w:ascii="Calibri" w:hAnsi="Calibri" w:cs="Calibri"/>
+        </w:rPr>
+        <w:t xml:space="preserve"> </w:t>
+      </w:r>
+      <w:proofErr w:type="spellStart"/>
+      <w:r>
+        <w:rPr>
+          <w:rFonts w:ascii="Calibri" w:hAnsi="Calibri" w:cs="Calibri"/>
+        </w:rPr>
+        <w:t>where</w:t>
+      </w:r>
+      <w:proofErr w:type="spellEnd"/>
+      <w:r>
+        <w:rPr>
+          <w:rFonts w:ascii="Calibri" w:hAnsi="Calibri" w:cs="Calibri"/>
+        </w:rPr>
+        <w:t xml:space="preserve"> I </w:t>
+      </w:r>
+      <w:proofErr w:type="spellStart"/>
+      <w:r>
+        <w:rPr>
+          <w:rFonts w:ascii="Calibri" w:hAnsi="Calibri" w:cs="Calibri"/>
+        </w:rPr>
+        <w:t>can</w:t>
+      </w:r>
+      <w:proofErr w:type="spellEnd"/>
+      <w:r>
+        <w:rPr>
+          <w:rFonts w:ascii="Calibri" w:hAnsi="Calibri" w:cs="Calibri"/>
+        </w:rPr>
+        <w:t> </w:t>
+      </w:r>
+      <w:proofErr w:type="spellStart"/>
+      <w:r>
+        <w:rPr>
+          <w:rFonts w:ascii="Calibri" w:hAnsi="Calibri" w:cs="Calibri"/>
+        </w:rPr>
+        <w:t>further</w:t>
+      </w:r>
+      <w:proofErr w:type="spellEnd"/>
+      <w:r>
+        <w:rPr>
+          <w:rFonts w:ascii="Calibri" w:hAnsi="Calibri" w:cs="Calibri"/>
+        </w:rPr>
+        <w:t xml:space="preserve"> </w:t>
+      </w:r>
+      <w:proofErr w:type="spellStart"/>
+      <w:r>
+        <w:rPr>
+          <w:rFonts w:ascii="Calibri" w:hAnsi="Calibri" w:cs="Calibri"/>
+        </w:rPr>
+        <w:t>develop</w:t>
+      </w:r>
+      <w:proofErr w:type="spellEnd"/>
+      <w:r>
+        <w:rPr>
+          <w:rFonts w:ascii="Calibri" w:hAnsi="Calibri" w:cs="Calibri"/>
+        </w:rPr>
+        <w:t xml:space="preserve"> my </w:t>
+      </w:r>
+      <w:proofErr w:type="spellStart"/>
+      <w:r>
+        <w:rPr>
+          <w:rFonts w:ascii="Calibri" w:hAnsi="Calibri" w:cs="Calibri"/>
+        </w:rPr>
+        <w:t>skills</w:t>
+      </w:r>
+      <w:proofErr w:type="spellEnd"/>
+      <w:r>
+        <w:rPr>
+          <w:rFonts w:ascii="Calibri" w:hAnsi="Calibri" w:cs="Calibri"/>
+        </w:rPr>
+        <w:t xml:space="preserve"> and </w:t>
+      </w:r>
+      <w:proofErr w:type="spellStart"/>
+      <w:r>
+        <w:rPr>
+          <w:rStyle w:val="letter-body-bold"/>
+          <w:rFonts w:ascii="Calibri" w:hAnsi="Calibri" w:cs="Calibri"/>
+          <w:b/>
+          <w:bCs/>
+        </w:rPr>
+        <w:t>your</w:t>
+      </w:r>
+      <w:proofErr w:type="spellEnd"/>
+      <w:r>
+        <w:rPr>
+          <w:rStyle w:val="letter-body-bold"/>
+          <w:rFonts w:ascii="Calibri" w:hAnsi="Calibri" w:cs="Calibri"/>
+          <w:b/>
+          <w:bCs/>
+        </w:rPr>
+        <w:t xml:space="preserve"> </w:t>
+      </w:r>
+      <w:proofErr w:type="spellStart"/>
+      <w:r>
+        <w:rPr>
+          <w:rStyle w:val="letter-body-bold"/>
+          <w:rFonts w:ascii="Calibri" w:hAnsi="Calibri" w:cs="Calibri"/>
+          <w:b/>
+          <w:bCs/>
+        </w:rPr>
+        <w:t>company</w:t>
+      </w:r>
+      <w:proofErr w:type="spellEnd"/>
+      <w:r>
+        <w:rPr>
+          <w:rFonts w:ascii="Calibri" w:hAnsi="Calibri" w:cs="Calibri"/>
+        </w:rPr>
+        <w:t> </w:t>
+      </w:r>
+      <w:proofErr w:type="spellStart"/>
+      <w:r>
+        <w:rPr>
+          <w:rFonts w:ascii="Calibri" w:hAnsi="Calibri" w:cs="Calibri"/>
+        </w:rPr>
+        <w:t>seems</w:t>
+      </w:r>
+      <w:proofErr w:type="spellEnd"/>
+      <w:r>
+        <w:rPr>
+          <w:rFonts w:ascii="Calibri" w:hAnsi="Calibri" w:cs="Calibri"/>
+        </w:rPr>
+        <w:t xml:space="preserve"> to be the </w:t>
+      </w:r>
+      <w:proofErr w:type="spellStart"/>
+      <w:r>
+        <w:rPr>
+          <w:rStyle w:val="letter-body-bold"/>
+          <w:rFonts w:ascii="Calibri" w:hAnsi="Calibri" w:cs="Calibri"/>
+          <w:b/>
+          <w:bCs/>
+        </w:rPr>
+        <w:t>right</w:t>
+      </w:r>
+      <w:proofErr w:type="spellEnd"/>
+      <w:r>
+        <w:rPr>
+          <w:rStyle w:val="letter-body-bold"/>
+          <w:rFonts w:ascii="Calibri" w:hAnsi="Calibri" w:cs="Calibri"/>
+          <w:b/>
+          <w:bCs/>
+        </w:rPr>
+        <w:t xml:space="preserve"> place</w:t>
       </w:r>
       <w:r>
         <w:rPr>
@@ -12971,6 +14990,7 @@
         </w:rPr>
         <w:t>As a front-end developer </w:t>
       </w:r>
+      <w:proofErr w:type="spellStart"/>
       <w:r>
         <w:rPr>
           <w:rStyle w:val="letter-body-bold"/>
@@ -12978,8 +14998,29 @@
           <w:b/>
           <w:bCs/>
         </w:rPr>
-        <w:t>I’m responsible</w:t>
-      </w:r>
+        <w:t>I’m</w:t>
+      </w:r>
+      <w:proofErr w:type="spellEnd"/>
+      <w:r>
+        <w:rPr>
+          <w:rStyle w:val="letter-body-bold"/>
+          <w:rFonts w:ascii="Calibri" w:hAnsi="Calibri" w:cs="Calibri"/>
+          <w:b/>
+          <w:bCs/>
+        </w:rPr>
+        <w:t xml:space="preserve"> </w:t>
+      </w:r>
+      <w:proofErr w:type="spellStart"/>
+      <w:r>
+        <w:rPr>
+          <w:rStyle w:val="letter-body-bold"/>
+          <w:rFonts w:ascii="Calibri" w:hAnsi="Calibri" w:cs="Calibri"/>
+          <w:b/>
+          <w:bCs/>
+        </w:rPr>
+        <w:t>responsible</w:t>
+      </w:r>
+      <w:proofErr w:type="spellEnd"/>
       <w:r>
         <w:rPr>
           <w:rFonts w:ascii="Calibri" w:hAnsi="Calibri" w:cs="Calibri"/>
@@ -12993,14 +15034,9 @@
           <w:b/>
           <w:bCs/>
         </w:rPr>
-        <w:t>design and implementation</w:t>
-      </w:r>
-      <w:r>
-        <w:rPr>
-          <w:rFonts w:ascii="Calibri" w:hAnsi="Calibri" w:cs="Calibri"/>
-        </w:rPr>
-        <w:t> of end-user interfaces within web applications that offer a </w:t>
-      </w:r>
+        <w:t xml:space="preserve">design and </w:t>
+      </w:r>
+      <w:proofErr w:type="spellStart"/>
       <w:r>
         <w:rPr>
           <w:rStyle w:val="letter-body-bold"/>
@@ -13008,14 +15044,100 @@
           <w:b/>
           <w:bCs/>
         </w:rPr>
-        <w:t>proper experience</w:t>
-      </w:r>
-      <w:r>
-        <w:rPr>
-          <w:rFonts w:ascii="Calibri" w:hAnsi="Calibri" w:cs="Calibri"/>
-        </w:rPr>
-        <w:t>. In this way can I make the right proposals for the realization of </w:t>
-      </w:r>
+        <w:t>implementation</w:t>
+      </w:r>
+      <w:proofErr w:type="spellEnd"/>
+      <w:r>
+        <w:rPr>
+          <w:rFonts w:ascii="Calibri" w:hAnsi="Calibri" w:cs="Calibri"/>
+        </w:rPr>
+        <w:t> of end-</w:t>
+      </w:r>
+      <w:proofErr w:type="spellStart"/>
+      <w:r>
+        <w:rPr>
+          <w:rFonts w:ascii="Calibri" w:hAnsi="Calibri" w:cs="Calibri"/>
+        </w:rPr>
+        <w:t>user</w:t>
+      </w:r>
+      <w:proofErr w:type="spellEnd"/>
+      <w:r>
+        <w:rPr>
+          <w:rFonts w:ascii="Calibri" w:hAnsi="Calibri" w:cs="Calibri"/>
+        </w:rPr>
+        <w:t xml:space="preserve"> </w:t>
+      </w:r>
+      <w:proofErr w:type="spellStart"/>
+      <w:r>
+        <w:rPr>
+          <w:rFonts w:ascii="Calibri" w:hAnsi="Calibri" w:cs="Calibri"/>
+        </w:rPr>
+        <w:t>interfaces</w:t>
+      </w:r>
+      <w:proofErr w:type="spellEnd"/>
+      <w:r>
+        <w:rPr>
+          <w:rFonts w:ascii="Calibri" w:hAnsi="Calibri" w:cs="Calibri"/>
+        </w:rPr>
+        <w:t xml:space="preserve"> </w:t>
+      </w:r>
+      <w:proofErr w:type="spellStart"/>
+      <w:r>
+        <w:rPr>
+          <w:rFonts w:ascii="Calibri" w:hAnsi="Calibri" w:cs="Calibri"/>
+        </w:rPr>
+        <w:t>within</w:t>
+      </w:r>
+      <w:proofErr w:type="spellEnd"/>
+      <w:r>
+        <w:rPr>
+          <w:rFonts w:ascii="Calibri" w:hAnsi="Calibri" w:cs="Calibri"/>
+        </w:rPr>
+        <w:t xml:space="preserve"> web </w:t>
+      </w:r>
+      <w:proofErr w:type="spellStart"/>
+      <w:r>
+        <w:rPr>
+          <w:rFonts w:ascii="Calibri" w:hAnsi="Calibri" w:cs="Calibri"/>
+        </w:rPr>
+        <w:t>applications</w:t>
+      </w:r>
+      <w:proofErr w:type="spellEnd"/>
+      <w:r>
+        <w:rPr>
+          <w:rFonts w:ascii="Calibri" w:hAnsi="Calibri" w:cs="Calibri"/>
+        </w:rPr>
+        <w:t xml:space="preserve"> </w:t>
+      </w:r>
+      <w:proofErr w:type="spellStart"/>
+      <w:r>
+        <w:rPr>
+          <w:rFonts w:ascii="Calibri" w:hAnsi="Calibri" w:cs="Calibri"/>
+        </w:rPr>
+        <w:t>that</w:t>
+      </w:r>
+      <w:proofErr w:type="spellEnd"/>
+      <w:r>
+        <w:rPr>
+          <w:rFonts w:ascii="Calibri" w:hAnsi="Calibri" w:cs="Calibri"/>
+        </w:rPr>
+        <w:t xml:space="preserve"> </w:t>
+      </w:r>
+      <w:proofErr w:type="spellStart"/>
+      <w:r>
+        <w:rPr>
+          <w:rFonts w:ascii="Calibri" w:hAnsi="Calibri" w:cs="Calibri"/>
+        </w:rPr>
+        <w:t>offer</w:t>
+      </w:r>
+      <w:proofErr w:type="spellEnd"/>
+      <w:r>
+        <w:rPr>
+          <w:rFonts w:ascii="Calibri" w:hAnsi="Calibri" w:cs="Calibri"/>
+        </w:rPr>
+        <w:t xml:space="preserve"> a </w:t>
+      </w:r>
+      <w:proofErr w:type="spellStart"/>
       <w:r>
         <w:rPr>
           <w:rStyle w:val="letter-body-bold"/>
@@ -13023,14 +15145,207 @@
           <w:b/>
           <w:bCs/>
         </w:rPr>
+        <w:t>proper</w:t>
+      </w:r>
+      <w:proofErr w:type="spellEnd"/>
+      <w:r>
+        <w:rPr>
+          <w:rStyle w:val="letter-body-bold"/>
+          <w:rFonts w:ascii="Calibri" w:hAnsi="Calibri" w:cs="Calibri"/>
+          <w:b/>
+          <w:bCs/>
+        </w:rPr>
+        <w:t xml:space="preserve"> </w:t>
+      </w:r>
+      <w:proofErr w:type="spellStart"/>
+      <w:r>
+        <w:rPr>
+          <w:rStyle w:val="letter-body-bold"/>
+          <w:rFonts w:ascii="Calibri" w:hAnsi="Calibri" w:cs="Calibri"/>
+          <w:b/>
+          <w:bCs/>
+        </w:rPr>
+        <w:t>experience</w:t>
+      </w:r>
+      <w:proofErr w:type="spellEnd"/>
+      <w:r>
+        <w:rPr>
+          <w:rFonts w:ascii="Calibri" w:hAnsi="Calibri" w:cs="Calibri"/>
+        </w:rPr>
+        <w:t xml:space="preserve">. In </w:t>
+      </w:r>
+      <w:proofErr w:type="spellStart"/>
+      <w:r>
+        <w:rPr>
+          <w:rFonts w:ascii="Calibri" w:hAnsi="Calibri" w:cs="Calibri"/>
+        </w:rPr>
+        <w:t>this</w:t>
+      </w:r>
+      <w:proofErr w:type="spellEnd"/>
+      <w:r>
+        <w:rPr>
+          <w:rFonts w:ascii="Calibri" w:hAnsi="Calibri" w:cs="Calibri"/>
+        </w:rPr>
+        <w:t xml:space="preserve"> </w:t>
+      </w:r>
+      <w:proofErr w:type="spellStart"/>
+      <w:r>
+        <w:rPr>
+          <w:rFonts w:ascii="Calibri" w:hAnsi="Calibri" w:cs="Calibri"/>
+        </w:rPr>
+        <w:t>way</w:t>
+      </w:r>
+      <w:proofErr w:type="spellEnd"/>
+      <w:r>
+        <w:rPr>
+          <w:rFonts w:ascii="Calibri" w:hAnsi="Calibri" w:cs="Calibri"/>
+        </w:rPr>
+        <w:t xml:space="preserve"> </w:t>
+      </w:r>
+      <w:proofErr w:type="spellStart"/>
+      <w:r>
+        <w:rPr>
+          <w:rFonts w:ascii="Calibri" w:hAnsi="Calibri" w:cs="Calibri"/>
+        </w:rPr>
+        <w:t>can</w:t>
+      </w:r>
+      <w:proofErr w:type="spellEnd"/>
+      <w:r>
+        <w:rPr>
+          <w:rFonts w:ascii="Calibri" w:hAnsi="Calibri" w:cs="Calibri"/>
+        </w:rPr>
+        <w:t xml:space="preserve"> I </w:t>
+      </w:r>
+      <w:proofErr w:type="spellStart"/>
+      <w:r>
+        <w:rPr>
+          <w:rFonts w:ascii="Calibri" w:hAnsi="Calibri" w:cs="Calibri"/>
+        </w:rPr>
+        <w:t>make</w:t>
+      </w:r>
+      <w:proofErr w:type="spellEnd"/>
+      <w:r>
+        <w:rPr>
+          <w:rFonts w:ascii="Calibri" w:hAnsi="Calibri" w:cs="Calibri"/>
+        </w:rPr>
+        <w:t xml:space="preserve"> the </w:t>
+      </w:r>
+      <w:proofErr w:type="spellStart"/>
+      <w:r>
+        <w:rPr>
+          <w:rFonts w:ascii="Calibri" w:hAnsi="Calibri" w:cs="Calibri"/>
+        </w:rPr>
+        <w:t>right</w:t>
+      </w:r>
+      <w:proofErr w:type="spellEnd"/>
+      <w:r>
+        <w:rPr>
+          <w:rFonts w:ascii="Calibri" w:hAnsi="Calibri" w:cs="Calibri"/>
+        </w:rPr>
+        <w:t xml:space="preserve"> </w:t>
+      </w:r>
+      <w:proofErr w:type="spellStart"/>
+      <w:r>
+        <w:rPr>
+          <w:rFonts w:ascii="Calibri" w:hAnsi="Calibri" w:cs="Calibri"/>
+        </w:rPr>
+        <w:t>proposals</w:t>
+      </w:r>
+      <w:proofErr w:type="spellEnd"/>
+      <w:r>
+        <w:rPr>
+          <w:rFonts w:ascii="Calibri" w:hAnsi="Calibri" w:cs="Calibri"/>
+        </w:rPr>
+        <w:t xml:space="preserve"> for the </w:t>
+      </w:r>
+      <w:proofErr w:type="spellStart"/>
+      <w:r>
+        <w:rPr>
+          <w:rFonts w:ascii="Calibri" w:hAnsi="Calibri" w:cs="Calibri"/>
+        </w:rPr>
+        <w:t>realization</w:t>
+      </w:r>
+      <w:proofErr w:type="spellEnd"/>
+      <w:r>
+        <w:rPr>
+          <w:rFonts w:ascii="Calibri" w:hAnsi="Calibri" w:cs="Calibri"/>
+        </w:rPr>
+        <w:t xml:space="preserve"> of </w:t>
+      </w:r>
+      <w:proofErr w:type="spellStart"/>
+      <w:r>
+        <w:rPr>
+          <w:rStyle w:val="letter-body-bold"/>
+          <w:rFonts w:ascii="Calibri" w:hAnsi="Calibri" w:cs="Calibri"/>
+          <w:b/>
+          <w:bCs/>
+        </w:rPr>
         <w:t>functionality</w:t>
       </w:r>
-      <w:r>
-        <w:rPr>
-          <w:rFonts w:ascii="Calibri" w:hAnsi="Calibri" w:cs="Calibri"/>
-        </w:rPr>
-        <w:t> that meets the wishes, demands and </w:t>
-      </w:r>
+      <w:proofErr w:type="spellEnd"/>
+      <w:r>
+        <w:rPr>
+          <w:rFonts w:ascii="Calibri" w:hAnsi="Calibri" w:cs="Calibri"/>
+        </w:rPr>
+        <w:t> </w:t>
+      </w:r>
+      <w:proofErr w:type="spellStart"/>
+      <w:r>
+        <w:rPr>
+          <w:rFonts w:ascii="Calibri" w:hAnsi="Calibri" w:cs="Calibri"/>
+        </w:rPr>
+        <w:t>that</w:t>
+      </w:r>
+      <w:proofErr w:type="spellEnd"/>
+      <w:r>
+        <w:rPr>
+          <w:rFonts w:ascii="Calibri" w:hAnsi="Calibri" w:cs="Calibri"/>
+        </w:rPr>
+        <w:t xml:space="preserve"> </w:t>
+      </w:r>
+      <w:proofErr w:type="spellStart"/>
+      <w:r>
+        <w:rPr>
+          <w:rFonts w:ascii="Calibri" w:hAnsi="Calibri" w:cs="Calibri"/>
+        </w:rPr>
+        <w:t>meets</w:t>
+      </w:r>
+      <w:proofErr w:type="spellEnd"/>
+      <w:r>
+        <w:rPr>
+          <w:rFonts w:ascii="Calibri" w:hAnsi="Calibri" w:cs="Calibri"/>
+        </w:rPr>
+        <w:t xml:space="preserve"> the </w:t>
+      </w:r>
+      <w:proofErr w:type="spellStart"/>
+      <w:r>
+        <w:rPr>
+          <w:rFonts w:ascii="Calibri" w:hAnsi="Calibri" w:cs="Calibri"/>
+        </w:rPr>
+        <w:t>wishes</w:t>
+      </w:r>
+      <w:proofErr w:type="spellEnd"/>
+      <w:r>
+        <w:rPr>
+          <w:rFonts w:ascii="Calibri" w:hAnsi="Calibri" w:cs="Calibri"/>
+        </w:rPr>
+        <w:t xml:space="preserve">, </w:t>
+      </w:r>
+      <w:proofErr w:type="spellStart"/>
+      <w:r>
+        <w:rPr>
+          <w:rFonts w:ascii="Calibri" w:hAnsi="Calibri" w:cs="Calibri"/>
+        </w:rPr>
+        <w:t>demands</w:t>
+      </w:r>
+      <w:proofErr w:type="spellEnd"/>
+      <w:r>
+        <w:rPr>
+          <w:rFonts w:ascii="Calibri" w:hAnsi="Calibri" w:cs="Calibri"/>
+        </w:rPr>
+        <w:t xml:space="preserve"> and </w:t>
+      </w:r>
+      <w:proofErr w:type="spellStart"/>
       <w:r>
         <w:rPr>
           <w:rStyle w:val="letter-body-bold"/>
@@ -13040,6 +15355,7 @@
         </w:rPr>
         <w:t>needs</w:t>
       </w:r>
+      <w:proofErr w:type="spellEnd"/>
       <w:r>
         <w:rPr>
           <w:rFonts w:ascii="Calibri" w:hAnsi="Calibri" w:cs="Calibri"/>
@@ -13053,8 +15369,19 @@
           <w:b/>
           <w:bCs/>
         </w:rPr>
-        <w:t>end users</w:t>
-      </w:r>
+        <w:t xml:space="preserve">end </w:t>
+      </w:r>
+      <w:proofErr w:type="spellStart"/>
+      <w:r>
+        <w:rPr>
+          <w:rStyle w:val="letter-body-bold"/>
+          <w:rFonts w:ascii="Calibri" w:hAnsi="Calibri" w:cs="Calibri"/>
+          <w:b/>
+          <w:bCs/>
+        </w:rPr>
+        <w:t>users</w:t>
+      </w:r>
+      <w:proofErr w:type="spellEnd"/>
       <w:r>
         <w:rPr>
           <w:rFonts w:ascii="Calibri" w:hAnsi="Calibri" w:cs="Calibri"/>
@@ -13073,8 +15400,37 @@
         <w:rPr>
           <w:rFonts w:ascii="Calibri" w:hAnsi="Calibri" w:cs="Calibri"/>
         </w:rPr>
-        <w:t>I have extensive </w:t>
-      </w:r>
+        <w:t xml:space="preserve">I </w:t>
+      </w:r>
+      <w:proofErr w:type="spellStart"/>
+      <w:r>
+        <w:rPr>
+          <w:rFonts w:ascii="Calibri" w:hAnsi="Calibri" w:cs="Calibri"/>
+        </w:rPr>
+        <w:t>have</w:t>
+      </w:r>
+      <w:proofErr w:type="spellEnd"/>
+      <w:r>
+        <w:rPr>
+          <w:rFonts w:ascii="Calibri" w:hAnsi="Calibri" w:cs="Calibri"/>
+        </w:rPr>
+        <w:t xml:space="preserve"> </w:t>
+      </w:r>
+      <w:proofErr w:type="spellStart"/>
+      <w:r>
+        <w:rPr>
+          <w:rFonts w:ascii="Calibri" w:hAnsi="Calibri" w:cs="Calibri"/>
+        </w:rPr>
+        <w:t>extensive</w:t>
+      </w:r>
+      <w:proofErr w:type="spellEnd"/>
+      <w:r>
+        <w:rPr>
+          <w:rFonts w:ascii="Calibri" w:hAnsi="Calibri" w:cs="Calibri"/>
+        </w:rPr>
+        <w:t> </w:t>
+      </w:r>
+      <w:proofErr w:type="spellStart"/>
       <w:r>
         <w:rPr>
           <w:rStyle w:val="letter-body-bold"/>
@@ -13082,8 +15438,9 @@
           <w:b/>
           <w:bCs/>
         </w:rPr>
-        <w:t>knowledge and</w:t>
-      </w:r>
+        <w:t>knowledge</w:t>
+      </w:r>
+      <w:proofErr w:type="spellEnd"/>
       <w:r>
         <w:rPr>
           <w:rStyle w:val="letter-body-bold"/>
@@ -13091,6 +15448,15 @@
           <w:b/>
           <w:bCs/>
         </w:rPr>
+        <w:t xml:space="preserve"> and</w:t>
+      </w:r>
+      <w:r>
+        <w:rPr>
+          <w:rStyle w:val="letter-body-bold"/>
+          <w:rFonts w:ascii="Calibri" w:hAnsi="Calibri" w:cs="Calibri"/>
+          <w:b/>
+          <w:bCs/>
+        </w:rPr>
         <w:t xml:space="preserve"> </w:t>
       </w:r>
       <w:r>
@@ -13228,6 +15594,7 @@
         </w:rPr>
         <w:t>, </w:t>
       </w:r>
+      <w:proofErr w:type="spellStart"/>
       <w:r>
         <w:rPr>
           <w:rStyle w:val="letter-body-bold"/>
@@ -13237,6 +15604,7 @@
         </w:rPr>
         <w:t>Json</w:t>
       </w:r>
+      <w:proofErr w:type="spellEnd"/>
       <w:r>
         <w:rPr>
           <w:rFonts w:ascii="Calibri" w:hAnsi="Calibri" w:cs="Calibri"/>
@@ -13256,7 +15624,49 @@
         <w:rPr>
           <w:rFonts w:ascii="Calibri" w:hAnsi="Calibri" w:cs="Calibri"/>
         </w:rPr>
-        <w:t> and some additional libraries for front-end development of </w:t>
+        <w:t xml:space="preserve"> and </w:t>
+      </w:r>
+      <w:proofErr w:type="spellStart"/>
+      <w:r>
+        <w:rPr>
+          <w:rFonts w:ascii="Calibri" w:hAnsi="Calibri" w:cs="Calibri"/>
+        </w:rPr>
+        <w:t>some</w:t>
+      </w:r>
+      <w:proofErr w:type="spellEnd"/>
+      <w:r>
+        <w:rPr>
+          <w:rFonts w:ascii="Calibri" w:hAnsi="Calibri" w:cs="Calibri"/>
+        </w:rPr>
+        <w:t xml:space="preserve"> </w:t>
+      </w:r>
+      <w:proofErr w:type="spellStart"/>
+      <w:r>
+        <w:rPr>
+          <w:rFonts w:ascii="Calibri" w:hAnsi="Calibri" w:cs="Calibri"/>
+        </w:rPr>
+        <w:t>additional</w:t>
+      </w:r>
+      <w:proofErr w:type="spellEnd"/>
+      <w:r>
+        <w:rPr>
+          <w:rFonts w:ascii="Calibri" w:hAnsi="Calibri" w:cs="Calibri"/>
+        </w:rPr>
+        <w:t xml:space="preserve"> </w:t>
+      </w:r>
+      <w:proofErr w:type="spellStart"/>
+      <w:r>
+        <w:rPr>
+          <w:rFonts w:ascii="Calibri" w:hAnsi="Calibri" w:cs="Calibri"/>
+        </w:rPr>
+        <w:t>libraries</w:t>
+      </w:r>
+      <w:proofErr w:type="spellEnd"/>
+      <w:r>
+        <w:rPr>
+          <w:rFonts w:ascii="Calibri" w:hAnsi="Calibri" w:cs="Calibri"/>
+        </w:rPr>
+        <w:t xml:space="preserve"> for front-end development of </w:t>
       </w:r>
       <w:r>
         <w:rPr>
@@ -13265,8 +15675,39 @@
           <w:b/>
           <w:bCs/>
         </w:rPr>
-        <w:t>single page applications</w:t>
-      </w:r>
+        <w:t xml:space="preserve">single </w:t>
+      </w:r>
+      <w:proofErr w:type="spellStart"/>
+      <w:r>
+        <w:rPr>
+          <w:rStyle w:val="letter-body-bold"/>
+          <w:rFonts w:ascii="Calibri" w:hAnsi="Calibri" w:cs="Calibri"/>
+          <w:b/>
+          <w:bCs/>
+        </w:rPr>
+        <w:t>page</w:t>
+      </w:r>
+      <w:proofErr w:type="spellEnd"/>
+      <w:r>
+        <w:rPr>
+          <w:rStyle w:val="letter-body-bold"/>
+          <w:rFonts w:ascii="Calibri" w:hAnsi="Calibri" w:cs="Calibri"/>
+          <w:b/>
+          <w:bCs/>
+        </w:rPr>
+        <w:t xml:space="preserve"> </w:t>
+      </w:r>
+      <w:proofErr w:type="spellStart"/>
+      <w:r>
+        <w:rPr>
+          <w:rStyle w:val="letter-body-bold"/>
+          <w:rFonts w:ascii="Calibri" w:hAnsi="Calibri" w:cs="Calibri"/>
+          <w:b/>
+          <w:bCs/>
+        </w:rPr>
+        <w:t>applications</w:t>
+      </w:r>
+      <w:proofErr w:type="spellEnd"/>
       <w:r>
         <w:rPr>
           <w:rFonts w:ascii="Calibri" w:hAnsi="Calibri" w:cs="Calibri"/>
@@ -13285,8 +15726,23 @@
         <w:rPr>
           <w:rFonts w:ascii="Calibri" w:hAnsi="Calibri" w:cs="Calibri"/>
         </w:rPr>
-        <w:t>I am a </w:t>
-      </w:r>
+        <w:t xml:space="preserve">I </w:t>
+      </w:r>
+      <w:proofErr w:type="spellStart"/>
+      <w:r>
+        <w:rPr>
+          <w:rFonts w:ascii="Calibri" w:hAnsi="Calibri" w:cs="Calibri"/>
+        </w:rPr>
+        <w:t>am</w:t>
+      </w:r>
+      <w:proofErr w:type="spellEnd"/>
+      <w:r>
+        <w:rPr>
+          <w:rFonts w:ascii="Calibri" w:hAnsi="Calibri" w:cs="Calibri"/>
+        </w:rPr>
+        <w:t xml:space="preserve"> a </w:t>
+      </w:r>
+      <w:proofErr w:type="spellStart"/>
       <w:r>
         <w:rPr>
           <w:rStyle w:val="letter-body-bold"/>
@@ -13296,12 +15752,28 @@
         </w:rPr>
         <w:t>social</w:t>
       </w:r>
-      <w:r>
-        <w:rPr>
-          <w:rFonts w:ascii="Calibri" w:hAnsi="Calibri" w:cs="Calibri"/>
-        </w:rPr>
-        <w:t> person with a great </w:t>
-      </w:r>
+      <w:proofErr w:type="spellEnd"/>
+      <w:r>
+        <w:rPr>
+          <w:rFonts w:ascii="Calibri" w:hAnsi="Calibri" w:cs="Calibri"/>
+        </w:rPr>
+        <w:t xml:space="preserve"> person with a </w:t>
+      </w:r>
+      <w:proofErr w:type="spellStart"/>
+      <w:r>
+        <w:rPr>
+          <w:rFonts w:ascii="Calibri" w:hAnsi="Calibri" w:cs="Calibri"/>
+        </w:rPr>
+        <w:t>great</w:t>
+      </w:r>
+      <w:proofErr w:type="spellEnd"/>
+      <w:r>
+        <w:rPr>
+          <w:rFonts w:ascii="Calibri" w:hAnsi="Calibri" w:cs="Calibri"/>
+        </w:rPr>
+        <w:t> </w:t>
+      </w:r>
+      <w:proofErr w:type="spellStart"/>
       <w:r>
         <w:rPr>
           <w:rStyle w:val="letter-body-bold"/>
@@ -13309,14 +15781,9 @@
           <w:b/>
           <w:bCs/>
         </w:rPr>
-        <w:t>sense of responsibility</w:t>
-      </w:r>
-      <w:r>
-        <w:rPr>
-          <w:rFonts w:ascii="Calibri" w:hAnsi="Calibri" w:cs="Calibri"/>
-        </w:rPr>
-        <w:t>. I'm someone that </w:t>
-      </w:r>
+        <w:t>sense</w:t>
+      </w:r>
+      <w:proofErr w:type="spellEnd"/>
       <w:r>
         <w:rPr>
           <w:rStyle w:val="letter-body-bold"/>
@@ -13324,14 +15791,9 @@
           <w:b/>
           <w:bCs/>
         </w:rPr>
-        <w:t>stands firmly</w:t>
-      </w:r>
-      <w:r>
-        <w:rPr>
-          <w:rFonts w:ascii="Calibri" w:hAnsi="Calibri" w:cs="Calibri"/>
-        </w:rPr>
-        <w:t> in my shoes. I know that I 'm excellently </w:t>
-      </w:r>
+        <w:t xml:space="preserve"> of </w:t>
+      </w:r>
+      <w:proofErr w:type="spellStart"/>
       <w:r>
         <w:rPr>
           <w:rStyle w:val="letter-body-bold"/>
@@ -13339,14 +15801,252 @@
           <w:b/>
           <w:bCs/>
         </w:rPr>
+        <w:t>responsibility</w:t>
+      </w:r>
+      <w:proofErr w:type="spellEnd"/>
+      <w:r>
+        <w:rPr>
+          <w:rFonts w:ascii="Calibri" w:hAnsi="Calibri" w:cs="Calibri"/>
+        </w:rPr>
+        <w:t xml:space="preserve">. </w:t>
+      </w:r>
+      <w:proofErr w:type="spellStart"/>
+      <w:r>
+        <w:rPr>
+          <w:rFonts w:ascii="Calibri" w:hAnsi="Calibri" w:cs="Calibri"/>
+        </w:rPr>
+        <w:t>I'm</w:t>
+      </w:r>
+      <w:proofErr w:type="spellEnd"/>
+      <w:r>
+        <w:rPr>
+          <w:rFonts w:ascii="Calibri" w:hAnsi="Calibri" w:cs="Calibri"/>
+        </w:rPr>
+        <w:t xml:space="preserve"> </w:t>
+      </w:r>
+      <w:proofErr w:type="spellStart"/>
+      <w:r>
+        <w:rPr>
+          <w:rFonts w:ascii="Calibri" w:hAnsi="Calibri" w:cs="Calibri"/>
+        </w:rPr>
+        <w:t>someone</w:t>
+      </w:r>
+      <w:proofErr w:type="spellEnd"/>
+      <w:r>
+        <w:rPr>
+          <w:rFonts w:ascii="Calibri" w:hAnsi="Calibri" w:cs="Calibri"/>
+        </w:rPr>
+        <w:t xml:space="preserve"> </w:t>
+      </w:r>
+      <w:proofErr w:type="spellStart"/>
+      <w:r>
+        <w:rPr>
+          <w:rFonts w:ascii="Calibri" w:hAnsi="Calibri" w:cs="Calibri"/>
+        </w:rPr>
+        <w:t>that</w:t>
+      </w:r>
+      <w:proofErr w:type="spellEnd"/>
+      <w:r>
+        <w:rPr>
+          <w:rFonts w:ascii="Calibri" w:hAnsi="Calibri" w:cs="Calibri"/>
+        </w:rPr>
+        <w:t> </w:t>
+      </w:r>
+      <w:proofErr w:type="spellStart"/>
+      <w:r>
+        <w:rPr>
+          <w:rStyle w:val="letter-body-bold"/>
+          <w:rFonts w:ascii="Calibri" w:hAnsi="Calibri" w:cs="Calibri"/>
+          <w:b/>
+          <w:bCs/>
+        </w:rPr>
+        <w:t>stands</w:t>
+      </w:r>
+      <w:proofErr w:type="spellEnd"/>
+      <w:r>
+        <w:rPr>
+          <w:rStyle w:val="letter-body-bold"/>
+          <w:rFonts w:ascii="Calibri" w:hAnsi="Calibri" w:cs="Calibri"/>
+          <w:b/>
+          <w:bCs/>
+        </w:rPr>
+        <w:t xml:space="preserve"> </w:t>
+      </w:r>
+      <w:proofErr w:type="spellStart"/>
+      <w:r>
+        <w:rPr>
+          <w:rStyle w:val="letter-body-bold"/>
+          <w:rFonts w:ascii="Calibri" w:hAnsi="Calibri" w:cs="Calibri"/>
+          <w:b/>
+          <w:bCs/>
+        </w:rPr>
+        <w:t>firmly</w:t>
+      </w:r>
+      <w:proofErr w:type="spellEnd"/>
+      <w:r>
+        <w:rPr>
+          <w:rFonts w:ascii="Calibri" w:hAnsi="Calibri" w:cs="Calibri"/>
+        </w:rPr>
+        <w:t xml:space="preserve"> in my </w:t>
+      </w:r>
+      <w:proofErr w:type="spellStart"/>
+      <w:r>
+        <w:rPr>
+          <w:rFonts w:ascii="Calibri" w:hAnsi="Calibri" w:cs="Calibri"/>
+        </w:rPr>
+        <w:t>shoes</w:t>
+      </w:r>
+      <w:proofErr w:type="spellEnd"/>
+      <w:r>
+        <w:rPr>
+          <w:rFonts w:ascii="Calibri" w:hAnsi="Calibri" w:cs="Calibri"/>
+        </w:rPr>
+        <w:t xml:space="preserve">. I </w:t>
+      </w:r>
+      <w:proofErr w:type="spellStart"/>
+      <w:r>
+        <w:rPr>
+          <w:rFonts w:ascii="Calibri" w:hAnsi="Calibri" w:cs="Calibri"/>
+        </w:rPr>
+        <w:t>know</w:t>
+      </w:r>
+      <w:proofErr w:type="spellEnd"/>
+      <w:r>
+        <w:rPr>
+          <w:rFonts w:ascii="Calibri" w:hAnsi="Calibri" w:cs="Calibri"/>
+        </w:rPr>
+        <w:t xml:space="preserve"> </w:t>
+      </w:r>
+      <w:proofErr w:type="spellStart"/>
+      <w:r>
+        <w:rPr>
+          <w:rFonts w:ascii="Calibri" w:hAnsi="Calibri" w:cs="Calibri"/>
+        </w:rPr>
+        <w:t>that</w:t>
+      </w:r>
+      <w:proofErr w:type="spellEnd"/>
+      <w:r>
+        <w:rPr>
+          <w:rFonts w:ascii="Calibri" w:hAnsi="Calibri" w:cs="Calibri"/>
+        </w:rPr>
+        <w:t xml:space="preserve"> I 'm </w:t>
+      </w:r>
+      <w:proofErr w:type="spellStart"/>
+      <w:r>
+        <w:rPr>
+          <w:rFonts w:ascii="Calibri" w:hAnsi="Calibri" w:cs="Calibri"/>
+        </w:rPr>
+        <w:t>excellently</w:t>
+      </w:r>
+      <w:proofErr w:type="spellEnd"/>
+      <w:r>
+        <w:rPr>
+          <w:rFonts w:ascii="Calibri" w:hAnsi="Calibri" w:cs="Calibri"/>
+        </w:rPr>
+        <w:t> </w:t>
+      </w:r>
+      <w:proofErr w:type="spellStart"/>
+      <w:r>
+        <w:rPr>
+          <w:rStyle w:val="letter-body-bold"/>
+          <w:rFonts w:ascii="Calibri" w:hAnsi="Calibri" w:cs="Calibri"/>
+          <w:b/>
+          <w:bCs/>
+        </w:rPr>
         <w:t>capable</w:t>
       </w:r>
-      <w:r>
-        <w:rPr>
-          <w:rFonts w:ascii="Calibri" w:hAnsi="Calibri" w:cs="Calibri"/>
-        </w:rPr>
-        <w:t> of handling myself in stressful situations. I would like to </w:t>
-      </w:r>
+      <w:proofErr w:type="spellEnd"/>
+      <w:r>
+        <w:rPr>
+          <w:rFonts w:ascii="Calibri" w:hAnsi="Calibri" w:cs="Calibri"/>
+        </w:rPr>
+        <w:t xml:space="preserve"> of </w:t>
+      </w:r>
+      <w:proofErr w:type="spellStart"/>
+      <w:r>
+        <w:rPr>
+          <w:rFonts w:ascii="Calibri" w:hAnsi="Calibri" w:cs="Calibri"/>
+        </w:rPr>
+        <w:t>handling</w:t>
+      </w:r>
+      <w:proofErr w:type="spellEnd"/>
+      <w:r>
+        <w:rPr>
+          <w:rFonts w:ascii="Calibri" w:hAnsi="Calibri" w:cs="Calibri"/>
+        </w:rPr>
+        <w:t xml:space="preserve"> </w:t>
+      </w:r>
+      <w:proofErr w:type="spellStart"/>
+      <w:r>
+        <w:rPr>
+          <w:rFonts w:ascii="Calibri" w:hAnsi="Calibri" w:cs="Calibri"/>
+        </w:rPr>
+        <w:t>myself</w:t>
+      </w:r>
+      <w:proofErr w:type="spellEnd"/>
+      <w:r>
+        <w:rPr>
+          <w:rFonts w:ascii="Calibri" w:hAnsi="Calibri" w:cs="Calibri"/>
+        </w:rPr>
+        <w:t xml:space="preserve"> in </w:t>
+      </w:r>
+      <w:proofErr w:type="spellStart"/>
+      <w:r>
+        <w:rPr>
+          <w:rFonts w:ascii="Calibri" w:hAnsi="Calibri" w:cs="Calibri"/>
+        </w:rPr>
+        <w:t>stressful</w:t>
+      </w:r>
+      <w:proofErr w:type="spellEnd"/>
+      <w:r>
+        <w:rPr>
+          <w:rFonts w:ascii="Calibri" w:hAnsi="Calibri" w:cs="Calibri"/>
+        </w:rPr>
+        <w:t xml:space="preserve"> </w:t>
+      </w:r>
+      <w:proofErr w:type="spellStart"/>
+      <w:r>
+        <w:rPr>
+          <w:rFonts w:ascii="Calibri" w:hAnsi="Calibri" w:cs="Calibri"/>
+        </w:rPr>
+        <w:t>situations</w:t>
+      </w:r>
+      <w:proofErr w:type="spellEnd"/>
+      <w:r>
+        <w:rPr>
+          <w:rFonts w:ascii="Calibri" w:hAnsi="Calibri" w:cs="Calibri"/>
+        </w:rPr>
+        <w:t xml:space="preserve">. I </w:t>
+      </w:r>
+      <w:proofErr w:type="spellStart"/>
+      <w:r>
+        <w:rPr>
+          <w:rFonts w:ascii="Calibri" w:hAnsi="Calibri" w:cs="Calibri"/>
+        </w:rPr>
+        <w:t>would</w:t>
+      </w:r>
+      <w:proofErr w:type="spellEnd"/>
+      <w:r>
+        <w:rPr>
+          <w:rFonts w:ascii="Calibri" w:hAnsi="Calibri" w:cs="Calibri"/>
+        </w:rPr>
+        <w:t xml:space="preserve"> </w:t>
+      </w:r>
+      <w:proofErr w:type="spellStart"/>
+      <w:r>
+        <w:rPr>
+          <w:rFonts w:ascii="Calibri" w:hAnsi="Calibri" w:cs="Calibri"/>
+        </w:rPr>
+        <w:t>like</w:t>
+      </w:r>
+      <w:proofErr w:type="spellEnd"/>
+      <w:r>
+        <w:rPr>
+          <w:rFonts w:ascii="Calibri" w:hAnsi="Calibri" w:cs="Calibri"/>
+        </w:rPr>
+        <w:t xml:space="preserve"> to </w:t>
+      </w:r>
+      <w:proofErr w:type="spellStart"/>
       <w:r>
         <w:rPr>
           <w:rStyle w:val="letter-body-bold"/>
@@ -13354,8 +16054,29 @@
           <w:b/>
           <w:bCs/>
         </w:rPr>
-        <w:t>work together</w:t>
-      </w:r>
+        <w:t>work</w:t>
+      </w:r>
+      <w:proofErr w:type="spellEnd"/>
+      <w:r>
+        <w:rPr>
+          <w:rStyle w:val="letter-body-bold"/>
+          <w:rFonts w:ascii="Calibri" w:hAnsi="Calibri" w:cs="Calibri"/>
+          <w:b/>
+          <w:bCs/>
+        </w:rPr>
+        <w:t xml:space="preserve"> </w:t>
+      </w:r>
+      <w:proofErr w:type="spellStart"/>
+      <w:r>
+        <w:rPr>
+          <w:rStyle w:val="letter-body-bold"/>
+          <w:rFonts w:ascii="Calibri" w:hAnsi="Calibri" w:cs="Calibri"/>
+          <w:b/>
+          <w:bCs/>
+        </w:rPr>
+        <w:t>together</w:t>
+      </w:r>
+      <w:proofErr w:type="spellEnd"/>
       <w:r>
         <w:rPr>
           <w:rFonts w:ascii="Calibri" w:hAnsi="Calibri" w:cs="Calibri"/>
@@ -13375,8 +16096,37 @@
         <w:rPr>
           <w:rFonts w:ascii="Calibri" w:hAnsi="Calibri" w:cs="Calibri"/>
         </w:rPr>
-        <w:t> where I can </w:t>
-      </w:r>
+        <w:t> </w:t>
+      </w:r>
+      <w:proofErr w:type="spellStart"/>
+      <w:r>
+        <w:rPr>
+          <w:rFonts w:ascii="Calibri" w:hAnsi="Calibri" w:cs="Calibri"/>
+        </w:rPr>
+        <w:t>where</w:t>
+      </w:r>
+      <w:proofErr w:type="spellEnd"/>
+      <w:r>
+        <w:rPr>
+          <w:rFonts w:ascii="Calibri" w:hAnsi="Calibri" w:cs="Calibri"/>
+        </w:rPr>
+        <w:t xml:space="preserve"> I </w:t>
+      </w:r>
+      <w:proofErr w:type="spellStart"/>
+      <w:r>
+        <w:rPr>
+          <w:rFonts w:ascii="Calibri" w:hAnsi="Calibri" w:cs="Calibri"/>
+        </w:rPr>
+        <w:t>can</w:t>
+      </w:r>
+      <w:proofErr w:type="spellEnd"/>
+      <w:r>
+        <w:rPr>
+          <w:rFonts w:ascii="Calibri" w:hAnsi="Calibri" w:cs="Calibri"/>
+        </w:rPr>
+        <w:t> </w:t>
+      </w:r>
+      <w:proofErr w:type="spellStart"/>
       <w:r>
         <w:rPr>
           <w:rStyle w:val="letter-body-bold"/>
@@ -13386,11 +16136,124 @@
         </w:rPr>
         <w:t>learn</w:t>
       </w:r>
-      <w:r>
-        <w:rPr>
-          <w:rFonts w:ascii="Calibri" w:hAnsi="Calibri" w:cs="Calibri"/>
-        </w:rPr>
-        <w:t> from colleagues and them from me. Working lonely isn't an issue neither.</w:t>
+      <w:proofErr w:type="spellEnd"/>
+      <w:r>
+        <w:rPr>
+          <w:rFonts w:ascii="Calibri" w:hAnsi="Calibri" w:cs="Calibri"/>
+        </w:rPr>
+        <w:t xml:space="preserve"> from </w:t>
+      </w:r>
+      <w:proofErr w:type="spellStart"/>
+      <w:r>
+        <w:rPr>
+          <w:rFonts w:ascii="Calibri" w:hAnsi="Calibri" w:cs="Calibri"/>
+        </w:rPr>
+        <w:t>colleagues</w:t>
+      </w:r>
+      <w:proofErr w:type="spellEnd"/>
+      <w:r>
+        <w:rPr>
+          <w:rFonts w:ascii="Calibri" w:hAnsi="Calibri" w:cs="Calibri"/>
+        </w:rPr>
+        <w:t xml:space="preserve"> and </w:t>
+      </w:r>
+      <w:proofErr w:type="spellStart"/>
+      <w:r>
+        <w:rPr>
+          <w:rFonts w:ascii="Calibri" w:hAnsi="Calibri" w:cs="Calibri"/>
+        </w:rPr>
+        <w:t>them</w:t>
+      </w:r>
+      <w:proofErr w:type="spellEnd"/>
+      <w:r>
+        <w:rPr>
+          <w:rFonts w:ascii="Calibri" w:hAnsi="Calibri" w:cs="Calibri"/>
+        </w:rPr>
+        <w:t xml:space="preserve"> from me. </w:t>
+      </w:r>
+      <w:proofErr w:type="spellStart"/>
+      <w:r>
+        <w:rPr>
+          <w:rFonts w:ascii="Calibri" w:hAnsi="Calibri" w:cs="Calibri"/>
+        </w:rPr>
+        <w:t>Working</w:t>
+      </w:r>
+      <w:proofErr w:type="spellEnd"/>
+      <w:r>
+        <w:rPr>
+          <w:rFonts w:ascii="Calibri" w:hAnsi="Calibri" w:cs="Calibri"/>
+        </w:rPr>
+        <w:t xml:space="preserve"> </w:t>
+      </w:r>
+      <w:proofErr w:type="spellStart"/>
+      <w:r>
+        <w:rPr>
+          <w:rFonts w:ascii="Calibri" w:hAnsi="Calibri" w:cs="Calibri"/>
+        </w:rPr>
+        <w:t>lonely</w:t>
+      </w:r>
+      <w:proofErr w:type="spellEnd"/>
+      <w:r>
+        <w:rPr>
+          <w:rFonts w:ascii="Calibri" w:hAnsi="Calibri" w:cs="Calibri"/>
+        </w:rPr>
+        <w:t xml:space="preserve"> </w:t>
+      </w:r>
+      <w:proofErr w:type="spellStart"/>
+      <w:r>
+        <w:rPr>
+          <w:rFonts w:ascii="Calibri" w:hAnsi="Calibri" w:cs="Calibri"/>
+        </w:rPr>
+        <w:t>isn't</w:t>
+      </w:r>
+      <w:proofErr w:type="spellEnd"/>
+      <w:r>
+        <w:rPr>
+          <w:rFonts w:ascii="Calibri" w:hAnsi="Calibri" w:cs="Calibri"/>
+        </w:rPr>
+        <w:t xml:space="preserve"> </w:t>
+      </w:r>
+      <w:proofErr w:type="spellStart"/>
+      <w:r>
+        <w:rPr>
+          <w:rFonts w:ascii="Calibri" w:hAnsi="Calibri" w:cs="Calibri"/>
+        </w:rPr>
+        <w:t>an</w:t>
+      </w:r>
+      <w:proofErr w:type="spellEnd"/>
+      <w:r>
+        <w:rPr>
+          <w:rFonts w:ascii="Calibri" w:hAnsi="Calibri" w:cs="Calibri"/>
+        </w:rPr>
+        <w:t xml:space="preserve"> </w:t>
+      </w:r>
+      <w:proofErr w:type="spellStart"/>
+      <w:r>
+        <w:rPr>
+          <w:rFonts w:ascii="Calibri" w:hAnsi="Calibri" w:cs="Calibri"/>
+        </w:rPr>
+        <w:t>issue</w:t>
+      </w:r>
+      <w:proofErr w:type="spellEnd"/>
+      <w:r>
+        <w:rPr>
+          <w:rFonts w:ascii="Calibri" w:hAnsi="Calibri" w:cs="Calibri"/>
+        </w:rPr>
+        <w:t xml:space="preserve"> </w:t>
+      </w:r>
+      <w:proofErr w:type="spellStart"/>
+      <w:r>
+        <w:rPr>
+          <w:rFonts w:ascii="Calibri" w:hAnsi="Calibri" w:cs="Calibri"/>
+        </w:rPr>
+        <w:t>neither</w:t>
+      </w:r>
+      <w:proofErr w:type="spellEnd"/>
+      <w:r>
+        <w:rPr>
+          <w:rFonts w:ascii="Calibri" w:hAnsi="Calibri" w:cs="Calibri"/>
+        </w:rPr>
+        <w:t>.</w:t>
       </w:r>
     </w:p>
     <w:p>
@@ -13400,11 +16263,165 @@
           <w:rFonts w:ascii="Calibri" w:hAnsi="Calibri" w:cs="Calibri"/>
         </w:rPr>
       </w:pPr>
-      <w:r>
-        <w:rPr>
-          <w:rFonts w:ascii="Calibri" w:hAnsi="Calibri" w:cs="Calibri"/>
-        </w:rPr>
-        <w:t>Hopefully have you a great idea of my capacities after reading this letter. I would like to </w:t>
+      <w:proofErr w:type="spellStart"/>
+      <w:r>
+        <w:rPr>
+          <w:rFonts w:ascii="Calibri" w:hAnsi="Calibri" w:cs="Calibri"/>
+        </w:rPr>
+        <w:t>Hopefully</w:t>
+      </w:r>
+      <w:proofErr w:type="spellEnd"/>
+      <w:r>
+        <w:rPr>
+          <w:rFonts w:ascii="Calibri" w:hAnsi="Calibri" w:cs="Calibri"/>
+        </w:rPr>
+        <w:t xml:space="preserve"> </w:t>
+      </w:r>
+      <w:proofErr w:type="spellStart"/>
+      <w:r>
+        <w:rPr>
+          <w:rFonts w:ascii="Calibri" w:hAnsi="Calibri" w:cs="Calibri"/>
+        </w:rPr>
+        <w:t>have</w:t>
+      </w:r>
+      <w:proofErr w:type="spellEnd"/>
+      <w:r>
+        <w:rPr>
+          <w:rFonts w:ascii="Calibri" w:hAnsi="Calibri" w:cs="Calibri"/>
+        </w:rPr>
+        <w:t xml:space="preserve"> </w:t>
+      </w:r>
+      <w:proofErr w:type="spellStart"/>
+      <w:r>
+        <w:rPr>
+          <w:rFonts w:ascii="Calibri" w:hAnsi="Calibri" w:cs="Calibri"/>
+        </w:rPr>
+        <w:t>you</w:t>
+      </w:r>
+      <w:proofErr w:type="spellEnd"/>
+      <w:r>
+        <w:rPr>
+          <w:rFonts w:ascii="Calibri" w:hAnsi="Calibri" w:cs="Calibri"/>
+        </w:rPr>
+        <w:t xml:space="preserve"> a </w:t>
+      </w:r>
+      <w:proofErr w:type="spellStart"/>
+      <w:r>
+        <w:rPr>
+          <w:rFonts w:ascii="Calibri" w:hAnsi="Calibri" w:cs="Calibri"/>
+        </w:rPr>
+        <w:t>great</w:t>
+      </w:r>
+      <w:proofErr w:type="spellEnd"/>
+      <w:r>
+        <w:rPr>
+          <w:rFonts w:ascii="Calibri" w:hAnsi="Calibri" w:cs="Calibri"/>
+        </w:rPr>
+        <w:t xml:space="preserve"> idea of my </w:t>
+      </w:r>
+      <w:proofErr w:type="spellStart"/>
+      <w:r>
+        <w:rPr>
+          <w:rFonts w:ascii="Calibri" w:hAnsi="Calibri" w:cs="Calibri"/>
+        </w:rPr>
+        <w:t>capa</w:t>
+      </w:r>
+      <w:r>
+        <w:rPr>
+          <w:rFonts w:ascii="Calibri" w:hAnsi="Calibri" w:cs="Calibri"/>
+        </w:rPr>
+        <w:t>bilities</w:t>
+      </w:r>
+      <w:proofErr w:type="spellEnd"/>
+      <w:r>
+        <w:rPr>
+          <w:rFonts w:ascii="Calibri" w:hAnsi="Calibri" w:cs="Calibri"/>
+        </w:rPr>
+        <w:t xml:space="preserve"> </w:t>
+      </w:r>
+      <w:proofErr w:type="spellStart"/>
+      <w:r>
+        <w:rPr>
+          <w:rFonts w:ascii="Calibri" w:hAnsi="Calibri" w:cs="Calibri"/>
+        </w:rPr>
+        <w:t>after</w:t>
+      </w:r>
+      <w:proofErr w:type="spellEnd"/>
+      <w:r>
+        <w:rPr>
+          <w:rFonts w:ascii="Calibri" w:hAnsi="Calibri" w:cs="Calibri"/>
+        </w:rPr>
+        <w:t xml:space="preserve"> </w:t>
+      </w:r>
+      <w:proofErr w:type="spellStart"/>
+      <w:r>
+        <w:rPr>
+          <w:rFonts w:ascii="Calibri" w:hAnsi="Calibri" w:cs="Calibri"/>
+        </w:rPr>
+        <w:t>reading</w:t>
+      </w:r>
+      <w:proofErr w:type="spellEnd"/>
+      <w:r>
+        <w:rPr>
+          <w:rFonts w:ascii="Calibri" w:hAnsi="Calibri" w:cs="Calibri"/>
+        </w:rPr>
+        <w:t xml:space="preserve"> </w:t>
+      </w:r>
+      <w:proofErr w:type="spellStart"/>
+      <w:r>
+        <w:rPr>
+          <w:rFonts w:ascii="Calibri" w:hAnsi="Calibri" w:cs="Calibri"/>
+        </w:rPr>
+        <w:t>this</w:t>
+      </w:r>
+      <w:proofErr w:type="spellEnd"/>
+      <w:r>
+        <w:rPr>
+          <w:rFonts w:ascii="Calibri" w:hAnsi="Calibri" w:cs="Calibri"/>
+        </w:rPr>
+        <w:t xml:space="preserve"> </w:t>
+      </w:r>
+      <w:proofErr w:type="spellStart"/>
+      <w:r>
+        <w:rPr>
+          <w:rFonts w:ascii="Calibri" w:hAnsi="Calibri" w:cs="Calibri"/>
+        </w:rPr>
+        <w:t>letter</w:t>
+      </w:r>
+      <w:proofErr w:type="spellEnd"/>
+      <w:r>
+        <w:rPr>
+          <w:rFonts w:ascii="Calibri" w:hAnsi="Calibri" w:cs="Calibri"/>
+        </w:rPr>
+        <w:t xml:space="preserve">. I </w:t>
+      </w:r>
+      <w:proofErr w:type="spellStart"/>
+      <w:r>
+        <w:rPr>
+          <w:rFonts w:ascii="Calibri" w:hAnsi="Calibri" w:cs="Calibri"/>
+        </w:rPr>
+        <w:t>would</w:t>
+      </w:r>
+      <w:proofErr w:type="spellEnd"/>
+      <w:r>
+        <w:rPr>
+          <w:rFonts w:ascii="Calibri" w:hAnsi="Calibri" w:cs="Calibri"/>
+        </w:rPr>
+        <w:t xml:space="preserve"> </w:t>
+      </w:r>
+      <w:proofErr w:type="spellStart"/>
+      <w:r>
+        <w:rPr>
+          <w:rFonts w:ascii="Calibri" w:hAnsi="Calibri" w:cs="Calibri"/>
+        </w:rPr>
+        <w:t>like</w:t>
+      </w:r>
+      <w:proofErr w:type="spellEnd"/>
+      <w:r>
+        <w:rPr>
+          <w:rFonts w:ascii="Calibri" w:hAnsi="Calibri" w:cs="Calibri"/>
+        </w:rPr>
+        <w:t xml:space="preserve"> to </w:t>
       </w:r>
       <w:r>
         <w:rPr>
@@ -13421,6 +16438,7 @@
         </w:rPr>
         <w:t> my </w:t>
       </w:r>
+      <w:proofErr w:type="spellStart"/>
       <w:r>
         <w:rPr>
           <w:rStyle w:val="letter-body-bold"/>
@@ -13428,13 +16446,76 @@
           <w:b/>
           <w:bCs/>
         </w:rPr>
-        <w:t>motivation and enthusiasm</w:t>
-      </w:r>
-      <w:r>
-        <w:rPr>
-          <w:rFonts w:ascii="Calibri" w:hAnsi="Calibri" w:cs="Calibri"/>
-        </w:rPr>
-        <w:t> in an introductory meeting.</w:t>
+        <w:t>motivation</w:t>
+      </w:r>
+      <w:proofErr w:type="spellEnd"/>
+      <w:r>
+        <w:rPr>
+          <w:rStyle w:val="letter-body-bold"/>
+          <w:rFonts w:ascii="Calibri" w:hAnsi="Calibri" w:cs="Calibri"/>
+          <w:b/>
+          <w:bCs/>
+        </w:rPr>
+        <w:t xml:space="preserve"> and </w:t>
+      </w:r>
+      <w:proofErr w:type="spellStart"/>
+      <w:r>
+        <w:rPr>
+          <w:rStyle w:val="letter-body-bold"/>
+          <w:rFonts w:ascii="Calibri" w:hAnsi="Calibri" w:cs="Calibri"/>
+          <w:b/>
+          <w:bCs/>
+        </w:rPr>
+        <w:t>enthusiasm</w:t>
+      </w:r>
+      <w:proofErr w:type="spellEnd"/>
+      <w:r>
+        <w:rPr>
+          <w:rFonts w:ascii="Calibri" w:hAnsi="Calibri" w:cs="Calibri"/>
+        </w:rPr>
+        <w:t xml:space="preserve"> in </w:t>
+      </w:r>
+      <w:proofErr w:type="spellStart"/>
+      <w:r>
+        <w:rPr>
+          <w:rFonts w:ascii="Calibri" w:hAnsi="Calibri" w:cs="Calibri"/>
+        </w:rPr>
+        <w:t>an</w:t>
+      </w:r>
+      <w:proofErr w:type="spellEnd"/>
+      <w:r>
+        <w:rPr>
+          <w:rFonts w:ascii="Calibri" w:hAnsi="Calibri" w:cs="Calibri"/>
+        </w:rPr>
+        <w:t xml:space="preserve"> </w:t>
+      </w:r>
+      <w:proofErr w:type="spellStart"/>
+      <w:r>
+        <w:rPr>
+          <w:rFonts w:ascii="Calibri" w:hAnsi="Calibri" w:cs="Calibri"/>
+        </w:rPr>
+        <w:t>introductory</w:t>
+      </w:r>
+      <w:proofErr w:type="spellEnd"/>
+      <w:r>
+        <w:rPr>
+          <w:rFonts w:ascii="Calibri" w:hAnsi="Calibri" w:cs="Calibri"/>
+        </w:rPr>
+        <w:t xml:space="preserve"> </w:t>
+      </w:r>
+      <w:proofErr w:type="spellStart"/>
+      <w:r>
+        <w:rPr>
+          <w:rFonts w:ascii="Calibri" w:hAnsi="Calibri" w:cs="Calibri"/>
+        </w:rPr>
+        <w:t>meeting</w:t>
+      </w:r>
+      <w:proofErr w:type="spellEnd"/>
+      <w:r>
+        <w:rPr>
+          <w:rFonts w:ascii="Calibri" w:hAnsi="Calibri" w:cs="Calibri"/>
+        </w:rPr>
+        <w:t>.</w:t>
       </w:r>
     </w:p>
     <w:p>
@@ -13444,12 +16525,28 @@
           <w:rFonts w:ascii="Calibri" w:hAnsi="Calibri" w:cs="Calibri"/>
         </w:rPr>
       </w:pPr>
-      <w:r>
-        <w:rPr>
-          <w:rFonts w:ascii="Calibri" w:hAnsi="Calibri" w:cs="Calibri"/>
-        </w:rPr>
-        <w:t>Kind regards</w:t>
-      </w:r>
+      <w:proofErr w:type="spellStart"/>
+      <w:r>
+        <w:rPr>
+          <w:rFonts w:ascii="Calibri" w:hAnsi="Calibri" w:cs="Calibri"/>
+        </w:rPr>
+        <w:t>Kind</w:t>
+      </w:r>
+      <w:proofErr w:type="spellEnd"/>
+      <w:r>
+        <w:rPr>
+          <w:rFonts w:ascii="Calibri" w:hAnsi="Calibri" w:cs="Calibri"/>
+        </w:rPr>
+        <w:t xml:space="preserve"> </w:t>
+      </w:r>
+      <w:proofErr w:type="spellStart"/>
+      <w:r>
+        <w:rPr>
+          <w:rFonts w:ascii="Calibri" w:hAnsi="Calibri" w:cs="Calibri"/>
+        </w:rPr>
+        <w:t>regards</w:t>
+      </w:r>
+      <w:proofErr w:type="spellEnd"/>
     </w:p>
     <w:p>
       <w:pPr>

</xml_diff>

<commit_message>
Added hyperlinks pointing towards my certificates.
</commit_message>
<xml_diff>
--- a/resume.en.sitko patryk.docx
+++ b/resume.en.sitko patryk.docx
@@ -11492,7 +11492,7 @@
         <w:spacing w:after="0"/>
         <w:rPr>
           <w:rStyle w:val="Hipercze"/>
-          <w:color w:val="auto"/>
+          <w:color w:val="5B9BD5"/>
           <w:sz w:val="32"/>
           <w:szCs w:val="32"/>
           <w:u w:val="none"/>
@@ -11549,30 +11549,38 @@
         </w:rPr>
         <w:t xml:space="preserve"> </w:t>
       </w:r>
-      <w:r>
-        <w:rPr>
-          <w:color w:val="5B9BD5"/>
-          <w:sz w:val="36"/>
-          <w:szCs w:val="36"/>
-        </w:rPr>
-        <w:t xml:space="preserve">JavaScript Developer </w:t>
-      </w:r>
-      <w:r>
-        <w:rPr>
-          <w:color w:val="5B9BD5"/>
-          <w:sz w:val="36"/>
-          <w:szCs w:val="36"/>
-        </w:rPr>
-        <w:t>–</w:t>
-      </w:r>
-      <w:r>
-        <w:rPr>
-          <w:color w:val="5B9BD5"/>
-          <w:sz w:val="36"/>
-          <w:szCs w:val="36"/>
-        </w:rPr>
-        <w:t xml:space="preserve"> 2019</w:t>
-      </w:r>
+      <w:hyperlink r:id="rId55" w:history="1">
+        <w:r>
+          <w:rPr>
+            <w:rStyle w:val="Hipercze"/>
+            <w:color w:val="5B9BD5"/>
+            <w:sz w:val="36"/>
+            <w:szCs w:val="36"/>
+            <w:u w:val="none"/>
+          </w:rPr>
+          <w:t xml:space="preserve">JavaScript Developer </w:t>
+        </w:r>
+        <w:r>
+          <w:rPr>
+            <w:rStyle w:val="Hipercze"/>
+            <w:color w:val="5B9BD5"/>
+            <w:sz w:val="36"/>
+            <w:szCs w:val="36"/>
+            <w:u w:val="none"/>
+          </w:rPr>
+          <w:t>–</w:t>
+        </w:r>
+        <w:r>
+          <w:rPr>
+            <w:rStyle w:val="Hipercze"/>
+            <w:color w:val="5B9BD5"/>
+            <w:sz w:val="36"/>
+            <w:szCs w:val="36"/>
+            <w:u w:val="none"/>
+          </w:rPr>
+          <w:t xml:space="preserve"> 2019</w:t>
+        </w:r>
+      </w:hyperlink>
     </w:p>
     <w:p>
       <w:pPr>
@@ -11627,14 +11635,18 @@
         </w:rPr>
         <w:t xml:space="preserve"> </w:t>
       </w:r>
-      <w:r>
-        <w:rPr>
-          <w:color w:val="5B9BD5"/>
-          <w:sz w:val="36"/>
-          <w:szCs w:val="36"/>
-        </w:rPr>
-        <w:t>NDG Linux Essentials</w:t>
-      </w:r>
+      <w:hyperlink r:id="rId56" w:history="1">
+        <w:r>
+          <w:rPr>
+            <w:rStyle w:val="Hipercze"/>
+            <w:color w:val="5B9BD5"/>
+            <w:sz w:val="36"/>
+            <w:szCs w:val="36"/>
+            <w:u w:val="none"/>
+          </w:rPr>
+          <w:t>NDG Linux Essentials</w:t>
+        </w:r>
+      </w:hyperlink>
     </w:p>
     <w:p>
       <w:pPr>
@@ -11689,14 +11701,18 @@
         </w:rPr>
         <w:t xml:space="preserve"> </w:t>
       </w:r>
-      <w:r>
-        <w:rPr>
-          <w:color w:val="5B9BD5"/>
-          <w:sz w:val="36"/>
-          <w:szCs w:val="36"/>
-        </w:rPr>
-        <w:t>IT Essentials</w:t>
-      </w:r>
+      <w:hyperlink r:id="rId57" w:history="1">
+        <w:r>
+          <w:rPr>
+            <w:rStyle w:val="Hipercze"/>
+            <w:color w:val="5B9BD5"/>
+            <w:sz w:val="36"/>
+            <w:szCs w:val="36"/>
+            <w:u w:val="none"/>
+          </w:rPr>
+          <w:t>IT Essentials</w:t>
+        </w:r>
+      </w:hyperlink>
     </w:p>
     <w:p>
       <w:pPr>
@@ -11707,6 +11723,7 @@
         </w:numPr>
         <w:spacing w:after="0"/>
         <w:rPr>
+          <w:color w:val="5B9BD5"/>
           <w:sz w:val="32"/>
           <w:szCs w:val="32"/>
         </w:rPr>
@@ -11751,34 +11768,42 @@
         </w:rPr>
         <w:t xml:space="preserve"> </w:t>
       </w:r>
-      <w:proofErr w:type="spellStart"/>
-      <w:r>
-        <w:rPr>
-          <w:color w:val="5B9BD5"/>
-          <w:sz w:val="36"/>
-          <w:szCs w:val="36"/>
-        </w:rPr>
-        <w:t>Introduction</w:t>
-      </w:r>
-      <w:proofErr w:type="spellEnd"/>
-      <w:r>
-        <w:rPr>
-          <w:color w:val="5B9BD5"/>
-          <w:sz w:val="36"/>
-          <w:szCs w:val="36"/>
-        </w:rPr>
-        <w:t xml:space="preserve"> to </w:t>
-      </w:r>
-      <w:proofErr w:type="spellStart"/>
-      <w:r>
-        <w:rPr>
-          <w:color w:val="5B9BD5"/>
-          <w:sz w:val="36"/>
-          <w:szCs w:val="36"/>
-        </w:rPr>
-        <w:t>I.o.T</w:t>
-      </w:r>
-      <w:proofErr w:type="spellEnd"/>
+      <w:hyperlink r:id="rId58" w:history="1">
+        <w:proofErr w:type="spellStart"/>
+        <w:r>
+          <w:rPr>
+            <w:rStyle w:val="Hipercze"/>
+            <w:color w:val="5B9BD5"/>
+            <w:sz w:val="36"/>
+            <w:szCs w:val="36"/>
+            <w:u w:val="none"/>
+          </w:rPr>
+          <w:t>Introduction</w:t>
+        </w:r>
+        <w:proofErr w:type="spellEnd"/>
+        <w:r>
+          <w:rPr>
+            <w:rStyle w:val="Hipercze"/>
+            <w:color w:val="5B9BD5"/>
+            <w:sz w:val="36"/>
+            <w:szCs w:val="36"/>
+            <w:u w:val="none"/>
+          </w:rPr>
+          <w:t xml:space="preserve"> to </w:t>
+        </w:r>
+        <w:proofErr w:type="spellStart"/>
+        <w:r>
+          <w:rPr>
+            <w:rStyle w:val="Hipercze"/>
+            <w:color w:val="5B9BD5"/>
+            <w:sz w:val="36"/>
+            <w:szCs w:val="36"/>
+            <w:u w:val="none"/>
+          </w:rPr>
+          <w:t>I.o.T</w:t>
+        </w:r>
+        <w:proofErr w:type="spellEnd"/>
+      </w:hyperlink>
       <w:r>
         <w:rPr>
           <w:color w:val="5B9BD5"/>
@@ -11841,16 +11866,20 @@
         </w:rPr>
         <w:t xml:space="preserve"> </w:t>
       </w:r>
-      <w:proofErr w:type="spellStart"/>
-      <w:r>
-        <w:rPr>
-          <w:color w:val="5B9BD5"/>
-          <w:sz w:val="36"/>
-          <w:szCs w:val="36"/>
-        </w:rPr>
-        <w:t>Softwarepakketten</w:t>
-      </w:r>
-      <w:proofErr w:type="spellEnd"/>
+      <w:hyperlink r:id="rId59" w:history="1">
+        <w:proofErr w:type="spellStart"/>
+        <w:r>
+          <w:rPr>
+            <w:rStyle w:val="Hipercze"/>
+            <w:color w:val="5B9BD5"/>
+            <w:sz w:val="36"/>
+            <w:szCs w:val="36"/>
+            <w:u w:val="none"/>
+          </w:rPr>
+          <w:t>Softwarepakketten</w:t>
+        </w:r>
+        <w:proofErr w:type="spellEnd"/>
+      </w:hyperlink>
       <w:r>
         <w:rPr>
           <w:color w:val="5B9BD5"/>
@@ -11965,23 +11994,37 @@
         </w:rPr>
         <w:t xml:space="preserve"> </w:t>
       </w:r>
-      <w:proofErr w:type="spellStart"/>
+      <w:hyperlink r:id="rId60" w:history="1">
+        <w:proofErr w:type="spellStart"/>
+        <w:r>
+          <w:rPr>
+            <w:rStyle w:val="Hipercze"/>
+            <w:color w:val="5B9BD5"/>
+            <w:sz w:val="36"/>
+            <w:szCs w:val="36"/>
+            <w:u w:val="none"/>
+          </w:rPr>
+          <w:t>Basiskennis</w:t>
+        </w:r>
+        <w:proofErr w:type="spellEnd"/>
+        <w:r>
+          <w:rPr>
+            <w:rStyle w:val="Hipercze"/>
+            <w:color w:val="5B9BD5"/>
+            <w:sz w:val="36"/>
+            <w:szCs w:val="36"/>
+            <w:u w:val="none"/>
+          </w:rPr>
+          <w:t xml:space="preserve"> TV</w:t>
+        </w:r>
+      </w:hyperlink>
       <w:r>
         <w:rPr>
           <w:color w:val="5B9BD5"/>
           <w:sz w:val="36"/>
           <w:szCs w:val="36"/>
         </w:rPr>
-        <w:t>Basiskennis</w:t>
-      </w:r>
-      <w:proofErr w:type="spellEnd"/>
-      <w:r>
-        <w:rPr>
-          <w:color w:val="5B9BD5"/>
-          <w:sz w:val="36"/>
-          <w:szCs w:val="36"/>
-        </w:rPr>
-        <w:t xml:space="preserve"> TV </w:t>
+        <w:t xml:space="preserve"> </w:t>
       </w:r>
     </w:p>
     <w:p>
@@ -12074,23 +12117,37 @@
         </w:rPr>
         <w:t xml:space="preserve"> </w:t>
       </w:r>
-      <w:proofErr w:type="spellStart"/>
+      <w:hyperlink r:id="rId61" w:history="1">
+        <w:proofErr w:type="spellStart"/>
+        <w:r>
+          <w:rPr>
+            <w:rStyle w:val="Hipercze"/>
+            <w:color w:val="5B9BD5"/>
+            <w:sz w:val="36"/>
+            <w:szCs w:val="36"/>
+            <w:u w:val="none"/>
+          </w:rPr>
+          <w:t>Besturingssystemen</w:t>
+        </w:r>
+        <w:proofErr w:type="spellEnd"/>
+        <w:r>
+          <w:rPr>
+            <w:rStyle w:val="Hipercze"/>
+            <w:color w:val="5B9BD5"/>
+            <w:sz w:val="36"/>
+            <w:szCs w:val="36"/>
+            <w:u w:val="none"/>
+          </w:rPr>
+          <w:t xml:space="preserve"> TV</w:t>
+        </w:r>
+      </w:hyperlink>
       <w:r>
         <w:rPr>
           <w:color w:val="5B9BD5"/>
           <w:sz w:val="36"/>
           <w:szCs w:val="36"/>
         </w:rPr>
-        <w:t>Besturingssystemen</w:t>
-      </w:r>
-      <w:proofErr w:type="spellEnd"/>
-      <w:r>
-        <w:rPr>
-          <w:color w:val="5B9BD5"/>
-          <w:sz w:val="36"/>
-          <w:szCs w:val="36"/>
-        </w:rPr>
-        <w:t xml:space="preserve"> TV </w:t>
+        <w:t xml:space="preserve"> </w:t>
       </w:r>
     </w:p>
     <w:p>
@@ -12198,13 +12255,25 @@
         </w:rPr>
         <w:t xml:space="preserve"> </w:t>
       </w:r>
+      <w:hyperlink r:id="rId62" w:history="1">
+        <w:r>
+          <w:rPr>
+            <w:rStyle w:val="Hipercze"/>
+            <w:color w:val="5B9BD5"/>
+            <w:sz w:val="36"/>
+            <w:szCs w:val="36"/>
+            <w:u w:val="none"/>
+          </w:rPr>
+          <w:t>Multimedia TV</w:t>
+        </w:r>
+      </w:hyperlink>
       <w:r>
         <w:rPr>
           <w:color w:val="5B9BD5"/>
           <w:sz w:val="36"/>
           <w:szCs w:val="36"/>
         </w:rPr>
-        <w:t xml:space="preserve">Multimedia TV </w:t>
+        <w:t xml:space="preserve"> </w:t>
       </w:r>
     </w:p>
     <w:p>
@@ -14616,7 +14685,7 @@
         </w:rPr>
         <w:t xml:space="preserve"> (</w:t>
       </w:r>
-      <w:hyperlink r:id="rId55" w:history="1">
+      <w:hyperlink r:id="rId63" w:history="1">
         <w:r>
           <w:rPr>
             <w:rStyle w:val="Hipercze"/>
@@ -14658,7 +14727,7 @@
         </w:rPr>
         <w:t xml:space="preserve"> </w:t>
       </w:r>
-      <w:hyperlink r:id="rId56" w:history="1">
+      <w:hyperlink r:id="rId64" w:history="1">
         <w:r>
           <w:rPr>
             <w:rStyle w:val="Hipercze"/>
@@ -16648,28 +16717,28 @@
         <v:path o:extrusionok="f" gradientshapeok="t" o:connecttype="rect"/>
         <o:lock v:ext="edit" aspectratio="t"/>
       </v:shapetype>
-      <v:shape id="_x0000_i1150" type="#_x0000_t75" style="width:294.7pt;height:294.7pt" o:bullet="t">
+      <v:shape id="_x0000_i1422" type="#_x0000_t75" style="width:294.7pt;height:294.7pt" o:bullet="t">
         <v:imagedata r:id="rId1" o:title="mailbox"/>
       </v:shape>
     </w:pict>
   </w:numPicBullet>
   <w:numPicBullet w:numPicBulletId="1">
     <w:pict>
-      <v:shape id="_x0000_i1151" type="#_x0000_t75" style="width:409.65pt;height:409.65pt" o:bullet="t">
+      <v:shape id="_x0000_i1423" type="#_x0000_t75" style="width:409.65pt;height:409.65pt" o:bullet="t">
         <v:imagedata r:id="rId2" o:title="telephone"/>
       </v:shape>
     </w:pict>
   </w:numPicBullet>
   <w:numPicBullet w:numPicBulletId="2">
     <w:pict>
-      <v:shape id="_x0000_i1152" type="#_x0000_t75" style="width:383.95pt;height:383.95pt" o:bullet="t">
+      <v:shape id="_x0000_i1424" type="#_x0000_t75" style="width:383.95pt;height:383.95pt" o:bullet="t">
         <v:imagedata r:id="rId3" o:title="car"/>
       </v:shape>
     </w:pict>
   </w:numPicBullet>
   <w:numPicBullet w:numPicBulletId="3">
     <w:pict>
-      <v:shape id="_x0000_i1153" type="#_x0000_t75" style="width:409.65pt;height:409.65pt" o:bullet="t">
+      <v:shape id="_x0000_i1425" type="#_x0000_t75" style="width:409.65pt;height:409.65pt" o:bullet="t">
         <v:imagedata r:id="rId4" o:title="email"/>
       </v:shape>
     </w:pict>

</xml_diff>

<commit_message>
Fixed bugs on mac.
</commit_message>
<xml_diff>
--- a/resume.en.sitko patryk.docx
+++ b/resume.en.sitko patryk.docx
@@ -904,6 +904,7 @@
           <w:color w:val="7030A0"/>
           <w:sz w:val="28"/>
           <w:szCs w:val="28"/>
+          <w:lang w:val="en-US"/>
           <w14:shadow w14:blurRad="12700" w14:dist="38100" w14:dir="2700000" w14:sx="100000" w14:sy="100000" w14:kx="0" w14:ky="0" w14:algn="tl">
             <w14:schemeClr w14:val="accent5">
               <w14:lumMod w14:val="60000"/>
@@ -929,6 +930,7 @@
             <w:sz w:val="28"/>
             <w:szCs w:val="28"/>
             <w:u w:val="none"/>
+            <w:lang w:val="en-US"/>
             <w14:shadow w14:blurRad="12700" w14:dist="38100" w14:dir="2700000" w14:sx="100000" w14:sy="100000" w14:kx="0" w14:ky="0" w14:algn="tl">
               <w14:schemeClr w14:val="accent5">
                 <w14:lumMod w14:val="60000"/>
@@ -954,6 +956,7 @@
             <w:sz w:val="28"/>
             <w:szCs w:val="28"/>
             <w:u w:val="none"/>
+            <w:lang w:val="en-US"/>
             <w14:shadow w14:blurRad="12700" w14:dist="38100" w14:dir="2700000" w14:sx="100000" w14:sy="100000" w14:kx="0" w14:ky="0" w14:algn="tl">
               <w14:schemeClr w14:val="accent5">
                 <w14:lumMod w14:val="60000"/>
@@ -979,6 +982,7 @@
             <w:sz w:val="28"/>
             <w:szCs w:val="28"/>
             <w:u w:val="none"/>
+            <w:lang w:val="en-US"/>
             <w14:shadow w14:blurRad="12700" w14:dist="38100" w14:dir="2700000" w14:sx="100000" w14:sy="100000" w14:kx="0" w14:ky="0" w14:algn="tl">
               <w14:schemeClr w14:val="accent5">
                 <w14:lumMod w14:val="60000"/>
@@ -1004,6 +1008,7 @@
             <w:sz w:val="28"/>
             <w:szCs w:val="28"/>
             <w:u w:val="none"/>
+            <w:lang w:val="en-US"/>
             <w14:shadow w14:blurRad="12700" w14:dist="38100" w14:dir="2700000" w14:sx="100000" w14:sy="100000" w14:kx="0" w14:ky="0" w14:algn="tl">
               <w14:schemeClr w14:val="accent5">
                 <w14:lumMod w14:val="60000"/>
@@ -1018,7 +1023,7 @@
               <w14:round/>
             </w14:textOutline>
           </w:rPr>
-          <w:t xml:space="preserve"> </w:t>
+          <w:t xml:space="preserve"> Brabant, </w:t>
         </w:r>
         <w:proofErr w:type="spellStart"/>
         <w:r>
@@ -1029,56 +1034,7 @@
             <w:sz w:val="28"/>
             <w:szCs w:val="28"/>
             <w:u w:val="none"/>
-            <w14:shadow w14:blurRad="12700" w14:dist="38100" w14:dir="2700000" w14:sx="100000" w14:sy="100000" w14:kx="0" w14:ky="0" w14:algn="tl">
-              <w14:schemeClr w14:val="accent5">
-                <w14:lumMod w14:val="60000"/>
-                <w14:lumOff w14:val="40000"/>
-              </w14:schemeClr>
-            </w14:shadow>
-            <w14:textOutline w14:w="9525" w14:cap="flat" w14:cmpd="sng" w14:algn="ctr">
-              <w14:solidFill>
-                <w14:srgbClr w14:val="5B9BD5"/>
-              </w14:solidFill>
-              <w14:prstDash w14:val="solid"/>
-              <w14:round/>
-            </w14:textOutline>
-          </w:rPr>
-          <w:t>Brabant</w:t>
-        </w:r>
-        <w:proofErr w:type="spellEnd"/>
-        <w:r>
-          <w:rPr>
-            <w:rStyle w:val="Hipercze"/>
-            <w:b/>
-            <w:color w:val="7030A0"/>
-            <w:sz w:val="28"/>
-            <w:szCs w:val="28"/>
-            <w:u w:val="none"/>
-            <w14:shadow w14:blurRad="12700" w14:dist="38100" w14:dir="2700000" w14:sx="100000" w14:sy="100000" w14:kx="0" w14:ky="0" w14:algn="tl">
-              <w14:schemeClr w14:val="accent5">
-                <w14:lumMod w14:val="60000"/>
-                <w14:lumOff w14:val="40000"/>
-              </w14:schemeClr>
-            </w14:shadow>
-            <w14:textOutline w14:w="9525" w14:cap="flat" w14:cmpd="sng" w14:algn="ctr">
-              <w14:solidFill>
-                <w14:srgbClr w14:val="5B9BD5"/>
-              </w14:solidFill>
-              <w14:prstDash w14:val="solid"/>
-              <w14:round/>
-            </w14:textOutline>
-          </w:rPr>
-          <w:t xml:space="preserve">, </w:t>
-        </w:r>
-        <w:proofErr w:type="spellStart"/>
-        <w:r>
-          <w:rPr>
-            <w:rStyle w:val="Hipercze"/>
-            <w:b/>
-            <w:color w:val="7030A0"/>
-            <w:sz w:val="28"/>
-            <w:szCs w:val="28"/>
-            <w:u w:val="none"/>
+            <w:lang w:val="en-US"/>
             <w14:shadow w14:blurRad="12700" w14:dist="38100" w14:dir="2700000" w14:sx="100000" w14:sy="100000" w14:kx="0" w14:ky="0" w14:algn="tl">
               <w14:schemeClr w14:val="accent5">
                 <w14:lumMod w14:val="60000"/>
@@ -1335,6 +1291,28 @@
           </w14:textOutline>
         </w:rPr>
       </w:pPr>
+      <w:r>
+        <w:rPr>
+          <w:b/>
+          <w:color w:val="7030A0"/>
+          <w:sz w:val="28"/>
+          <w:szCs w:val="28"/>
+          <w14:shadow w14:blurRad="12700" w14:dist="38100" w14:dir="2700000" w14:sx="100000" w14:sy="100000" w14:kx="0" w14:ky="0" w14:algn="tl">
+            <w14:schemeClr w14:val="accent5">
+              <w14:lumMod w14:val="60000"/>
+              <w14:lumOff w14:val="40000"/>
+            </w14:schemeClr>
+          </w14:shadow>
+          <w14:textOutline w14:w="9525" w14:cap="flat" w14:cmpd="sng" w14:algn="ctr">
+            <w14:solidFill>
+              <w14:srgbClr w14:val="5B9BD5"/>
+            </w14:solidFill>
+            <w14:prstDash w14:val="solid"/>
+            <w14:round/>
+          </w14:textOutline>
+        </w:rPr>
+        <w:t xml:space="preserve">        </w:t>
+      </w:r>
       <w:r>
         <w:rPr>
           <w:b/>
@@ -4809,7 +4787,6 @@
         <w:rPr>
           <w:noProof/>
         </w:rPr>
-        <w:lastRenderedPageBreak/>
         <mc:AlternateContent>
           <mc:Choice Requires="wps">
             <w:drawing>
@@ -6783,6 +6760,7 @@
             <w:sz w:val="32"/>
             <w:szCs w:val="32"/>
             <w:u w:val="none"/>
+            <w:lang w:val="en-US"/>
             <w14:shadow w14:blurRad="12700" w14:dist="38100" w14:dir="2700000" w14:sx="100000" w14:sy="100000" w14:kx="0" w14:ky="0" w14:algn="tl">
               <w14:schemeClr w14:val="accent5">
                 <w14:lumMod w14:val="60000"/>
@@ -6807,6 +6785,7 @@
             <w:sz w:val="32"/>
             <w:szCs w:val="32"/>
             <w:u w:val="none"/>
+            <w:lang w:val="en-US"/>
             <w14:shadow w14:blurRad="12700" w14:dist="38100" w14:dir="2700000" w14:sx="100000" w14:sy="100000" w14:kx="0" w14:ky="0" w14:algn="tl">
               <w14:schemeClr w14:val="accent5">
                 <w14:lumMod w14:val="60000"/>
@@ -6831,6 +6810,7 @@
             <w:sz w:val="32"/>
             <w:szCs w:val="32"/>
             <w:u w:val="none"/>
+            <w:lang w:val="en-US"/>
             <w14:shadow w14:blurRad="12700" w14:dist="38100" w14:dir="2700000" w14:sx="100000" w14:sy="100000" w14:kx="0" w14:ky="0" w14:algn="tl">
               <w14:schemeClr w14:val="accent5">
                 <w14:lumMod w14:val="60000"/>
@@ -6847,6 +6827,7 @@
           </w:rPr>
           <w:t>outer-</w:t>
         </w:r>
+        <w:proofErr w:type="spellStart"/>
         <w:r>
           <w:rPr>
             <w:rStyle w:val="Hipercze"/>
@@ -6855,6 +6836,7 @@
             <w:sz w:val="32"/>
             <w:szCs w:val="32"/>
             <w:u w:val="none"/>
+            <w:lang w:val="en-US"/>
             <w14:shadow w14:blurRad="12700" w14:dist="38100" w14:dir="2700000" w14:sx="100000" w14:sy="100000" w14:kx="0" w14:ky="0" w14:algn="tl">
               <w14:schemeClr w14:val="accent5">
                 <w14:lumMod w14:val="60000"/>
@@ -6879,6 +6861,7 @@
             <w:sz w:val="32"/>
             <w:szCs w:val="32"/>
             <w:u w:val="none"/>
+            <w:lang w:val="en-US"/>
             <w14:shadow w14:blurRad="12700" w14:dist="38100" w14:dir="2700000" w14:sx="100000" w14:sy="100000" w14:kx="0" w14:ky="0" w14:algn="tl">
               <w14:schemeClr w14:val="accent5">
                 <w14:lumMod w14:val="60000"/>
@@ -6895,6 +6878,7 @@
           </w:rPr>
           <w:t>om</w:t>
         </w:r>
+        <w:proofErr w:type="spellEnd"/>
       </w:hyperlink>
       <w:r>
         <w:rPr>
@@ -6902,6 +6886,7 @@
           <w:color w:val="5B9BD5"/>
           <w:sz w:val="32"/>
           <w:szCs w:val="32"/>
+          <w:lang w:val="en-US"/>
           <w14:shadow w14:blurRad="12700" w14:dist="38100" w14:dir="2700000" w14:sx="100000" w14:sy="100000" w14:kx="0" w14:ky="0" w14:algn="tl">
             <w14:schemeClr w14:val="accent5">
               <w14:lumMod w14:val="60000"/>
@@ -6924,6 +6909,7 @@
           <w:color w:val="5B9BD5"/>
           <w:sz w:val="32"/>
           <w:szCs w:val="32"/>
+          <w:lang w:val="en-US"/>
           <w14:shadow w14:blurRad="12700" w14:dist="38100" w14:dir="2700000" w14:sx="100000" w14:sy="100000" w14:kx="0" w14:ky="0" w14:algn="tl">
             <w14:schemeClr w14:val="accent5">
               <w14:lumMod w14:val="60000"/>
@@ -6948,6 +6934,7 @@
           <w:sz w:val="20"/>
           <w:szCs w:val="20"/>
           <w:u w:val="none"/>
+          <w:lang w:val="en-US"/>
           <w14:shadow w14:blurRad="12700" w14:dist="38100" w14:dir="2700000" w14:sx="100000" w14:sy="100000" w14:kx="0" w14:ky="0" w14:algn="tl">
             <w14:schemeClr w14:val="accent5">
               <w14:lumMod w14:val="60000"/>
@@ -6972,6 +6959,7 @@
           <w:sz w:val="20"/>
           <w:szCs w:val="20"/>
           <w:u w:val="none"/>
+          <w:lang w:val="en-US"/>
           <w14:shadow w14:blurRad="12700" w14:dist="38100" w14:dir="2700000" w14:sx="100000" w14:sy="100000" w14:kx="0" w14:ky="0" w14:algn="tl">
             <w14:schemeClr w14:val="accent5">
               <w14:lumMod w14:val="60000"/>
@@ -6998,6 +6986,7 @@
             <w:sz w:val="32"/>
             <w:szCs w:val="32"/>
             <w:u w:val="none"/>
+            <w:lang w:val="en-US"/>
             <w14:shadow w14:blurRad="12700" w14:dist="38100" w14:dir="2700000" w14:sx="100000" w14:sy="100000" w14:kx="0" w14:ky="0" w14:algn="tl">
               <w14:schemeClr w14:val="accent5">
                 <w14:lumMod w14:val="60000"/>
@@ -7024,6 +7013,7 @@
           <w:sz w:val="32"/>
           <w:szCs w:val="32"/>
           <w:u w:val="none"/>
+          <w:lang w:val="en-US"/>
           <w14:shadow w14:blurRad="12700" w14:dist="38100" w14:dir="2700000" w14:sx="100000" w14:sy="100000" w14:kx="0" w14:ky="0" w14:algn="tl">
             <w14:schemeClr w14:val="accent5">
               <w14:lumMod w14:val="60000"/>
@@ -7048,95 +7038,22 @@
           <w:sz w:val="32"/>
           <w:szCs w:val="32"/>
           <w:u w:val="none"/>
-          <w14:shadow w14:blurRad="12700" w14:dist="38100" w14:dir="2700000" w14:sx="100000" w14:sy="100000" w14:kx="0" w14:ky="0" w14:algn="tl">
-            <w14:schemeClr w14:val="accent5">
-              <w14:lumMod w14:val="60000"/>
-              <w14:lumOff w14:val="40000"/>
-            </w14:schemeClr>
-          </w14:shadow>
-          <w14:textOutline w14:w="9525" w14:cap="flat" w14:cmpd="sng" w14:algn="ctr">
-            <w14:solidFill>
-              <w14:srgbClr w14:val="5B9BD5"/>
-            </w14:solidFill>
-            <w14:prstDash w14:val="solid"/>
-            <w14:round/>
-          </w14:textOutline>
-        </w:rPr>
-        <w:t xml:space="preserve">in </w:t>
-      </w:r>
-      <w:proofErr w:type="spellStart"/>
-      <w:r>
-        <w:rPr>
-          <w:rStyle w:val="Hipercze"/>
-          <w:b/>
-          <w:color w:val="7030A0"/>
-          <w:sz w:val="32"/>
-          <w:szCs w:val="32"/>
-          <w:u w:val="none"/>
-          <w14:shadow w14:blurRad="12700" w14:dist="38100" w14:dir="2700000" w14:sx="100000" w14:sy="100000" w14:kx="0" w14:ky="0" w14:algn="tl">
-            <w14:schemeClr w14:val="accent5">
-              <w14:lumMod w14:val="60000"/>
-              <w14:lumOff w14:val="40000"/>
-            </w14:schemeClr>
-          </w14:shadow>
-          <w14:textOutline w14:w="9525" w14:cap="flat" w14:cmpd="sng" w14:algn="ctr">
-            <w14:solidFill>
-              <w14:srgbClr w14:val="5B9BD5"/>
-            </w14:solidFill>
-            <w14:prstDash w14:val="solid"/>
-            <w14:round/>
-          </w14:textOutline>
-        </w:rPr>
-        <w:t>progress</w:t>
-      </w:r>
-      <w:proofErr w:type="spellEnd"/>
-      <w:r>
-        <w:rPr>
-          <w:rStyle w:val="Hipercze"/>
-          <w:b/>
-          <w:color w:val="7030A0"/>
-          <w:sz w:val="32"/>
-          <w:szCs w:val="32"/>
-          <w:u w:val="none"/>
-          <w14:shadow w14:blurRad="12700" w14:dist="38100" w14:dir="2700000" w14:sx="100000" w14:sy="100000" w14:kx="0" w14:ky="0" w14:algn="tl">
-            <w14:schemeClr w14:val="accent5">
-              <w14:lumMod w14:val="60000"/>
-              <w14:lumOff w14:val="40000"/>
-            </w14:schemeClr>
-          </w14:shadow>
-          <w14:textOutline w14:w="9525" w14:cap="flat" w14:cmpd="sng" w14:algn="ctr">
-            <w14:solidFill>
-              <w14:srgbClr w14:val="5B9BD5"/>
-            </w14:solidFill>
-            <w14:prstDash w14:val="solid"/>
-            <w14:round/>
-          </w14:textOutline>
-        </w:rPr>
-        <w:t xml:space="preserve"> …</w:t>
-      </w:r>
-      <w:r>
-        <w:rPr>
-          <w:rStyle w:val="Hipercze"/>
-          <w:b/>
-          <w:color w:val="7030A0"/>
-          <w:sz w:val="32"/>
-          <w:szCs w:val="32"/>
-          <w:u w:val="none"/>
-          <w14:shadow w14:blurRad="12700" w14:dist="38100" w14:dir="2700000" w14:sx="100000" w14:sy="100000" w14:kx="0" w14:ky="0" w14:algn="tl">
-            <w14:schemeClr w14:val="accent5">
-              <w14:lumMod w14:val="60000"/>
-              <w14:lumOff w14:val="40000"/>
-            </w14:schemeClr>
-          </w14:shadow>
-          <w14:textOutline w14:w="9525" w14:cap="flat" w14:cmpd="sng" w14:algn="ctr">
-            <w14:solidFill>
-              <w14:srgbClr w14:val="5B9BD5"/>
-            </w14:solidFill>
-            <w14:prstDash w14:val="solid"/>
-            <w14:round/>
-          </w14:textOutline>
-        </w:rPr>
-        <w:t xml:space="preserve"> </w:t>
+          <w:lang w:val="en-US"/>
+          <w14:shadow w14:blurRad="12700" w14:dist="38100" w14:dir="2700000" w14:sx="100000" w14:sy="100000" w14:kx="0" w14:ky="0" w14:algn="tl">
+            <w14:schemeClr w14:val="accent5">
+              <w14:lumMod w14:val="60000"/>
+              <w14:lumOff w14:val="40000"/>
+            </w14:schemeClr>
+          </w14:shadow>
+          <w14:textOutline w14:w="9525" w14:cap="flat" w14:cmpd="sng" w14:algn="ctr">
+            <w14:solidFill>
+              <w14:srgbClr w14:val="5B9BD5"/>
+            </w14:solidFill>
+            <w14:prstDash w14:val="solid"/>
+            <w14:round/>
+          </w14:textOutline>
+        </w:rPr>
+        <w:t xml:space="preserve">in progress … </w:t>
       </w:r>
       <w:hyperlink r:id="rId27" w:history="1">
         <w:proofErr w:type="spellStart"/>
@@ -9425,7 +9342,75 @@
           </w14:textOutline>
         </w:rPr>
       </w:pPr>
-      <w:hyperlink r:id="rId48" w:history="1">
+      <w:r>
+        <w:rPr>
+          <w:b/>
+          <w:noProof/>
+          <w:color w:val="5B9BD5"/>
+          <w:sz w:val="32"/>
+          <w:szCs w:val="32"/>
+        </w:rPr>
+        <w:drawing>
+          <wp:anchor distT="0" distB="0" distL="114300" distR="114300" simplePos="0" relativeHeight="251689984" behindDoc="0" locked="0" layoutInCell="1" allowOverlap="1" wp14:anchorId="59D7789A" wp14:editId="0C2540C3">
+            <wp:simplePos x="0" y="0"/>
+            <wp:positionH relativeFrom="column">
+              <wp:posOffset>2688803</wp:posOffset>
+            </wp:positionH>
+            <wp:positionV relativeFrom="margin">
+              <wp:posOffset>7315265</wp:posOffset>
+            </wp:positionV>
+            <wp:extent cx="3957189" cy="2472043"/>
+            <wp:effectExtent l="0" t="0" r="5715" b="5080"/>
+            <wp:wrapNone/>
+            <wp:docPr id="19" name="Obraz 19">
+              <a:hlinkClick xmlns:a="http://schemas.openxmlformats.org/drawingml/2006/main" r:id="rId48"/>
+            </wp:docPr>
+            <wp:cNvGraphicFramePr>
+              <a:graphicFrameLocks xmlns:a="http://schemas.openxmlformats.org/drawingml/2006/main" noChangeAspect="1"/>
+            </wp:cNvGraphicFramePr>
+            <a:graphic xmlns:a="http://schemas.openxmlformats.org/drawingml/2006/main">
+              <a:graphicData uri="http://schemas.openxmlformats.org/drawingml/2006/picture">
+                <pic:pic xmlns:pic="http://schemas.openxmlformats.org/drawingml/2006/picture">
+                  <pic:nvPicPr>
+                    <pic:cNvPr id="19" name="Obraz 19">
+                      <a:hlinkClick r:id="rId48"/>
+                    </pic:cNvPr>
+                    <pic:cNvPicPr/>
+                  </pic:nvPicPr>
+                  <pic:blipFill>
+                    <a:blip r:embed="rId49" cstate="print">
+                      <a:extLst>
+                        <a:ext uri="{28A0092B-C50C-407E-A947-70E740481C1C}">
+                          <a14:useLocalDpi xmlns:a14="http://schemas.microsoft.com/office/drawing/2010/main" val="0"/>
+                        </a:ext>
+                      </a:extLst>
+                    </a:blip>
+                    <a:stretch>
+                      <a:fillRect/>
+                    </a:stretch>
+                  </pic:blipFill>
+                  <pic:spPr>
+                    <a:xfrm>
+                      <a:off x="0" y="0"/>
+                      <a:ext cx="3972218" cy="2481431"/>
+                    </a:xfrm>
+                    <a:prstGeom prst="rect">
+                      <a:avLst/>
+                    </a:prstGeom>
+                  </pic:spPr>
+                </pic:pic>
+              </a:graphicData>
+            </a:graphic>
+            <wp14:sizeRelH relativeFrom="margin">
+              <wp14:pctWidth>0</wp14:pctWidth>
+            </wp14:sizeRelH>
+            <wp14:sizeRelV relativeFrom="margin">
+              <wp14:pctHeight>0</wp14:pctHeight>
+            </wp14:sizeRelV>
+          </wp:anchor>
+        </w:drawing>
+      </w:r>
+      <w:hyperlink r:id="rId50" w:history="1">
         <w:r>
           <w:rPr>
             <w:rStyle w:val="Hipercze"/>
@@ -9475,7 +9460,7 @@
         </w:rPr>
         <w:t xml:space="preserve"> &amp; </w:t>
       </w:r>
-      <w:hyperlink r:id="rId49" w:history="1">
+      <w:hyperlink r:id="rId51" w:history="1">
         <w:r>
           <w:rPr>
             <w:rStyle w:val="Hipercze"/>
@@ -9573,7 +9558,7 @@
         </w:rPr>
         <w:t xml:space="preserve">    </w:t>
       </w:r>
-      <w:hyperlink r:id="rId50" w:anchor="documents/" w:history="1">
+      <w:hyperlink r:id="rId52" w:anchor="documents/" w:history="1">
         <w:r>
           <w:rPr>
             <w:rStyle w:val="Hipercze"/>
@@ -9695,7 +9680,7 @@
         </w:rPr>
         <w:t xml:space="preserve">     </w:t>
       </w:r>
-      <w:hyperlink r:id="rId51" w:history="1">
+      <w:hyperlink r:id="rId53" w:history="1">
         <w:r>
           <w:rPr>
             <w:rStyle w:val="Hipercze"/>
@@ -9752,74 +9737,6 @@
           </w14:textOutline>
         </w:rPr>
       </w:pPr>
-      <w:r>
-        <w:rPr>
-          <w:b/>
-          <w:noProof/>
-          <w:color w:val="5B9BD5"/>
-          <w:sz w:val="32"/>
-          <w:szCs w:val="32"/>
-        </w:rPr>
-        <w:drawing>
-          <wp:anchor distT="0" distB="0" distL="114300" distR="114300" simplePos="0" relativeHeight="251689984" behindDoc="0" locked="0" layoutInCell="1" allowOverlap="1" wp14:anchorId="59D7789A" wp14:editId="52B7891B">
-            <wp:simplePos x="0" y="0"/>
-            <wp:positionH relativeFrom="column">
-              <wp:posOffset>1948993</wp:posOffset>
-            </wp:positionH>
-            <wp:positionV relativeFrom="margin">
-              <wp:posOffset>6853471</wp:posOffset>
-            </wp:positionV>
-            <wp:extent cx="4701827" cy="2937216"/>
-            <wp:effectExtent l="0" t="0" r="3810" b="0"/>
-            <wp:wrapNone/>
-            <wp:docPr id="19" name="Obraz 19">
-              <a:hlinkClick xmlns:a="http://schemas.openxmlformats.org/drawingml/2006/main" r:id="rId52"/>
-            </wp:docPr>
-            <wp:cNvGraphicFramePr>
-              <a:graphicFrameLocks xmlns:a="http://schemas.openxmlformats.org/drawingml/2006/main" noChangeAspect="1"/>
-            </wp:cNvGraphicFramePr>
-            <a:graphic xmlns:a="http://schemas.openxmlformats.org/drawingml/2006/main">
-              <a:graphicData uri="http://schemas.openxmlformats.org/drawingml/2006/picture">
-                <pic:pic xmlns:pic="http://schemas.openxmlformats.org/drawingml/2006/picture">
-                  <pic:nvPicPr>
-                    <pic:cNvPr id="19" name="Obraz 19">
-                      <a:hlinkClick r:id="rId52"/>
-                    </pic:cNvPr>
-                    <pic:cNvPicPr/>
-                  </pic:nvPicPr>
-                  <pic:blipFill>
-                    <a:blip r:embed="rId53" cstate="print">
-                      <a:extLst>
-                        <a:ext uri="{28A0092B-C50C-407E-A947-70E740481C1C}">
-                          <a14:useLocalDpi xmlns:a14="http://schemas.microsoft.com/office/drawing/2010/main" val="0"/>
-                        </a:ext>
-                      </a:extLst>
-                    </a:blip>
-                    <a:stretch>
-                      <a:fillRect/>
-                    </a:stretch>
-                  </pic:blipFill>
-                  <pic:spPr>
-                    <a:xfrm>
-                      <a:off x="0" y="0"/>
-                      <a:ext cx="4701827" cy="2937216"/>
-                    </a:xfrm>
-                    <a:prstGeom prst="rect">
-                      <a:avLst/>
-                    </a:prstGeom>
-                  </pic:spPr>
-                </pic:pic>
-              </a:graphicData>
-            </a:graphic>
-            <wp14:sizeRelH relativeFrom="margin">
-              <wp14:pctWidth>0</wp14:pctWidth>
-            </wp14:sizeRelH>
-            <wp14:sizeRelV relativeFrom="margin">
-              <wp14:pctHeight>0</wp14:pctHeight>
-            </wp14:sizeRelV>
-          </wp:anchor>
-        </w:drawing>
-      </w:r>
       <w:r>
         <w:rPr>
           <w:rStyle w:val="Hipercze"/>
@@ -10175,60 +10092,6 @@
           </w14:textOutline>
         </w:rPr>
       </w:pPr>
-    </w:p>
-    <w:p>
-      <w:pPr>
-        <w:pStyle w:val="Akapitzlist"/>
-        <w:spacing w:after="0" w:line="240" w:lineRule="auto"/>
-        <w:ind w:left="1440"/>
-        <w:rPr>
-          <w:rStyle w:val="Hipercze"/>
-          <w:b/>
-          <w:color w:val="5B9BD5"/>
-          <w:sz w:val="32"/>
-          <w:szCs w:val="32"/>
-          <w:u w:val="none"/>
-          <w14:shadow w14:blurRad="12700" w14:dist="38100" w14:dir="2700000" w14:sx="100000" w14:sy="100000" w14:kx="0" w14:ky="0" w14:algn="tl">
-            <w14:schemeClr w14:val="accent5">
-              <w14:lumMod w14:val="60000"/>
-              <w14:lumOff w14:val="40000"/>
-            </w14:schemeClr>
-          </w14:shadow>
-          <w14:textOutline w14:w="9525" w14:cap="flat" w14:cmpd="sng" w14:algn="ctr">
-            <w14:solidFill>
-              <w14:srgbClr w14:val="5B9BD5"/>
-            </w14:solidFill>
-            <w14:prstDash w14:val="solid"/>
-            <w14:round/>
-          </w14:textOutline>
-        </w:rPr>
-      </w:pPr>
-    </w:p>
-    <w:p>
-      <w:pPr>
-        <w:pStyle w:val="Akapitzlist"/>
-        <w:spacing w:before="40" w:after="0"/>
-        <w:ind w:left="-907" w:right="-1077"/>
-        <w:rPr>
-          <w:rStyle w:val="Hipercze"/>
-          <w:b/>
-          <w:color w:val="5B9BD5"/>
-          <w:sz w:val="32"/>
-          <w:szCs w:val="32"/>
-          <w:u w:val="none"/>
-          <w14:shadow w14:blurRad="12700" w14:dist="38100" w14:dir="2700000" w14:sx="100000" w14:sy="100000" w14:kx="0" w14:ky="0" w14:algn="tl">
-            <w14:schemeClr w14:val="accent5">
-              <w14:lumMod w14:val="60000"/>
-              <w14:lumOff w14:val="40000"/>
-            </w14:schemeClr>
-          </w14:shadow>
-          <w14:textOutline w14:w="9525" w14:cap="flat" w14:cmpd="sng" w14:algn="ctr">
-            <w14:noFill/>
-            <w14:prstDash w14:val="solid"/>
-            <w14:round/>
-          </w14:textOutline>
-        </w:rPr>
-      </w:pPr>
       <w:r>
         <w:rPr>
           <w:noProof/>
@@ -10237,16 +10100,16 @@
         <mc:AlternateContent>
           <mc:Choice Requires="wps">
             <w:drawing>
-              <wp:anchor distT="0" distB="0" distL="114300" distR="114300" simplePos="0" relativeHeight="251700224" behindDoc="0" locked="0" layoutInCell="1" allowOverlap="1" wp14:anchorId="532CC302" wp14:editId="5427FC1A">
+              <wp:anchor distT="0" distB="0" distL="114300" distR="114300" simplePos="0" relativeHeight="251700224" behindDoc="0" locked="0" layoutInCell="1" allowOverlap="1" wp14:anchorId="532CC302" wp14:editId="2D3BACFE">
                 <wp:simplePos x="0" y="0"/>
                 <wp:positionH relativeFrom="margin">
-                  <wp:posOffset>5900420</wp:posOffset>
+                  <wp:posOffset>5957398</wp:posOffset>
                 </wp:positionH>
                 <wp:positionV relativeFrom="paragraph">
-                  <wp:posOffset>-728980</wp:posOffset>
+                  <wp:posOffset>-686940</wp:posOffset>
                 </wp:positionV>
-                <wp:extent cx="714375" cy="561975"/>
-                <wp:effectExtent l="0" t="0" r="0" b="9525"/>
+                <wp:extent cx="589660" cy="561975"/>
+                <wp:effectExtent l="0" t="0" r="0" b="0"/>
                 <wp:wrapNone/>
                 <wp:docPr id="39" name="Pole tekstowe 39"/>
                 <wp:cNvGraphicFramePr/>
@@ -10257,7 +10120,7 @@
                       <wps:spPr>
                         <a:xfrm>
                           <a:off x="0" y="0"/>
-                          <a:ext cx="714375" cy="561975"/>
+                          <a:ext cx="589660" cy="561975"/>
                         </a:xfrm>
                         <a:prstGeom prst="rect">
                           <a:avLst/>
@@ -10340,7 +10203,11 @@
           </mc:Choice>
           <mc:Fallback>
             <w:pict>
-              <v:shape w14:anchorId="532CC302" id="Pole tekstowe 39" o:spid="_x0000_s1037" type="#_x0000_t202" style="position:absolute;left:0;text-align:left;margin-left:464.6pt;margin-top:-57.4pt;width:56.25pt;height:44.25pt;z-index:251700224;visibility:visible;mso-wrap-style:square;mso-width-percent:0;mso-height-percent:0;mso-wrap-distance-left:9pt;mso-wrap-distance-top:0;mso-wrap-distance-right:9pt;mso-wrap-distance-bottom:0;mso-position-horizontal:absolute;mso-position-horizontal-relative:margin;mso-position-vertical:absolute;mso-position-vertical-relative:text;mso-width-percent:0;mso-height-percent:0;mso-width-relative:margin;mso-height-relative:margin;v-text-anchor:top" o:gfxdata="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" filled="f" stroked="f">
+              <v:shapetype w14:anchorId="532CC302" id="_x0000_t202" coordsize="21600,21600" o:spt="202" path="m,l,21600r21600,l21600,xe">
+                <v:stroke joinstyle="miter"/>
+                <v:path gradientshapeok="t" o:connecttype="rect"/>
+              </v:shapetype>
+              <v:shape id="Pole tekstowe 39" o:spid="_x0000_s1037" type="#_x0000_t202" style="position:absolute;left:0;text-align:left;margin-left:469.1pt;margin-top:-54.1pt;width:46.45pt;height:44.25pt;z-index:251700224;visibility:visible;mso-wrap-style:square;mso-width-percent:0;mso-height-percent:0;mso-wrap-distance-left:9pt;mso-wrap-distance-top:0;mso-wrap-distance-right:9pt;mso-wrap-distance-bottom:0;mso-position-horizontal:absolute;mso-position-horizontal-relative:margin;mso-position-vertical:absolute;mso-position-vertical-relative:text;mso-width-percent:0;mso-height-percent:0;mso-width-relative:margin;mso-height-relative:margin;v-text-anchor:top" o:gfxdata="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" filled="f" stroked="f">
                 <v:textbox>
                   <w:txbxContent>
                     <w:p>
@@ -10400,6 +10267,60 @@
           </mc:Fallback>
         </mc:AlternateContent>
       </w:r>
+    </w:p>
+    <w:p>
+      <w:pPr>
+        <w:pStyle w:val="Akapitzlist"/>
+        <w:spacing w:after="0" w:line="240" w:lineRule="auto"/>
+        <w:ind w:left="1440"/>
+        <w:rPr>
+          <w:rStyle w:val="Hipercze"/>
+          <w:b/>
+          <w:color w:val="5B9BD5"/>
+          <w:sz w:val="32"/>
+          <w:szCs w:val="32"/>
+          <w:u w:val="none"/>
+          <w14:shadow w14:blurRad="12700" w14:dist="38100" w14:dir="2700000" w14:sx="100000" w14:sy="100000" w14:kx="0" w14:ky="0" w14:algn="tl">
+            <w14:schemeClr w14:val="accent5">
+              <w14:lumMod w14:val="60000"/>
+              <w14:lumOff w14:val="40000"/>
+            </w14:schemeClr>
+          </w14:shadow>
+          <w14:textOutline w14:w="9525" w14:cap="flat" w14:cmpd="sng" w14:algn="ctr">
+            <w14:solidFill>
+              <w14:srgbClr w14:val="5B9BD5"/>
+            </w14:solidFill>
+            <w14:prstDash w14:val="solid"/>
+            <w14:round/>
+          </w14:textOutline>
+        </w:rPr>
+      </w:pPr>
+    </w:p>
+    <w:p>
+      <w:pPr>
+        <w:pStyle w:val="Akapitzlist"/>
+        <w:spacing w:before="40" w:after="0"/>
+        <w:ind w:left="-907" w:right="-1077"/>
+        <w:rPr>
+          <w:rStyle w:val="Hipercze"/>
+          <w:b/>
+          <w:color w:val="5B9BD5"/>
+          <w:sz w:val="32"/>
+          <w:szCs w:val="32"/>
+          <w:u w:val="none"/>
+          <w14:shadow w14:blurRad="12700" w14:dist="38100" w14:dir="2700000" w14:sx="100000" w14:sy="100000" w14:kx="0" w14:ky="0" w14:algn="tl">
+            <w14:schemeClr w14:val="accent5">
+              <w14:lumMod w14:val="60000"/>
+              <w14:lumOff w14:val="40000"/>
+            </w14:schemeClr>
+          </w14:shadow>
+          <w14:textOutline w14:w="9525" w14:cap="flat" w14:cmpd="sng" w14:algn="ctr">
+            <w14:noFill/>
+            <w14:prstDash w14:val="solid"/>
+            <w14:round/>
+          </w14:textOutline>
+        </w:rPr>
+      </w:pPr>
       <w:r>
         <w:rPr>
           <w:b/>
@@ -11420,9 +11341,9 @@
         <w:rPr>
           <w:sz w:val="36"/>
           <w:szCs w:val="36"/>
-        </w:rPr>
-      </w:pPr>
-      <w:proofErr w:type="spellStart"/>
+          <w:lang w:val="en-US"/>
+        </w:rPr>
+      </w:pPr>
       <w:r>
         <w:rPr>
           <w:b/>
@@ -11430,46 +11351,15 @@
           <w:color w:val="7030A0"/>
           <w:sz w:val="32"/>
           <w:szCs w:val="32"/>
-        </w:rPr>
-        <w:t>Intec</w:t>
-      </w:r>
-      <w:proofErr w:type="spellEnd"/>
-      <w:r>
-        <w:rPr>
-          <w:b/>
-          <w:bCs/>
-          <w:color w:val="7030A0"/>
-          <w:sz w:val="32"/>
-          <w:szCs w:val="32"/>
-        </w:rPr>
-        <w:t xml:space="preserve"> </w:t>
-      </w:r>
-      <w:proofErr w:type="spellStart"/>
-      <w:r>
-        <w:rPr>
-          <w:b/>
-          <w:bCs/>
-          <w:color w:val="7030A0"/>
-          <w:sz w:val="32"/>
-          <w:szCs w:val="32"/>
-        </w:rPr>
-        <w:t>Brussel</w:t>
-      </w:r>
-      <w:proofErr w:type="spellEnd"/>
-      <w:r>
-        <w:rPr>
-          <w:b/>
-          <w:bCs/>
-          <w:color w:val="7030A0"/>
-          <w:sz w:val="32"/>
-          <w:szCs w:val="32"/>
-        </w:rPr>
-        <w:t>:</w:t>
-      </w:r>
-      <w:r>
-        <w:rPr>
-          <w:sz w:val="32"/>
-          <w:szCs w:val="32"/>
+          <w:lang w:val="en-US"/>
+        </w:rPr>
+        <w:t>Intec Brussel:</w:t>
+      </w:r>
+      <w:r>
+        <w:rPr>
+          <w:sz w:val="32"/>
+          <w:szCs w:val="32"/>
+          <w:lang w:val="en-US"/>
         </w:rPr>
         <w:t xml:space="preserve"> </w:t>
       </w:r>
@@ -11481,6 +11371,7 @@
             <w:sz w:val="36"/>
             <w:szCs w:val="36"/>
             <w:u w:val="none"/>
+            <w:lang w:val="en-US"/>
           </w:rPr>
           <w:t>Java I.O.T Developer - 2021</w:t>
         </w:r>
@@ -11617,6 +11508,7 @@
         <w:rPr>
           <w:sz w:val="32"/>
           <w:szCs w:val="32"/>
+          <w:lang w:val="en-US"/>
         </w:rPr>
       </w:pPr>
       <w:r>
@@ -11626,36 +11518,16 @@
           <w:color w:val="7030A0"/>
           <w:sz w:val="32"/>
           <w:szCs w:val="32"/>
-        </w:rPr>
-        <w:t xml:space="preserve">Linux Professional </w:t>
-      </w:r>
-      <w:proofErr w:type="spellStart"/>
-      <w:r>
-        <w:rPr>
-          <w:b/>
-          <w:bCs/>
+          <w:lang w:val="en-US"/>
+        </w:rPr>
+        <w:t>Linux Professional Institute:</w:t>
+      </w:r>
+      <w:r>
+        <w:rPr>
           <w:color w:val="7030A0"/>
           <w:sz w:val="32"/>
           <w:szCs w:val="32"/>
-        </w:rPr>
-        <w:t>Institute</w:t>
-      </w:r>
-      <w:proofErr w:type="spellEnd"/>
-      <w:r>
-        <w:rPr>
-          <w:b/>
-          <w:bCs/>
-          <w:color w:val="7030A0"/>
-          <w:sz w:val="32"/>
-          <w:szCs w:val="32"/>
-        </w:rPr>
-        <w:t>:</w:t>
-      </w:r>
-      <w:r>
-        <w:rPr>
-          <w:color w:val="7030A0"/>
-          <w:sz w:val="32"/>
-          <w:szCs w:val="32"/>
+          <w:lang w:val="en-US"/>
         </w:rPr>
         <w:t xml:space="preserve"> </w:t>
       </w:r>
@@ -11667,6 +11539,7 @@
             <w:sz w:val="36"/>
             <w:szCs w:val="36"/>
             <w:u w:val="none"/>
+            <w:lang w:val="en-US"/>
           </w:rPr>
           <w:t>NDG Linux Essentials</w:t>
         </w:r>
@@ -11750,6 +11623,7 @@
           <w:color w:val="5B9BD5"/>
           <w:sz w:val="32"/>
           <w:szCs w:val="32"/>
+          <w:lang w:val="en-US"/>
         </w:rPr>
       </w:pPr>
       <w:r>
@@ -11759,41 +11633,20 @@
           <w:color w:val="7030A0"/>
           <w:sz w:val="32"/>
           <w:szCs w:val="32"/>
-        </w:rPr>
-        <w:t xml:space="preserve">Cisco Networking </w:t>
-      </w:r>
-      <w:proofErr w:type="spellStart"/>
-      <w:r>
-        <w:rPr>
-          <w:b/>
-          <w:bCs/>
+          <w:lang w:val="en-US"/>
+        </w:rPr>
+        <w:t>Cisco Networking Academy:</w:t>
+      </w:r>
+      <w:r>
+        <w:rPr>
           <w:color w:val="7030A0"/>
           <w:sz w:val="32"/>
           <w:szCs w:val="32"/>
-        </w:rPr>
-        <w:t>Academy</w:t>
-      </w:r>
-      <w:proofErr w:type="spellEnd"/>
-      <w:r>
-        <w:rPr>
-          <w:b/>
-          <w:bCs/>
-          <w:color w:val="7030A0"/>
-          <w:sz w:val="32"/>
-          <w:szCs w:val="32"/>
-        </w:rPr>
-        <w:t>:</w:t>
-      </w:r>
-      <w:r>
-        <w:rPr>
-          <w:color w:val="7030A0"/>
-          <w:sz w:val="32"/>
-          <w:szCs w:val="32"/>
+          <w:lang w:val="en-US"/>
         </w:rPr>
         <w:t xml:space="preserve"> </w:t>
       </w:r>
       <w:hyperlink r:id="rId59" w:history="1">
-        <w:proofErr w:type="spellStart"/>
         <w:r>
           <w:rPr>
             <w:rStyle w:val="Hipercze"/>
@@ -11801,19 +11654,9 @@
             <w:sz w:val="36"/>
             <w:szCs w:val="36"/>
             <w:u w:val="none"/>
+            <w:lang w:val="en-US"/>
           </w:rPr>
-          <w:t>Introduction</w:t>
-        </w:r>
-        <w:proofErr w:type="spellEnd"/>
-        <w:r>
-          <w:rPr>
-            <w:rStyle w:val="Hipercze"/>
-            <w:color w:val="5B9BD5"/>
-            <w:sz w:val="36"/>
-            <w:szCs w:val="36"/>
-            <w:u w:val="none"/>
-          </w:rPr>
-          <w:t xml:space="preserve"> to </w:t>
+          <w:t xml:space="preserve">Introduction to </w:t>
         </w:r>
         <w:proofErr w:type="spellStart"/>
         <w:r>
@@ -11823,6 +11666,7 @@
             <w:sz w:val="36"/>
             <w:szCs w:val="36"/>
             <w:u w:val="none"/>
+            <w:lang w:val="en-US"/>
           </w:rPr>
           <w:t>I.o.T</w:t>
         </w:r>
@@ -11833,6 +11677,7 @@
           <w:color w:val="5B9BD5"/>
           <w:sz w:val="32"/>
           <w:szCs w:val="32"/>
+          <w:lang w:val="en-US"/>
         </w:rPr>
         <w:t xml:space="preserve"> </w:t>
       </w:r>
@@ -12750,56 +12595,6 @@
           </w14:textOutline>
         </w:rPr>
       </w:pPr>
-    </w:p>
-    <w:p>
-      <w:pPr>
-        <w:spacing w:after="0"/>
-        <w:rPr>
-          <w:b/>
-          <w:color w:val="5B9BD5"/>
-          <w:sz w:val="32"/>
-          <w:szCs w:val="32"/>
-          <w14:shadow w14:blurRad="12700" w14:dist="38100" w14:dir="2700000" w14:sx="100000" w14:sy="100000" w14:kx="0" w14:ky="0" w14:algn="tl">
-            <w14:schemeClr w14:val="accent5">
-              <w14:lumMod w14:val="60000"/>
-              <w14:lumOff w14:val="40000"/>
-            </w14:schemeClr>
-          </w14:shadow>
-          <w14:textOutline w14:w="9525" w14:cap="flat" w14:cmpd="sng" w14:algn="ctr">
-            <w14:solidFill>
-              <w14:srgbClr w14:val="7030A0"/>
-            </w14:solidFill>
-            <w14:prstDash w14:val="solid"/>
-            <w14:round/>
-          </w14:textOutline>
-        </w:rPr>
-      </w:pPr>
-    </w:p>
-    <w:p>
-      <w:pPr>
-        <w:pStyle w:val="Akapitzlist"/>
-        <w:spacing w:before="40" w:after="0"/>
-        <w:ind w:left="-907" w:right="-1077"/>
-        <w:rPr>
-          <w:rStyle w:val="Hipercze"/>
-          <w:b/>
-          <w:color w:val="5B9BD5"/>
-          <w:sz w:val="32"/>
-          <w:szCs w:val="32"/>
-          <w:u w:val="none"/>
-          <w14:shadow w14:blurRad="12700" w14:dist="38100" w14:dir="2700000" w14:sx="100000" w14:sy="100000" w14:kx="0" w14:ky="0" w14:algn="tl">
-            <w14:schemeClr w14:val="accent5">
-              <w14:lumMod w14:val="60000"/>
-              <w14:lumOff w14:val="40000"/>
-            </w14:schemeClr>
-          </w14:shadow>
-          <w14:textOutline w14:w="9525" w14:cap="flat" w14:cmpd="sng" w14:algn="ctr">
-            <w14:noFill/>
-            <w14:prstDash w14:val="solid"/>
-            <w14:round/>
-          </w14:textOutline>
-        </w:rPr>
-      </w:pPr>
       <w:r>
         <w:rPr>
           <w:noProof/>
@@ -12808,7 +12603,227 @@
         <mc:AlternateContent>
           <mc:Choice Requires="wps">
             <w:drawing>
-              <wp:anchor distT="0" distB="0" distL="114300" distR="114300" simplePos="0" relativeHeight="251703296" behindDoc="0" locked="0" layoutInCell="1" allowOverlap="1" wp14:anchorId="2EE8BD0E" wp14:editId="1E65C408">
+              <wp:anchor distT="0" distB="0" distL="114300" distR="114300" simplePos="0" relativeHeight="251711488" behindDoc="0" locked="0" layoutInCell="1" allowOverlap="1" wp14:anchorId="1FE87957" wp14:editId="234DF179">
+                <wp:simplePos x="0" y="0"/>
+                <wp:positionH relativeFrom="column">
+                  <wp:posOffset>5808345</wp:posOffset>
+                </wp:positionH>
+                <wp:positionV relativeFrom="paragraph">
+                  <wp:posOffset>-722179</wp:posOffset>
+                </wp:positionV>
+                <wp:extent cx="1828800" cy="593766"/>
+                <wp:effectExtent l="0" t="0" r="0" b="0"/>
+                <wp:wrapNone/>
+                <wp:docPr id="48" name="Pole tekstowe 48"/>
+                <wp:cNvGraphicFramePr/>
+                <a:graphic xmlns:a="http://schemas.openxmlformats.org/drawingml/2006/main">
+                  <a:graphicData uri="http://schemas.microsoft.com/office/word/2010/wordprocessingShape">
+                    <wps:wsp>
+                      <wps:cNvSpPr txBox="1"/>
+                      <wps:spPr>
+                        <a:xfrm>
+                          <a:off x="0" y="0"/>
+                          <a:ext cx="1828800" cy="593766"/>
+                        </a:xfrm>
+                        <a:prstGeom prst="rect">
+                          <a:avLst/>
+                        </a:prstGeom>
+                        <a:noFill/>
+                        <a:ln>
+                          <a:noFill/>
+                        </a:ln>
+                      </wps:spPr>
+                      <wps:txbx>
+                        <w:txbxContent>
+                          <w:p>
+                            <w:pPr>
+                              <w:pStyle w:val="Akapitzlist"/>
+                              <w:spacing w:before="40" w:after="0" w:line="240" w:lineRule="auto"/>
+                              <w:ind w:left="-907" w:right="-1077"/>
+                              <w:jc w:val="center"/>
+                              <w:rPr>
+                                <w:b/>
+                                <w:noProof/>
+                                <w:color w:val="5B9BD5" w:themeColor="accent5"/>
+                                <w:sz w:val="72"/>
+                                <w:szCs w:val="72"/>
+                                <w14:shadow w14:blurRad="12700" w14:dist="38100" w14:dir="2700000" w14:sx="100000" w14:sy="100000" w14:kx="0" w14:ky="0" w14:algn="tl">
+                                  <w14:schemeClr w14:val="accent5">
+                                    <w14:lumMod w14:val="60000"/>
+                                    <w14:lumOff w14:val="40000"/>
+                                  </w14:schemeClr>
+                                </w14:shadow>
+                                <w14:textOutline w14:w="9525" w14:cap="flat" w14:cmpd="sng" w14:algn="ctr">
+                                  <w14:solidFill>
+                                    <w14:schemeClr w14:val="bg1"/>
+                                  </w14:solidFill>
+                                  <w14:prstDash w14:val="solid"/>
+                                  <w14:round/>
+                                </w14:textOutline>
+                              </w:rPr>
+                            </w:pPr>
+                            <w:r>
+                              <w:rPr>
+                                <w:b/>
+                                <w:noProof/>
+                                <w:color w:val="5B9BD5" w:themeColor="accent5"/>
+                                <w:sz w:val="72"/>
+                                <w:szCs w:val="72"/>
+                                <w14:shadow w14:blurRad="12700" w14:dist="38100" w14:dir="2700000" w14:sx="100000" w14:sy="100000" w14:kx="0" w14:ky="0" w14:algn="tl">
+                                  <w14:schemeClr w14:val="accent5">
+                                    <w14:lumMod w14:val="60000"/>
+                                    <w14:lumOff w14:val="40000"/>
+                                  </w14:schemeClr>
+                                </w14:shadow>
+                                <w14:textOutline w14:w="9525" w14:cap="flat" w14:cmpd="sng" w14:algn="ctr">
+                                  <w14:solidFill>
+                                    <w14:schemeClr w14:val="bg1"/>
+                                  </w14:solidFill>
+                                  <w14:prstDash w14:val="solid"/>
+                                  <w14:round/>
+                                </w14:textOutline>
+                              </w:rPr>
+                              <w:t>3</w:t>
+                            </w:r>
+                          </w:p>
+                        </w:txbxContent>
+                      </wps:txbx>
+                      <wps:bodyPr rot="0" spcFirstLastPara="0" vertOverflow="overflow" horzOverflow="overflow" vert="horz" wrap="none" lIns="91440" tIns="45720" rIns="91440" bIns="45720" numCol="1" spcCol="0" rtlCol="0" fromWordArt="0" anchor="t" anchorCtr="0" forceAA="0" compatLnSpc="1">
+                        <a:prstTxWarp prst="textNoShape">
+                          <a:avLst/>
+                        </a:prstTxWarp>
+                        <a:noAutofit/>
+                      </wps:bodyPr>
+                    </wps:wsp>
+                  </a:graphicData>
+                </a:graphic>
+                <wp14:sizeRelV relativeFrom="margin">
+                  <wp14:pctHeight>0</wp14:pctHeight>
+                </wp14:sizeRelV>
+              </wp:anchor>
+            </w:drawing>
+          </mc:Choice>
+          <mc:Fallback>
+            <w:pict>
+              <v:shape w14:anchorId="1FE87957" id="Pole tekstowe 48" o:spid="_x0000_s1042" type="#_x0000_t202" style="position:absolute;margin-left:457.35pt;margin-top:-56.85pt;width:2in;height:46.75pt;z-index:251711488;visibility:visible;mso-wrap-style:none;mso-height-percent:0;mso-wrap-distance-left:9pt;mso-wrap-distance-top:0;mso-wrap-distance-right:9pt;mso-wrap-distance-bottom:0;mso-position-horizontal:absolute;mso-position-horizontal-relative:text;mso-position-vertical:absolute;mso-position-vertical-relative:text;mso-height-percent:0;mso-height-relative:margin;v-text-anchor:top" o:gfxdata="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" filled="f" stroked="f">
+                <v:textbox>
+                  <w:txbxContent>
+                    <w:p>
+                      <w:pPr>
+                        <w:pStyle w:val="Akapitzlist"/>
+                        <w:spacing w:before="40" w:after="0" w:line="240" w:lineRule="auto"/>
+                        <w:ind w:left="-907" w:right="-1077"/>
+                        <w:jc w:val="center"/>
+                        <w:rPr>
+                          <w:b/>
+                          <w:noProof/>
+                          <w:color w:val="5B9BD5" w:themeColor="accent5"/>
+                          <w:sz w:val="72"/>
+                          <w:szCs w:val="72"/>
+                          <w14:shadow w14:blurRad="12700" w14:dist="38100" w14:dir="2700000" w14:sx="100000" w14:sy="100000" w14:kx="0" w14:ky="0" w14:algn="tl">
+                            <w14:schemeClr w14:val="accent5">
+                              <w14:lumMod w14:val="60000"/>
+                              <w14:lumOff w14:val="40000"/>
+                            </w14:schemeClr>
+                          </w14:shadow>
+                          <w14:textOutline w14:w="9525" w14:cap="flat" w14:cmpd="sng" w14:algn="ctr">
+                            <w14:solidFill>
+                              <w14:schemeClr w14:val="bg1"/>
+                            </w14:solidFill>
+                            <w14:prstDash w14:val="solid"/>
+                            <w14:round/>
+                          </w14:textOutline>
+                        </w:rPr>
+                      </w:pPr>
+                      <w:r>
+                        <w:rPr>
+                          <w:b/>
+                          <w:noProof/>
+                          <w:color w:val="5B9BD5" w:themeColor="accent5"/>
+                          <w:sz w:val="72"/>
+                          <w:szCs w:val="72"/>
+                          <w14:shadow w14:blurRad="12700" w14:dist="38100" w14:dir="2700000" w14:sx="100000" w14:sy="100000" w14:kx="0" w14:ky="0" w14:algn="tl">
+                            <w14:schemeClr w14:val="accent5">
+                              <w14:lumMod w14:val="60000"/>
+                              <w14:lumOff w14:val="40000"/>
+                            </w14:schemeClr>
+                          </w14:shadow>
+                          <w14:textOutline w14:w="9525" w14:cap="flat" w14:cmpd="sng" w14:algn="ctr">
+                            <w14:solidFill>
+                              <w14:schemeClr w14:val="bg1"/>
+                            </w14:solidFill>
+                            <w14:prstDash w14:val="solid"/>
+                            <w14:round/>
+                          </w14:textOutline>
+                        </w:rPr>
+                        <w:t>3</w:t>
+                      </w:r>
+                    </w:p>
+                  </w:txbxContent>
+                </v:textbox>
+              </v:shape>
+            </w:pict>
+          </mc:Fallback>
+        </mc:AlternateContent>
+      </w:r>
+    </w:p>
+    <w:p>
+      <w:pPr>
+        <w:spacing w:after="0"/>
+        <w:rPr>
+          <w:b/>
+          <w:color w:val="5B9BD5"/>
+          <w:sz w:val="32"/>
+          <w:szCs w:val="32"/>
+          <w14:shadow w14:blurRad="12700" w14:dist="38100" w14:dir="2700000" w14:sx="100000" w14:sy="100000" w14:kx="0" w14:ky="0" w14:algn="tl">
+            <w14:schemeClr w14:val="accent5">
+              <w14:lumMod w14:val="60000"/>
+              <w14:lumOff w14:val="40000"/>
+            </w14:schemeClr>
+          </w14:shadow>
+          <w14:textOutline w14:w="9525" w14:cap="flat" w14:cmpd="sng" w14:algn="ctr">
+            <w14:solidFill>
+              <w14:srgbClr w14:val="7030A0"/>
+            </w14:solidFill>
+            <w14:prstDash w14:val="solid"/>
+            <w14:round/>
+          </w14:textOutline>
+        </w:rPr>
+      </w:pPr>
+    </w:p>
+    <w:p>
+      <w:pPr>
+        <w:pStyle w:val="Akapitzlist"/>
+        <w:spacing w:before="40" w:after="0"/>
+        <w:ind w:left="-907" w:right="-1077"/>
+        <w:rPr>
+          <w:rStyle w:val="Hipercze"/>
+          <w:b/>
+          <w:color w:val="5B9BD5"/>
+          <w:sz w:val="32"/>
+          <w:szCs w:val="32"/>
+          <w:u w:val="none"/>
+          <w14:shadow w14:blurRad="12700" w14:dist="38100" w14:dir="2700000" w14:sx="100000" w14:sy="100000" w14:kx="0" w14:ky="0" w14:algn="tl">
+            <w14:schemeClr w14:val="accent5">
+              <w14:lumMod w14:val="60000"/>
+              <w14:lumOff w14:val="40000"/>
+            </w14:schemeClr>
+          </w14:shadow>
+          <w14:textOutline w14:w="9525" w14:cap="flat" w14:cmpd="sng" w14:algn="ctr">
+            <w14:noFill/>
+            <w14:prstDash w14:val="solid"/>
+            <w14:round/>
+          </w14:textOutline>
+        </w:rPr>
+      </w:pPr>
+      <w:r>
+        <w:rPr>
+          <w:noProof/>
+        </w:rPr>
+        <mc:AlternateContent>
+          <mc:Choice Requires="wps">
+            <w:drawing>
+              <wp:anchor distT="0" distB="0" distL="114300" distR="114300" simplePos="0" relativeHeight="251703296" behindDoc="0" locked="0" layoutInCell="1" allowOverlap="1" wp14:anchorId="2EE8BD0E" wp14:editId="04B11702">
                 <wp:simplePos x="0" y="0"/>
                 <wp:positionH relativeFrom="page">
                   <wp:align>left</wp:align>
@@ -12910,7 +12925,7 @@
           </mc:Choice>
           <mc:Fallback>
             <w:pict>
-              <v:shape w14:anchorId="2EE8BD0E" id="Pole tekstowe 40" o:spid="_x0000_s1042" type="#_x0000_t202" style="position:absolute;left:0;text-align:left;margin-left:0;margin-top:5.65pt;width:586.3pt;height:79.95pt;z-index:251703296;visibility:visible;mso-wrap-style:square;mso-width-percent:0;mso-height-percent:0;mso-wrap-distance-left:9pt;mso-wrap-distance-top:0;mso-wrap-distance-right:9pt;mso-wrap-distance-bottom:0;mso-position-horizontal:left;mso-position-horizontal-relative:page;mso-position-vertical:absolute;mso-position-vertical-relative:page;mso-width-percent:0;mso-height-percent:0;mso-width-relative:margin;mso-height-relative:margin;v-text-anchor:top" o:gfxdata="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" filled="f" stroked="f">
+              <v:shape w14:anchorId="2EE8BD0E" id="Pole tekstowe 40" o:spid="_x0000_s1043" type="#_x0000_t202" style="position:absolute;left:0;text-align:left;margin-left:0;margin-top:5.65pt;width:586.3pt;height:79.95pt;z-index:251703296;visibility:visible;mso-wrap-style:square;mso-width-percent:0;mso-height-percent:0;mso-wrap-distance-left:9pt;mso-wrap-distance-top:0;mso-wrap-distance-right:9pt;mso-wrap-distance-bottom:0;mso-position-horizontal:left;mso-position-horizontal-relative:page;mso-position-vertical:absolute;mso-position-vertical-relative:page;mso-width-percent:0;mso-height-percent:0;mso-width-relative:margin;mso-height-relative:margin;v-text-anchor:top" o:gfxdata="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" filled="f" stroked="f">
                 <v:textbox>
                   <w:txbxContent>
                     <w:p>
@@ -12964,176 +12979,6 @@
                   </w:txbxContent>
                 </v:textbox>
                 <w10:wrap anchorx="page" anchory="page"/>
-              </v:shape>
-            </w:pict>
-          </mc:Fallback>
-        </mc:AlternateContent>
-      </w:r>
-      <w:r>
-        <w:rPr>
-          <w:noProof/>
-        </w:rPr>
-        <mc:AlternateContent>
-          <mc:Choice Requires="wps">
-            <w:drawing>
-              <wp:anchor distT="0" distB="0" distL="114300" distR="114300" simplePos="0" relativeHeight="251711488" behindDoc="0" locked="0" layoutInCell="1" allowOverlap="1" wp14:anchorId="1FE87957" wp14:editId="3DA19C79">
-                <wp:simplePos x="0" y="0"/>
-                <wp:positionH relativeFrom="column">
-                  <wp:posOffset>5808345</wp:posOffset>
-                </wp:positionH>
-                <wp:positionV relativeFrom="paragraph">
-                  <wp:posOffset>-745680</wp:posOffset>
-                </wp:positionV>
-                <wp:extent cx="1828800" cy="593766"/>
-                <wp:effectExtent l="0" t="0" r="0" b="0"/>
-                <wp:wrapNone/>
-                <wp:docPr id="48" name="Pole tekstowe 48"/>
-                <wp:cNvGraphicFramePr/>
-                <a:graphic xmlns:a="http://schemas.openxmlformats.org/drawingml/2006/main">
-                  <a:graphicData uri="http://schemas.microsoft.com/office/word/2010/wordprocessingShape">
-                    <wps:wsp>
-                      <wps:cNvSpPr txBox="1"/>
-                      <wps:spPr>
-                        <a:xfrm>
-                          <a:off x="0" y="0"/>
-                          <a:ext cx="1828800" cy="593766"/>
-                        </a:xfrm>
-                        <a:prstGeom prst="rect">
-                          <a:avLst/>
-                        </a:prstGeom>
-                        <a:noFill/>
-                        <a:ln>
-                          <a:noFill/>
-                        </a:ln>
-                      </wps:spPr>
-                      <wps:txbx>
-                        <w:txbxContent>
-                          <w:p>
-                            <w:pPr>
-                              <w:pStyle w:val="Akapitzlist"/>
-                              <w:spacing w:before="40" w:after="0" w:line="240" w:lineRule="auto"/>
-                              <w:ind w:left="-907" w:right="-1077"/>
-                              <w:jc w:val="center"/>
-                              <w:rPr>
-                                <w:b/>
-                                <w:noProof/>
-                                <w:color w:val="5B9BD5" w:themeColor="accent5"/>
-                                <w:sz w:val="72"/>
-                                <w:szCs w:val="72"/>
-                                <w14:shadow w14:blurRad="12700" w14:dist="38100" w14:dir="2700000" w14:sx="100000" w14:sy="100000" w14:kx="0" w14:ky="0" w14:algn="tl">
-                                  <w14:schemeClr w14:val="accent5">
-                                    <w14:lumMod w14:val="60000"/>
-                                    <w14:lumOff w14:val="40000"/>
-                                  </w14:schemeClr>
-                                </w14:shadow>
-                                <w14:textOutline w14:w="9525" w14:cap="flat" w14:cmpd="sng" w14:algn="ctr">
-                                  <w14:solidFill>
-                                    <w14:schemeClr w14:val="bg1"/>
-                                  </w14:solidFill>
-                                  <w14:prstDash w14:val="solid"/>
-                                  <w14:round/>
-                                </w14:textOutline>
-                              </w:rPr>
-                            </w:pPr>
-                            <w:r>
-                              <w:rPr>
-                                <w:b/>
-                                <w:noProof/>
-                                <w:color w:val="5B9BD5" w:themeColor="accent5"/>
-                                <w:sz w:val="72"/>
-                                <w:szCs w:val="72"/>
-                                <w14:shadow w14:blurRad="12700" w14:dist="38100" w14:dir="2700000" w14:sx="100000" w14:sy="100000" w14:kx="0" w14:ky="0" w14:algn="tl">
-                                  <w14:schemeClr w14:val="accent5">
-                                    <w14:lumMod w14:val="60000"/>
-                                    <w14:lumOff w14:val="40000"/>
-                                  </w14:schemeClr>
-                                </w14:shadow>
-                                <w14:textOutline w14:w="9525" w14:cap="flat" w14:cmpd="sng" w14:algn="ctr">
-                                  <w14:solidFill>
-                                    <w14:schemeClr w14:val="bg1"/>
-                                  </w14:solidFill>
-                                  <w14:prstDash w14:val="solid"/>
-                                  <w14:round/>
-                                </w14:textOutline>
-                              </w:rPr>
-                              <w:t>3</w:t>
-                            </w:r>
-                          </w:p>
-                        </w:txbxContent>
-                      </wps:txbx>
-                      <wps:bodyPr rot="0" spcFirstLastPara="0" vertOverflow="overflow" horzOverflow="overflow" vert="horz" wrap="none" lIns="91440" tIns="45720" rIns="91440" bIns="45720" numCol="1" spcCol="0" rtlCol="0" fromWordArt="0" anchor="t" anchorCtr="0" forceAA="0" compatLnSpc="1">
-                        <a:prstTxWarp prst="textNoShape">
-                          <a:avLst/>
-                        </a:prstTxWarp>
-                        <a:noAutofit/>
-                      </wps:bodyPr>
-                    </wps:wsp>
-                  </a:graphicData>
-                </a:graphic>
-                <wp14:sizeRelV relativeFrom="margin">
-                  <wp14:pctHeight>0</wp14:pctHeight>
-                </wp14:sizeRelV>
-              </wp:anchor>
-            </w:drawing>
-          </mc:Choice>
-          <mc:Fallback>
-            <w:pict>
-              <v:shape w14:anchorId="1FE87957" id="Pole tekstowe 48" o:spid="_x0000_s1043" type="#_x0000_t202" style="position:absolute;left:0;text-align:left;margin-left:457.35pt;margin-top:-58.7pt;width:2in;height:46.75pt;z-index:251711488;visibility:visible;mso-wrap-style:none;mso-height-percent:0;mso-wrap-distance-left:9pt;mso-wrap-distance-top:0;mso-wrap-distance-right:9pt;mso-wrap-distance-bottom:0;mso-position-horizontal:absolute;mso-position-horizontal-relative:text;mso-position-vertical:absolute;mso-position-vertical-relative:text;mso-height-percent:0;mso-height-relative:margin;v-text-anchor:top" o:gfxdata="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" filled="f" stroked="f">
-                <v:textbox>
-                  <w:txbxContent>
-                    <w:p>
-                      <w:pPr>
-                        <w:pStyle w:val="Akapitzlist"/>
-                        <w:spacing w:before="40" w:after="0" w:line="240" w:lineRule="auto"/>
-                        <w:ind w:left="-907" w:right="-1077"/>
-                        <w:jc w:val="center"/>
-                        <w:rPr>
-                          <w:b/>
-                          <w:noProof/>
-                          <w:color w:val="5B9BD5" w:themeColor="accent5"/>
-                          <w:sz w:val="72"/>
-                          <w:szCs w:val="72"/>
-                          <w14:shadow w14:blurRad="12700" w14:dist="38100" w14:dir="2700000" w14:sx="100000" w14:sy="100000" w14:kx="0" w14:ky="0" w14:algn="tl">
-                            <w14:schemeClr w14:val="accent5">
-                              <w14:lumMod w14:val="60000"/>
-                              <w14:lumOff w14:val="40000"/>
-                            </w14:schemeClr>
-                          </w14:shadow>
-                          <w14:textOutline w14:w="9525" w14:cap="flat" w14:cmpd="sng" w14:algn="ctr">
-                            <w14:solidFill>
-                              <w14:schemeClr w14:val="bg1"/>
-                            </w14:solidFill>
-                            <w14:prstDash w14:val="solid"/>
-                            <w14:round/>
-                          </w14:textOutline>
-                        </w:rPr>
-                      </w:pPr>
-                      <w:r>
-                        <w:rPr>
-                          <w:b/>
-                          <w:noProof/>
-                          <w:color w:val="5B9BD5" w:themeColor="accent5"/>
-                          <w:sz w:val="72"/>
-                          <w:szCs w:val="72"/>
-                          <w14:shadow w14:blurRad="12700" w14:dist="38100" w14:dir="2700000" w14:sx="100000" w14:sy="100000" w14:kx="0" w14:ky="0" w14:algn="tl">
-                            <w14:schemeClr w14:val="accent5">
-                              <w14:lumMod w14:val="60000"/>
-                              <w14:lumOff w14:val="40000"/>
-                            </w14:schemeClr>
-                          </w14:shadow>
-                          <w14:textOutline w14:w="9525" w14:cap="flat" w14:cmpd="sng" w14:algn="ctr">
-                            <w14:solidFill>
-                              <w14:schemeClr w14:val="bg1"/>
-                            </w14:solidFill>
-                            <w14:prstDash w14:val="solid"/>
-                            <w14:round/>
-                          </w14:textOutline>
-                        </w:rPr>
-                        <w:t>3</w:t>
-                      </w:r>
-                    </w:p>
-                  </w:txbxContent>
-                </v:textbox>
               </v:shape>
             </w:pict>
           </mc:Fallback>
@@ -14148,185 +13993,47 @@
         <w:pStyle w:val="letter-body-section"/>
         <w:rPr>
           <w:rFonts w:ascii="Calibri" w:hAnsi="Calibri" w:cs="Calibri"/>
+          <w:lang w:val="en-US"/>
         </w:rPr>
       </w:pPr>
       <w:r>
         <w:rPr>
           <w:rFonts w:ascii="Calibri" w:hAnsi="Calibri" w:cs="Calibri"/>
-        </w:rPr>
-        <w:t xml:space="preserve">I </w:t>
-      </w:r>
-      <w:proofErr w:type="spellStart"/>
-      <w:r>
-        <w:rPr>
-          <w:rFonts w:ascii="Calibri" w:hAnsi="Calibri" w:cs="Calibri"/>
-        </w:rPr>
-        <w:t>would</w:t>
-      </w:r>
-      <w:proofErr w:type="spellEnd"/>
-      <w:r>
-        <w:rPr>
-          <w:rFonts w:ascii="Calibri" w:hAnsi="Calibri" w:cs="Calibri"/>
-        </w:rPr>
-        <w:t xml:space="preserve"> </w:t>
-      </w:r>
-      <w:proofErr w:type="spellStart"/>
-      <w:r>
-        <w:rPr>
-          <w:rFonts w:ascii="Calibri" w:hAnsi="Calibri" w:cs="Calibri"/>
-        </w:rPr>
-        <w:t>like</w:t>
-      </w:r>
-      <w:proofErr w:type="spellEnd"/>
-      <w:r>
-        <w:rPr>
-          <w:rFonts w:ascii="Calibri" w:hAnsi="Calibri" w:cs="Calibri"/>
-        </w:rPr>
-        <w:t xml:space="preserve"> to </w:t>
-      </w:r>
-      <w:proofErr w:type="spellStart"/>
-      <w:r>
-        <w:rPr>
-          <w:rFonts w:ascii="Calibri" w:hAnsi="Calibri" w:cs="Calibri"/>
-        </w:rPr>
-        <w:t>apply</w:t>
-      </w:r>
-      <w:proofErr w:type="spellEnd"/>
-      <w:r>
-        <w:rPr>
-          <w:rFonts w:ascii="Calibri" w:hAnsi="Calibri" w:cs="Calibri"/>
-        </w:rPr>
-        <w:t xml:space="preserve"> for </w:t>
-      </w:r>
-      <w:proofErr w:type="spellStart"/>
-      <w:r>
-        <w:rPr>
-          <w:rFonts w:ascii="Calibri" w:hAnsi="Calibri" w:cs="Calibri"/>
-        </w:rPr>
-        <w:t>this</w:t>
-      </w:r>
-      <w:proofErr w:type="spellEnd"/>
-      <w:r>
-        <w:rPr>
-          <w:rFonts w:ascii="Calibri" w:hAnsi="Calibri" w:cs="Calibri"/>
-        </w:rPr>
-        <w:t> </w:t>
-      </w:r>
-      <w:proofErr w:type="spellStart"/>
+          <w:lang w:val="en-US"/>
+        </w:rPr>
+        <w:t>I would like to apply for this </w:t>
+      </w:r>
       <w:r>
         <w:rPr>
           <w:rStyle w:val="letter-body-bold"/>
           <w:rFonts w:ascii="Calibri" w:hAnsi="Calibri" w:cs="Calibri"/>
           <w:b/>
           <w:bCs/>
+          <w:lang w:val="en-US"/>
         </w:rPr>
         <w:t>exciting</w:t>
       </w:r>
-      <w:proofErr w:type="spellEnd"/>
       <w:r>
         <w:rPr>
           <w:rFonts w:ascii="Calibri" w:hAnsi="Calibri" w:cs="Calibri"/>
-        </w:rPr>
-        <w:t xml:space="preserve"> and </w:t>
-      </w:r>
-      <w:proofErr w:type="spellStart"/>
-      <w:r>
-        <w:rPr>
-          <w:rFonts w:ascii="Calibri" w:hAnsi="Calibri" w:cs="Calibri"/>
-        </w:rPr>
-        <w:t>challenging</w:t>
-      </w:r>
-      <w:proofErr w:type="spellEnd"/>
-      <w:r>
-        <w:rPr>
-          <w:rFonts w:ascii="Calibri" w:hAnsi="Calibri" w:cs="Calibri"/>
-        </w:rPr>
-        <w:t xml:space="preserve"> </w:t>
-      </w:r>
-      <w:proofErr w:type="spellStart"/>
-      <w:r>
-        <w:rPr>
-          <w:rFonts w:ascii="Calibri" w:hAnsi="Calibri" w:cs="Calibri"/>
-        </w:rPr>
-        <w:t>position</w:t>
-      </w:r>
-      <w:proofErr w:type="spellEnd"/>
-      <w:r>
-        <w:rPr>
-          <w:rFonts w:ascii="Calibri" w:hAnsi="Calibri" w:cs="Calibri"/>
-        </w:rPr>
-        <w:t xml:space="preserve"> and in </w:t>
-      </w:r>
-      <w:proofErr w:type="spellStart"/>
-      <w:r>
-        <w:rPr>
-          <w:rFonts w:ascii="Calibri" w:hAnsi="Calibri" w:cs="Calibri"/>
-        </w:rPr>
-        <w:t>this</w:t>
-      </w:r>
-      <w:proofErr w:type="spellEnd"/>
-      <w:r>
-        <w:rPr>
-          <w:rFonts w:ascii="Calibri" w:hAnsi="Calibri" w:cs="Calibri"/>
-        </w:rPr>
-        <w:t xml:space="preserve"> </w:t>
-      </w:r>
-      <w:proofErr w:type="spellStart"/>
-      <w:r>
-        <w:rPr>
-          <w:rFonts w:ascii="Calibri" w:hAnsi="Calibri" w:cs="Calibri"/>
-        </w:rPr>
-        <w:t>short</w:t>
-      </w:r>
-      <w:proofErr w:type="spellEnd"/>
-      <w:r>
-        <w:rPr>
-          <w:rFonts w:ascii="Calibri" w:hAnsi="Calibri" w:cs="Calibri"/>
-        </w:rPr>
-        <w:t xml:space="preserve"> </w:t>
-      </w:r>
-      <w:proofErr w:type="spellStart"/>
-      <w:r>
-        <w:rPr>
-          <w:rFonts w:ascii="Calibri" w:hAnsi="Calibri" w:cs="Calibri"/>
-        </w:rPr>
-        <w:t>will</w:t>
-      </w:r>
-      <w:proofErr w:type="spellEnd"/>
-      <w:r>
-        <w:rPr>
-          <w:rFonts w:ascii="Calibri" w:hAnsi="Calibri" w:cs="Calibri"/>
-        </w:rPr>
-        <w:t xml:space="preserve"> I </w:t>
-      </w:r>
-      <w:proofErr w:type="spellStart"/>
-      <w:r>
-        <w:rPr>
-          <w:rFonts w:ascii="Calibri" w:hAnsi="Calibri" w:cs="Calibri"/>
-        </w:rPr>
-        <w:t>explain</w:t>
-      </w:r>
-      <w:proofErr w:type="spellEnd"/>
-      <w:r>
-        <w:rPr>
-          <w:rFonts w:ascii="Calibri" w:hAnsi="Calibri" w:cs="Calibri"/>
-        </w:rPr>
-        <w:t xml:space="preserve"> my </w:t>
-      </w:r>
-      <w:proofErr w:type="spellStart"/>
+          <w:lang w:val="en-US"/>
+        </w:rPr>
+        <w:t> and challenging position and in this short will I explain my </w:t>
+      </w:r>
       <w:r>
         <w:rPr>
           <w:rStyle w:val="letter-body-bold"/>
           <w:rFonts w:ascii="Calibri" w:hAnsi="Calibri" w:cs="Calibri"/>
           <w:b/>
           <w:bCs/>
+          <w:lang w:val="en-US"/>
         </w:rPr>
         <w:t>motivation</w:t>
       </w:r>
-      <w:proofErr w:type="spellEnd"/>
       <w:r>
         <w:rPr>
           <w:rFonts w:ascii="Calibri" w:hAnsi="Calibri" w:cs="Calibri"/>
+          <w:lang w:val="en-US"/>
         </w:rPr>
         <w:t>.</w:t>
       </w:r>
@@ -14336,41 +14043,15 @@
         <w:pStyle w:val="letter-body-section"/>
         <w:rPr>
           <w:rFonts w:ascii="Calibri" w:hAnsi="Calibri" w:cs="Calibri"/>
+          <w:lang w:val="en-US"/>
         </w:rPr>
       </w:pPr>
       <w:r>
         <w:rPr>
           <w:rFonts w:ascii="Calibri" w:hAnsi="Calibri" w:cs="Calibri"/>
-        </w:rPr>
-        <w:t xml:space="preserve">I </w:t>
-      </w:r>
-      <w:proofErr w:type="spellStart"/>
-      <w:r>
-        <w:rPr>
-          <w:rFonts w:ascii="Calibri" w:hAnsi="Calibri" w:cs="Calibri"/>
-        </w:rPr>
-        <w:t>have</w:t>
-      </w:r>
-      <w:proofErr w:type="spellEnd"/>
-      <w:r>
-        <w:rPr>
-          <w:rFonts w:ascii="Calibri" w:hAnsi="Calibri" w:cs="Calibri"/>
-        </w:rPr>
-        <w:t xml:space="preserve"> </w:t>
-      </w:r>
-      <w:proofErr w:type="spellStart"/>
-      <w:r>
-        <w:rPr>
-          <w:rFonts w:ascii="Calibri" w:hAnsi="Calibri" w:cs="Calibri"/>
-        </w:rPr>
-        <w:t>completed</w:t>
-      </w:r>
-      <w:proofErr w:type="spellEnd"/>
-      <w:r>
-        <w:rPr>
-          <w:rFonts w:ascii="Calibri" w:hAnsi="Calibri" w:cs="Calibri"/>
-        </w:rPr>
-        <w:t xml:space="preserve"> the Front-end </w:t>
+          <w:lang w:val="en-US"/>
+        </w:rPr>
+        <w:t>I have completed the Front-end </w:t>
       </w:r>
       <w:r>
         <w:rPr>
@@ -14378,342 +14059,40 @@
           <w:rFonts w:ascii="Calibri" w:hAnsi="Calibri" w:cs="Calibri"/>
           <w:b/>
           <w:bCs/>
-        </w:rPr>
-        <w:t xml:space="preserve">Developer </w:t>
-      </w:r>
-      <w:proofErr w:type="spellStart"/>
+          <w:lang w:val="en-US"/>
+        </w:rPr>
+        <w:t>Developer training</w:t>
+      </w:r>
+      <w:r>
+        <w:rPr>
+          <w:rFonts w:ascii="Calibri" w:hAnsi="Calibri" w:cs="Calibri"/>
+          <w:lang w:val="en-US"/>
+        </w:rPr>
+        <w:t> at Intec Brussels. During this training I knew that a position as a front-end developer was a perfect fit for me. For the time being, I am actively developing my own </w:t>
+      </w:r>
       <w:r>
         <w:rPr>
           <w:rStyle w:val="letter-body-bold"/>
           <w:rFonts w:ascii="Calibri" w:hAnsi="Calibri" w:cs="Calibri"/>
           <w:b/>
           <w:bCs/>
-        </w:rPr>
-        <w:t>training</w:t>
-      </w:r>
-      <w:proofErr w:type="spellEnd"/>
+          <w:lang w:val="en-US"/>
+        </w:rPr>
+        <w:t>project</w:t>
+      </w:r>
       <w:r>
         <w:rPr>
           <w:rFonts w:ascii="Calibri" w:hAnsi="Calibri" w:cs="Calibri"/>
-        </w:rPr>
-        <w:t> </w:t>
-      </w:r>
-      <w:proofErr w:type="spellStart"/>
-      <w:r>
-        <w:rPr>
-          <w:rFonts w:ascii="Calibri" w:hAnsi="Calibri" w:cs="Calibri"/>
-        </w:rPr>
-        <w:t>at</w:t>
-      </w:r>
-      <w:proofErr w:type="spellEnd"/>
-      <w:r>
-        <w:rPr>
-          <w:rFonts w:ascii="Calibri" w:hAnsi="Calibri" w:cs="Calibri"/>
-        </w:rPr>
-        <w:t xml:space="preserve"> </w:t>
-      </w:r>
-      <w:proofErr w:type="spellStart"/>
-      <w:r>
-        <w:rPr>
-          <w:rFonts w:ascii="Calibri" w:hAnsi="Calibri" w:cs="Calibri"/>
-        </w:rPr>
-        <w:t>Intec</w:t>
-      </w:r>
-      <w:proofErr w:type="spellEnd"/>
-      <w:r>
-        <w:rPr>
-          <w:rFonts w:ascii="Calibri" w:hAnsi="Calibri" w:cs="Calibri"/>
-        </w:rPr>
-        <w:t xml:space="preserve"> </w:t>
-      </w:r>
-      <w:proofErr w:type="spellStart"/>
-      <w:r>
-        <w:rPr>
-          <w:rFonts w:ascii="Calibri" w:hAnsi="Calibri" w:cs="Calibri"/>
-        </w:rPr>
-        <w:t>Brussels</w:t>
-      </w:r>
-      <w:proofErr w:type="spellEnd"/>
-      <w:r>
-        <w:rPr>
-          <w:rFonts w:ascii="Calibri" w:hAnsi="Calibri" w:cs="Calibri"/>
-        </w:rPr>
-        <w:t xml:space="preserve">. </w:t>
-      </w:r>
-      <w:proofErr w:type="spellStart"/>
-      <w:r>
-        <w:rPr>
-          <w:rFonts w:ascii="Calibri" w:hAnsi="Calibri" w:cs="Calibri"/>
-        </w:rPr>
-        <w:t>During</w:t>
-      </w:r>
-      <w:proofErr w:type="spellEnd"/>
-      <w:r>
-        <w:rPr>
-          <w:rFonts w:ascii="Calibri" w:hAnsi="Calibri" w:cs="Calibri"/>
-        </w:rPr>
-        <w:t xml:space="preserve"> </w:t>
-      </w:r>
-      <w:proofErr w:type="spellStart"/>
-      <w:r>
-        <w:rPr>
-          <w:rFonts w:ascii="Calibri" w:hAnsi="Calibri" w:cs="Calibri"/>
-        </w:rPr>
-        <w:t>this</w:t>
-      </w:r>
-      <w:proofErr w:type="spellEnd"/>
-      <w:r>
-        <w:rPr>
-          <w:rFonts w:ascii="Calibri" w:hAnsi="Calibri" w:cs="Calibri"/>
-        </w:rPr>
-        <w:t xml:space="preserve"> </w:t>
-      </w:r>
-      <w:proofErr w:type="spellStart"/>
-      <w:r>
-        <w:rPr>
-          <w:rFonts w:ascii="Calibri" w:hAnsi="Calibri" w:cs="Calibri"/>
-        </w:rPr>
-        <w:t>training</w:t>
-      </w:r>
-      <w:proofErr w:type="spellEnd"/>
-      <w:r>
-        <w:rPr>
-          <w:rFonts w:ascii="Calibri" w:hAnsi="Calibri" w:cs="Calibri"/>
-        </w:rPr>
-        <w:t xml:space="preserve"> I </w:t>
-      </w:r>
-      <w:proofErr w:type="spellStart"/>
-      <w:r>
-        <w:rPr>
-          <w:rFonts w:ascii="Calibri" w:hAnsi="Calibri" w:cs="Calibri"/>
-        </w:rPr>
-        <w:t>knew</w:t>
-      </w:r>
-      <w:proofErr w:type="spellEnd"/>
-      <w:r>
-        <w:rPr>
-          <w:rFonts w:ascii="Calibri" w:hAnsi="Calibri" w:cs="Calibri"/>
-        </w:rPr>
-        <w:t xml:space="preserve"> </w:t>
-      </w:r>
-      <w:proofErr w:type="spellStart"/>
-      <w:r>
-        <w:rPr>
-          <w:rFonts w:ascii="Calibri" w:hAnsi="Calibri" w:cs="Calibri"/>
-        </w:rPr>
-        <w:t>that</w:t>
-      </w:r>
-      <w:proofErr w:type="spellEnd"/>
-      <w:r>
-        <w:rPr>
-          <w:rFonts w:ascii="Calibri" w:hAnsi="Calibri" w:cs="Calibri"/>
-        </w:rPr>
-        <w:t xml:space="preserve"> a </w:t>
-      </w:r>
-      <w:proofErr w:type="spellStart"/>
-      <w:r>
-        <w:rPr>
-          <w:rFonts w:ascii="Calibri" w:hAnsi="Calibri" w:cs="Calibri"/>
-        </w:rPr>
-        <w:t>position</w:t>
-      </w:r>
-      <w:proofErr w:type="spellEnd"/>
-      <w:r>
-        <w:rPr>
-          <w:rFonts w:ascii="Calibri" w:hAnsi="Calibri" w:cs="Calibri"/>
-        </w:rPr>
-        <w:t xml:space="preserve"> as a front-end developer was a </w:t>
-      </w:r>
-      <w:proofErr w:type="spellStart"/>
-      <w:r>
-        <w:rPr>
-          <w:rFonts w:ascii="Calibri" w:hAnsi="Calibri" w:cs="Calibri"/>
-        </w:rPr>
-        <w:t>perfect</w:t>
-      </w:r>
-      <w:proofErr w:type="spellEnd"/>
-      <w:r>
-        <w:rPr>
-          <w:rFonts w:ascii="Calibri" w:hAnsi="Calibri" w:cs="Calibri"/>
-        </w:rPr>
-        <w:t xml:space="preserve"> </w:t>
-      </w:r>
-      <w:proofErr w:type="spellStart"/>
-      <w:r>
-        <w:rPr>
-          <w:rFonts w:ascii="Calibri" w:hAnsi="Calibri" w:cs="Calibri"/>
-        </w:rPr>
-        <w:t>fit</w:t>
-      </w:r>
-      <w:proofErr w:type="spellEnd"/>
-      <w:r>
-        <w:rPr>
-          <w:rFonts w:ascii="Calibri" w:hAnsi="Calibri" w:cs="Calibri"/>
-        </w:rPr>
-        <w:t xml:space="preserve"> for me. For the </w:t>
-      </w:r>
-      <w:proofErr w:type="spellStart"/>
-      <w:r>
-        <w:rPr>
-          <w:rFonts w:ascii="Calibri" w:hAnsi="Calibri" w:cs="Calibri"/>
-        </w:rPr>
-        <w:t>time</w:t>
-      </w:r>
-      <w:proofErr w:type="spellEnd"/>
-      <w:r>
-        <w:rPr>
-          <w:rFonts w:ascii="Calibri" w:hAnsi="Calibri" w:cs="Calibri"/>
-        </w:rPr>
-        <w:t xml:space="preserve"> </w:t>
-      </w:r>
-      <w:proofErr w:type="spellStart"/>
-      <w:r>
-        <w:rPr>
-          <w:rFonts w:ascii="Calibri" w:hAnsi="Calibri" w:cs="Calibri"/>
-        </w:rPr>
-        <w:t>being</w:t>
-      </w:r>
-      <w:proofErr w:type="spellEnd"/>
-      <w:r>
-        <w:rPr>
-          <w:rFonts w:ascii="Calibri" w:hAnsi="Calibri" w:cs="Calibri"/>
-        </w:rPr>
-        <w:t>, I </w:t>
-      </w:r>
-      <w:proofErr w:type="spellStart"/>
-      <w:r>
-        <w:rPr>
-          <w:rFonts w:ascii="Calibri" w:hAnsi="Calibri" w:cs="Calibri"/>
-        </w:rPr>
-        <w:t>am</w:t>
-      </w:r>
-      <w:proofErr w:type="spellEnd"/>
-      <w:r>
-        <w:rPr>
-          <w:rFonts w:ascii="Calibri" w:hAnsi="Calibri" w:cs="Calibri"/>
-        </w:rPr>
-        <w:t xml:space="preserve"> </w:t>
-      </w:r>
-      <w:proofErr w:type="spellStart"/>
-      <w:r>
-        <w:rPr>
-          <w:rFonts w:ascii="Calibri" w:hAnsi="Calibri" w:cs="Calibri"/>
-        </w:rPr>
-        <w:t>actively</w:t>
-      </w:r>
-      <w:proofErr w:type="spellEnd"/>
-      <w:r>
-        <w:rPr>
-          <w:rFonts w:ascii="Calibri" w:hAnsi="Calibri" w:cs="Calibri"/>
-        </w:rPr>
-        <w:t xml:space="preserve"> developing my </w:t>
-      </w:r>
-      <w:proofErr w:type="spellStart"/>
-      <w:r>
-        <w:rPr>
-          <w:rFonts w:ascii="Calibri" w:hAnsi="Calibri" w:cs="Calibri"/>
-        </w:rPr>
-        <w:t>own</w:t>
-      </w:r>
-      <w:proofErr w:type="spellEnd"/>
-      <w:r>
-        <w:rPr>
-          <w:rFonts w:ascii="Calibri" w:hAnsi="Calibri" w:cs="Calibri"/>
-        </w:rPr>
-        <w:t> </w:t>
-      </w:r>
-      <w:proofErr w:type="spellStart"/>
-      <w:r>
-        <w:rPr>
-          <w:rStyle w:val="letter-body-bold"/>
-          <w:rFonts w:ascii="Calibri" w:hAnsi="Calibri" w:cs="Calibri"/>
-          <w:b/>
-          <w:bCs/>
-        </w:rPr>
-        <w:t>project</w:t>
-      </w:r>
-      <w:proofErr w:type="spellEnd"/>
-      <w:r>
-        <w:rPr>
-          <w:rFonts w:ascii="Calibri" w:hAnsi="Calibri" w:cs="Calibri"/>
-        </w:rPr>
-        <w:t xml:space="preserve"> and </w:t>
-      </w:r>
-      <w:proofErr w:type="spellStart"/>
-      <w:r>
-        <w:rPr>
-          <w:rFonts w:ascii="Calibri" w:hAnsi="Calibri" w:cs="Calibri"/>
-        </w:rPr>
-        <w:t>enjoying</w:t>
-      </w:r>
-      <w:proofErr w:type="spellEnd"/>
-      <w:r>
-        <w:rPr>
-          <w:rFonts w:ascii="Calibri" w:hAnsi="Calibri" w:cs="Calibri"/>
-        </w:rPr>
-        <w:t xml:space="preserve"> </w:t>
-      </w:r>
-      <w:proofErr w:type="spellStart"/>
-      <w:r>
-        <w:rPr>
-          <w:rFonts w:ascii="Calibri" w:hAnsi="Calibri" w:cs="Calibri"/>
-        </w:rPr>
-        <w:t>working</w:t>
-      </w:r>
-      <w:proofErr w:type="spellEnd"/>
-      <w:r>
-        <w:rPr>
-          <w:rFonts w:ascii="Calibri" w:hAnsi="Calibri" w:cs="Calibri"/>
-        </w:rPr>
-        <w:t xml:space="preserve"> on </w:t>
-      </w:r>
-      <w:proofErr w:type="spellStart"/>
-      <w:r>
-        <w:rPr>
-          <w:rFonts w:ascii="Calibri" w:hAnsi="Calibri" w:cs="Calibri"/>
-        </w:rPr>
-        <w:t>it</w:t>
-      </w:r>
-      <w:proofErr w:type="spellEnd"/>
-      <w:r>
-        <w:rPr>
-          <w:rFonts w:ascii="Calibri" w:hAnsi="Calibri" w:cs="Calibri"/>
-        </w:rPr>
-        <w:t xml:space="preserve"> </w:t>
-      </w:r>
-      <w:proofErr w:type="spellStart"/>
-      <w:r>
-        <w:rPr>
-          <w:rFonts w:ascii="Calibri" w:hAnsi="Calibri" w:cs="Calibri"/>
-        </w:rPr>
-        <w:t>every</w:t>
-      </w:r>
-      <w:proofErr w:type="spellEnd"/>
-      <w:r>
-        <w:rPr>
-          <w:rFonts w:ascii="Calibri" w:hAnsi="Calibri" w:cs="Calibri"/>
-        </w:rPr>
-        <w:t xml:space="preserve"> single </w:t>
-      </w:r>
-      <w:proofErr w:type="spellStart"/>
-      <w:r>
-        <w:rPr>
-          <w:rFonts w:ascii="Calibri" w:hAnsi="Calibri" w:cs="Calibri"/>
-        </w:rPr>
-        <w:t>day</w:t>
-      </w:r>
-      <w:proofErr w:type="spellEnd"/>
-      <w:r>
-        <w:rPr>
-          <w:rFonts w:ascii="Calibri" w:hAnsi="Calibri" w:cs="Calibri"/>
-        </w:rPr>
-        <w:t xml:space="preserve"> (</w:t>
+          <w:lang w:val="en-US"/>
+        </w:rPr>
+        <w:t> and enjoying working on it every single day (</w:t>
       </w:r>
       <w:hyperlink r:id="rId64" w:history="1">
         <w:r>
           <w:rPr>
             <w:rStyle w:val="Hipercze"/>
             <w:rFonts w:ascii="Calibri" w:hAnsi="Calibri" w:cs="Calibri"/>
+            <w:lang w:val="en-US"/>
           </w:rPr>
           <w:t>www.</w:t>
         </w:r>
@@ -14721,6 +14100,7 @@
           <w:rPr>
             <w:rStyle w:val="Hipercze"/>
             <w:rFonts w:ascii="Calibri" w:hAnsi="Calibri" w:cs="Calibri"/>
+            <w:lang w:val="en-US"/>
           </w:rPr>
           <w:t>sitkopatryk.be</w:t>
         </w:r>
@@ -14728,26 +14108,14 @@
       <w:r>
         <w:rPr>
           <w:rFonts w:ascii="Calibri" w:hAnsi="Calibri" w:cs="Calibri"/>
-        </w:rPr>
-        <w:t>, (</w:t>
-      </w:r>
-      <w:proofErr w:type="spellStart"/>
+          <w:lang w:val="en-US"/>
+        </w:rPr>
+        <w:t>, (old:</w:t>
+      </w:r>
       <w:r>
         <w:rPr>
           <w:rFonts w:ascii="Calibri" w:hAnsi="Calibri" w:cs="Calibri"/>
-        </w:rPr>
-        <w:t>old</w:t>
-      </w:r>
-      <w:proofErr w:type="spellEnd"/>
-      <w:r>
-        <w:rPr>
-          <w:rFonts w:ascii="Calibri" w:hAnsi="Calibri" w:cs="Calibri"/>
-        </w:rPr>
-        <w:t>:</w:t>
-      </w:r>
-      <w:r>
-        <w:rPr>
-          <w:rFonts w:ascii="Calibri" w:hAnsi="Calibri" w:cs="Calibri"/>
+          <w:lang w:val="en-US"/>
         </w:rPr>
         <w:t xml:space="preserve"> </w:t>
       </w:r>
@@ -14756,6 +14124,7 @@
           <w:rPr>
             <w:rStyle w:val="Hipercze"/>
             <w:rFonts w:ascii="Calibri" w:hAnsi="Calibri" w:cs="Calibri"/>
+            <w:lang w:val="en-US"/>
           </w:rPr>
           <w:t>www.wakeywakey.me</w:t>
         </w:r>
@@ -14763,309 +14132,184 @@
       <w:r>
         <w:rPr>
           <w:rFonts w:ascii="Calibri" w:hAnsi="Calibri" w:cs="Calibri"/>
+          <w:lang w:val="en-US"/>
         </w:rPr>
         <w:t>)</w:t>
       </w:r>
       <w:r>
         <w:rPr>
           <w:rFonts w:ascii="Calibri" w:hAnsi="Calibri" w:cs="Calibri"/>
-        </w:rPr>
-        <w:t xml:space="preserve">). In order to </w:t>
-      </w:r>
-      <w:proofErr w:type="spellStart"/>
-      <w:r>
-        <w:rPr>
-          <w:rFonts w:ascii="Calibri" w:hAnsi="Calibri" w:cs="Calibri"/>
-        </w:rPr>
-        <w:t>further</w:t>
-      </w:r>
-      <w:proofErr w:type="spellEnd"/>
-      <w:r>
-        <w:rPr>
-          <w:rFonts w:ascii="Calibri" w:hAnsi="Calibri" w:cs="Calibri"/>
-        </w:rPr>
-        <w:t> </w:t>
-      </w:r>
-      <w:proofErr w:type="spellStart"/>
+          <w:lang w:val="en-US"/>
+        </w:rPr>
+        <w:t>). In order to further </w:t>
+      </w:r>
       <w:r>
         <w:rPr>
           <w:rStyle w:val="letter-body-bold"/>
           <w:rFonts w:ascii="Calibri" w:hAnsi="Calibri" w:cs="Calibri"/>
           <w:b/>
           <w:bCs/>
-        </w:rPr>
-        <w:t>develop</w:t>
-      </w:r>
-      <w:proofErr w:type="spellEnd"/>
+          <w:lang w:val="en-US"/>
+        </w:rPr>
+        <w:t>develop myself</w:t>
+      </w:r>
+      <w:r>
+        <w:rPr>
+          <w:rFonts w:ascii="Calibri" w:hAnsi="Calibri" w:cs="Calibri"/>
+          <w:lang w:val="en-US"/>
+        </w:rPr>
+        <w:t> and to be able to realize more assignments, am I looking for a workplace where I can further develop my skills and </w:t>
+      </w:r>
       <w:r>
         <w:rPr>
           <w:rStyle w:val="letter-body-bold"/>
           <w:rFonts w:ascii="Calibri" w:hAnsi="Calibri" w:cs="Calibri"/>
           <w:b/>
           <w:bCs/>
-        </w:rPr>
-        <w:t xml:space="preserve"> </w:t>
-      </w:r>
-      <w:proofErr w:type="spellStart"/>
+          <w:lang w:val="en-US"/>
+        </w:rPr>
+        <w:t>your company</w:t>
+      </w:r>
+      <w:r>
+        <w:rPr>
+          <w:rFonts w:ascii="Calibri" w:hAnsi="Calibri" w:cs="Calibri"/>
+          <w:lang w:val="en-US"/>
+        </w:rPr>
+        <w:t> seems to be the </w:t>
+      </w:r>
       <w:r>
         <w:rPr>
           <w:rStyle w:val="letter-body-bold"/>
           <w:rFonts w:ascii="Calibri" w:hAnsi="Calibri" w:cs="Calibri"/>
           <w:b/>
           <w:bCs/>
-        </w:rPr>
-        <w:t>myself</w:t>
-      </w:r>
-      <w:proofErr w:type="spellEnd"/>
-      <w:r>
-        <w:rPr>
-          <w:rFonts w:ascii="Calibri" w:hAnsi="Calibri" w:cs="Calibri"/>
-        </w:rPr>
-        <w:t xml:space="preserve"> and to be </w:t>
-      </w:r>
-      <w:proofErr w:type="spellStart"/>
-      <w:r>
-        <w:rPr>
-          <w:rFonts w:ascii="Calibri" w:hAnsi="Calibri" w:cs="Calibri"/>
-        </w:rPr>
-        <w:t>able</w:t>
-      </w:r>
-      <w:proofErr w:type="spellEnd"/>
-      <w:r>
-        <w:rPr>
-          <w:rFonts w:ascii="Calibri" w:hAnsi="Calibri" w:cs="Calibri"/>
-        </w:rPr>
-        <w:t xml:space="preserve"> to </w:t>
-      </w:r>
-      <w:proofErr w:type="spellStart"/>
-      <w:r>
-        <w:rPr>
-          <w:rFonts w:ascii="Calibri" w:hAnsi="Calibri" w:cs="Calibri"/>
-        </w:rPr>
-        <w:t>realize</w:t>
-      </w:r>
-      <w:proofErr w:type="spellEnd"/>
-      <w:r>
-        <w:rPr>
-          <w:rFonts w:ascii="Calibri" w:hAnsi="Calibri" w:cs="Calibri"/>
-        </w:rPr>
-        <w:t xml:space="preserve"> </w:t>
-      </w:r>
-      <w:proofErr w:type="spellStart"/>
-      <w:r>
-        <w:rPr>
-          <w:rFonts w:ascii="Calibri" w:hAnsi="Calibri" w:cs="Calibri"/>
-        </w:rPr>
-        <w:t>more</w:t>
-      </w:r>
-      <w:proofErr w:type="spellEnd"/>
-      <w:r>
-        <w:rPr>
-          <w:rFonts w:ascii="Calibri" w:hAnsi="Calibri" w:cs="Calibri"/>
-        </w:rPr>
-        <w:t xml:space="preserve"> </w:t>
-      </w:r>
-      <w:proofErr w:type="spellStart"/>
-      <w:r>
-        <w:rPr>
-          <w:rFonts w:ascii="Calibri" w:hAnsi="Calibri" w:cs="Calibri"/>
-        </w:rPr>
-        <w:t>assignments</w:t>
-      </w:r>
-      <w:proofErr w:type="spellEnd"/>
-      <w:r>
-        <w:rPr>
-          <w:rFonts w:ascii="Calibri" w:hAnsi="Calibri" w:cs="Calibri"/>
-        </w:rPr>
-        <w:t>, </w:t>
-      </w:r>
-      <w:proofErr w:type="spellStart"/>
-      <w:r>
-        <w:rPr>
-          <w:rFonts w:ascii="Calibri" w:hAnsi="Calibri" w:cs="Calibri"/>
-        </w:rPr>
-        <w:t>am</w:t>
-      </w:r>
-      <w:proofErr w:type="spellEnd"/>
-      <w:r>
-        <w:rPr>
-          <w:rFonts w:ascii="Calibri" w:hAnsi="Calibri" w:cs="Calibri"/>
-        </w:rPr>
-        <w:t xml:space="preserve"> I </w:t>
-      </w:r>
-      <w:proofErr w:type="spellStart"/>
-      <w:r>
-        <w:rPr>
-          <w:rFonts w:ascii="Calibri" w:hAnsi="Calibri" w:cs="Calibri"/>
-        </w:rPr>
-        <w:t>looking</w:t>
-      </w:r>
-      <w:proofErr w:type="spellEnd"/>
-      <w:r>
-        <w:rPr>
-          <w:rFonts w:ascii="Calibri" w:hAnsi="Calibri" w:cs="Calibri"/>
-        </w:rPr>
-        <w:t xml:space="preserve"> for a </w:t>
-      </w:r>
-      <w:proofErr w:type="spellStart"/>
-      <w:r>
-        <w:rPr>
-          <w:rFonts w:ascii="Calibri" w:hAnsi="Calibri" w:cs="Calibri"/>
-        </w:rPr>
-        <w:t>workplace</w:t>
-      </w:r>
-      <w:proofErr w:type="spellEnd"/>
-      <w:r>
-        <w:rPr>
-          <w:rFonts w:ascii="Calibri" w:hAnsi="Calibri" w:cs="Calibri"/>
-        </w:rPr>
-        <w:t xml:space="preserve"> </w:t>
-      </w:r>
-      <w:proofErr w:type="spellStart"/>
-      <w:r>
-        <w:rPr>
-          <w:rFonts w:ascii="Calibri" w:hAnsi="Calibri" w:cs="Calibri"/>
-        </w:rPr>
-        <w:t>where</w:t>
-      </w:r>
-      <w:proofErr w:type="spellEnd"/>
-      <w:r>
-        <w:rPr>
-          <w:rFonts w:ascii="Calibri" w:hAnsi="Calibri" w:cs="Calibri"/>
-        </w:rPr>
-        <w:t xml:space="preserve"> I </w:t>
-      </w:r>
-      <w:proofErr w:type="spellStart"/>
-      <w:r>
-        <w:rPr>
-          <w:rFonts w:ascii="Calibri" w:hAnsi="Calibri" w:cs="Calibri"/>
-        </w:rPr>
-        <w:t>can</w:t>
-      </w:r>
-      <w:proofErr w:type="spellEnd"/>
-      <w:r>
-        <w:rPr>
-          <w:rFonts w:ascii="Calibri" w:hAnsi="Calibri" w:cs="Calibri"/>
-        </w:rPr>
-        <w:t> </w:t>
-      </w:r>
-      <w:proofErr w:type="spellStart"/>
-      <w:r>
-        <w:rPr>
-          <w:rFonts w:ascii="Calibri" w:hAnsi="Calibri" w:cs="Calibri"/>
-        </w:rPr>
-        <w:t>further</w:t>
-      </w:r>
-      <w:proofErr w:type="spellEnd"/>
-      <w:r>
-        <w:rPr>
-          <w:rFonts w:ascii="Calibri" w:hAnsi="Calibri" w:cs="Calibri"/>
-        </w:rPr>
-        <w:t xml:space="preserve"> </w:t>
-      </w:r>
-      <w:proofErr w:type="spellStart"/>
-      <w:r>
-        <w:rPr>
-          <w:rFonts w:ascii="Calibri" w:hAnsi="Calibri" w:cs="Calibri"/>
-        </w:rPr>
-        <w:t>develop</w:t>
-      </w:r>
-      <w:proofErr w:type="spellEnd"/>
-      <w:r>
-        <w:rPr>
-          <w:rFonts w:ascii="Calibri" w:hAnsi="Calibri" w:cs="Calibri"/>
-        </w:rPr>
-        <w:t xml:space="preserve"> my </w:t>
-      </w:r>
-      <w:proofErr w:type="spellStart"/>
-      <w:r>
-        <w:rPr>
-          <w:rFonts w:ascii="Calibri" w:hAnsi="Calibri" w:cs="Calibri"/>
-        </w:rPr>
-        <w:t>skills</w:t>
-      </w:r>
-      <w:proofErr w:type="spellEnd"/>
-      <w:r>
-        <w:rPr>
-          <w:rFonts w:ascii="Calibri" w:hAnsi="Calibri" w:cs="Calibri"/>
-        </w:rPr>
-        <w:t xml:space="preserve"> and </w:t>
-      </w:r>
-      <w:proofErr w:type="spellStart"/>
+          <w:lang w:val="en-US"/>
+        </w:rPr>
+        <w:t>right place</w:t>
+      </w:r>
       <w:r>
         <w:rPr>
           <w:rStyle w:val="letter-body-bold"/>
           <w:rFonts w:ascii="Calibri" w:hAnsi="Calibri" w:cs="Calibri"/>
-          <w:b/>
-          <w:bCs/>
-        </w:rPr>
-        <w:t>your</w:t>
-      </w:r>
-      <w:proofErr w:type="spellEnd"/>
+          <w:lang w:val="en-US"/>
+        </w:rPr>
+        <w:t>.</w:t>
+      </w:r>
+    </w:p>
+    <w:p>
+      <w:pPr>
+        <w:pStyle w:val="letter-body-section"/>
+        <w:rPr>
+          <w:rFonts w:ascii="Calibri" w:hAnsi="Calibri" w:cs="Calibri"/>
+          <w:lang w:val="en-US"/>
+        </w:rPr>
+      </w:pPr>
+      <w:r>
+        <w:rPr>
+          <w:rFonts w:ascii="Calibri" w:hAnsi="Calibri" w:cs="Calibri"/>
+          <w:lang w:val="en-US"/>
+        </w:rPr>
+        <w:t>As a front-end developer </w:t>
+      </w:r>
       <w:r>
         <w:rPr>
           <w:rStyle w:val="letter-body-bold"/>
           <w:rFonts w:ascii="Calibri" w:hAnsi="Calibri" w:cs="Calibri"/>
           <w:b/>
           <w:bCs/>
-        </w:rPr>
-        <w:t xml:space="preserve"> </w:t>
-      </w:r>
-      <w:proofErr w:type="spellStart"/>
+          <w:lang w:val="en-US"/>
+        </w:rPr>
+        <w:t>I’m responsible</w:t>
+      </w:r>
+      <w:r>
+        <w:rPr>
+          <w:rFonts w:ascii="Calibri" w:hAnsi="Calibri" w:cs="Calibri"/>
+          <w:lang w:val="en-US"/>
+        </w:rPr>
+        <w:t> for the </w:t>
+      </w:r>
       <w:r>
         <w:rPr>
           <w:rStyle w:val="letter-body-bold"/>
           <w:rFonts w:ascii="Calibri" w:hAnsi="Calibri" w:cs="Calibri"/>
           <w:b/>
           <w:bCs/>
-        </w:rPr>
-        <w:t>company</w:t>
-      </w:r>
-      <w:proofErr w:type="spellEnd"/>
+          <w:lang w:val="en-US"/>
+        </w:rPr>
+        <w:t>design and implementation</w:t>
+      </w:r>
       <w:r>
         <w:rPr>
           <w:rFonts w:ascii="Calibri" w:hAnsi="Calibri" w:cs="Calibri"/>
-        </w:rPr>
-        <w:t> </w:t>
-      </w:r>
-      <w:proofErr w:type="spellStart"/>
-      <w:r>
-        <w:rPr>
-          <w:rFonts w:ascii="Calibri" w:hAnsi="Calibri" w:cs="Calibri"/>
-        </w:rPr>
-        <w:t>seems</w:t>
-      </w:r>
-      <w:proofErr w:type="spellEnd"/>
-      <w:r>
-        <w:rPr>
-          <w:rFonts w:ascii="Calibri" w:hAnsi="Calibri" w:cs="Calibri"/>
-        </w:rPr>
-        <w:t xml:space="preserve"> to be the </w:t>
-      </w:r>
-      <w:proofErr w:type="spellStart"/>
+          <w:lang w:val="en-US"/>
+        </w:rPr>
+        <w:t> of end-user interfaces within web applications that offer a </w:t>
+      </w:r>
       <w:r>
         <w:rPr>
           <w:rStyle w:val="letter-body-bold"/>
           <w:rFonts w:ascii="Calibri" w:hAnsi="Calibri" w:cs="Calibri"/>
           <w:b/>
           <w:bCs/>
-        </w:rPr>
-        <w:t>right</w:t>
-      </w:r>
-      <w:proofErr w:type="spellEnd"/>
+          <w:lang w:val="en-US"/>
+        </w:rPr>
+        <w:t>proper experience</w:t>
+      </w:r>
+      <w:r>
+        <w:rPr>
+          <w:rFonts w:ascii="Calibri" w:hAnsi="Calibri" w:cs="Calibri"/>
+          <w:lang w:val="en-US"/>
+        </w:rPr>
+        <w:t>. In this way can I make the right proposals for the realization of </w:t>
+      </w:r>
       <w:r>
         <w:rPr>
           <w:rStyle w:val="letter-body-bold"/>
           <w:rFonts w:ascii="Calibri" w:hAnsi="Calibri" w:cs="Calibri"/>
           <w:b/>
           <w:bCs/>
-        </w:rPr>
-        <w:t xml:space="preserve"> place</w:t>
+          <w:lang w:val="en-US"/>
+        </w:rPr>
+        <w:t>functionality</w:t>
+      </w:r>
+      <w:r>
+        <w:rPr>
+          <w:rFonts w:ascii="Calibri" w:hAnsi="Calibri" w:cs="Calibri"/>
+          <w:lang w:val="en-US"/>
+        </w:rPr>
+        <w:t> that meets the wishes, demands and </w:t>
       </w:r>
       <w:r>
         <w:rPr>
           <w:rStyle w:val="letter-body-bold"/>
           <w:rFonts w:ascii="Calibri" w:hAnsi="Calibri" w:cs="Calibri"/>
+          <w:b/>
+          <w:bCs/>
+          <w:lang w:val="en-US"/>
+        </w:rPr>
+        <w:t>needs</w:t>
+      </w:r>
+      <w:r>
+        <w:rPr>
+          <w:rFonts w:ascii="Calibri" w:hAnsi="Calibri" w:cs="Calibri"/>
+          <w:lang w:val="en-US"/>
+        </w:rPr>
+        <w:t> of the </w:t>
+      </w:r>
+      <w:r>
+        <w:rPr>
+          <w:rStyle w:val="letter-body-bold"/>
+          <w:rFonts w:ascii="Calibri" w:hAnsi="Calibri" w:cs="Calibri"/>
+          <w:b/>
+          <w:bCs/>
+          <w:lang w:val="en-US"/>
+        </w:rPr>
+        <w:t>end users</w:t>
+      </w:r>
+      <w:r>
+        <w:rPr>
+          <w:rFonts w:ascii="Calibri" w:hAnsi="Calibri" w:cs="Calibri"/>
+          <w:lang w:val="en-US"/>
         </w:rPr>
         <w:t>.</w:t>
       </w:r>
@@ -15075,50 +14319,52 @@
         <w:pStyle w:val="letter-body-section"/>
         <w:rPr>
           <w:rFonts w:ascii="Calibri" w:hAnsi="Calibri" w:cs="Calibri"/>
+          <w:lang w:val="en-US"/>
         </w:rPr>
       </w:pPr>
       <w:r>
         <w:rPr>
           <w:rFonts w:ascii="Calibri" w:hAnsi="Calibri" w:cs="Calibri"/>
-        </w:rPr>
-        <w:t>As a front-end developer </w:t>
-      </w:r>
-      <w:proofErr w:type="spellStart"/>
+          <w:lang w:val="en-US"/>
+        </w:rPr>
+        <w:t>I have extensive </w:t>
+      </w:r>
       <w:r>
         <w:rPr>
           <w:rStyle w:val="letter-body-bold"/>
           <w:rFonts w:ascii="Calibri" w:hAnsi="Calibri" w:cs="Calibri"/>
           <w:b/>
           <w:bCs/>
-        </w:rPr>
-        <w:t>I’m</w:t>
-      </w:r>
-      <w:proofErr w:type="spellEnd"/>
+          <w:lang w:val="en-US"/>
+        </w:rPr>
+        <w:t>knowledge and</w:t>
+      </w:r>
       <w:r>
         <w:rPr>
           <w:rStyle w:val="letter-body-bold"/>
           <w:rFonts w:ascii="Calibri" w:hAnsi="Calibri" w:cs="Calibri"/>
           <w:b/>
           <w:bCs/>
+          <w:lang w:val="en-US"/>
         </w:rPr>
         <w:t xml:space="preserve"> </w:t>
       </w:r>
-      <w:proofErr w:type="spellStart"/>
       <w:r>
         <w:rPr>
           <w:rStyle w:val="letter-body-bold"/>
           <w:rFonts w:ascii="Calibri" w:hAnsi="Calibri" w:cs="Calibri"/>
           <w:b/>
           <w:bCs/>
-        </w:rPr>
-        <w:t>responsible</w:t>
-      </w:r>
-      <w:proofErr w:type="spellEnd"/>
+          <w:lang w:val="en-US"/>
+        </w:rPr>
+        <w:t>experience</w:t>
+      </w:r>
       <w:r>
         <w:rPr>
           <w:rFonts w:ascii="Calibri" w:hAnsi="Calibri" w:cs="Calibri"/>
-        </w:rPr>
-        <w:t> for the </w:t>
+          <w:lang w:val="en-US"/>
+        </w:rPr>
+        <w:t> with </w:t>
       </w:r>
       <w:r>
         <w:rPr>
@@ -15126,334 +14372,118 @@
           <w:rFonts w:ascii="Calibri" w:hAnsi="Calibri" w:cs="Calibri"/>
           <w:b/>
           <w:bCs/>
-        </w:rPr>
-        <w:t xml:space="preserve">design and </w:t>
-      </w:r>
-      <w:proofErr w:type="spellStart"/>
+          <w:lang w:val="en-US"/>
+        </w:rPr>
+        <w:t>Yarn</w:t>
+      </w:r>
+      <w:r>
+        <w:rPr>
+          <w:rFonts w:ascii="Calibri" w:hAnsi="Calibri" w:cs="Calibri"/>
+          <w:lang w:val="en-US"/>
+        </w:rPr>
+        <w:t>, </w:t>
+      </w:r>
       <w:r>
         <w:rPr>
           <w:rStyle w:val="letter-body-bold"/>
           <w:rFonts w:ascii="Calibri" w:hAnsi="Calibri" w:cs="Calibri"/>
           <w:b/>
           <w:bCs/>
-        </w:rPr>
-        <w:t>implementation</w:t>
-      </w:r>
-      <w:proofErr w:type="spellEnd"/>
+          <w:lang w:val="en-US"/>
+        </w:rPr>
+        <w:t>JavaScript/ECMAScript</w:t>
+      </w:r>
       <w:r>
         <w:rPr>
           <w:rFonts w:ascii="Calibri" w:hAnsi="Calibri" w:cs="Calibri"/>
-        </w:rPr>
-        <w:t> of end-</w:t>
-      </w:r>
-      <w:proofErr w:type="spellStart"/>
-      <w:r>
-        <w:rPr>
-          <w:rFonts w:ascii="Calibri" w:hAnsi="Calibri" w:cs="Calibri"/>
-        </w:rPr>
-        <w:t>user</w:t>
-      </w:r>
-      <w:proofErr w:type="spellEnd"/>
-      <w:r>
-        <w:rPr>
-          <w:rFonts w:ascii="Calibri" w:hAnsi="Calibri" w:cs="Calibri"/>
-        </w:rPr>
-        <w:t xml:space="preserve"> </w:t>
-      </w:r>
-      <w:proofErr w:type="spellStart"/>
-      <w:r>
-        <w:rPr>
-          <w:rFonts w:ascii="Calibri" w:hAnsi="Calibri" w:cs="Calibri"/>
-        </w:rPr>
-        <w:t>interfaces</w:t>
-      </w:r>
-      <w:proofErr w:type="spellEnd"/>
-      <w:r>
-        <w:rPr>
-          <w:rFonts w:ascii="Calibri" w:hAnsi="Calibri" w:cs="Calibri"/>
-        </w:rPr>
-        <w:t xml:space="preserve"> </w:t>
-      </w:r>
-      <w:proofErr w:type="spellStart"/>
-      <w:r>
-        <w:rPr>
-          <w:rFonts w:ascii="Calibri" w:hAnsi="Calibri" w:cs="Calibri"/>
-        </w:rPr>
-        <w:t>within</w:t>
-      </w:r>
-      <w:proofErr w:type="spellEnd"/>
-      <w:r>
-        <w:rPr>
-          <w:rFonts w:ascii="Calibri" w:hAnsi="Calibri" w:cs="Calibri"/>
-        </w:rPr>
-        <w:t xml:space="preserve"> web </w:t>
-      </w:r>
-      <w:proofErr w:type="spellStart"/>
-      <w:r>
-        <w:rPr>
-          <w:rFonts w:ascii="Calibri" w:hAnsi="Calibri" w:cs="Calibri"/>
-        </w:rPr>
-        <w:t>applications</w:t>
-      </w:r>
-      <w:proofErr w:type="spellEnd"/>
-      <w:r>
-        <w:rPr>
-          <w:rFonts w:ascii="Calibri" w:hAnsi="Calibri" w:cs="Calibri"/>
-        </w:rPr>
-        <w:t xml:space="preserve"> </w:t>
-      </w:r>
-      <w:proofErr w:type="spellStart"/>
-      <w:r>
-        <w:rPr>
-          <w:rFonts w:ascii="Calibri" w:hAnsi="Calibri" w:cs="Calibri"/>
-        </w:rPr>
-        <w:t>that</w:t>
-      </w:r>
-      <w:proofErr w:type="spellEnd"/>
-      <w:r>
-        <w:rPr>
-          <w:rFonts w:ascii="Calibri" w:hAnsi="Calibri" w:cs="Calibri"/>
-        </w:rPr>
-        <w:t xml:space="preserve"> </w:t>
-      </w:r>
-      <w:proofErr w:type="spellStart"/>
-      <w:r>
-        <w:rPr>
-          <w:rFonts w:ascii="Calibri" w:hAnsi="Calibri" w:cs="Calibri"/>
-        </w:rPr>
-        <w:t>offer</w:t>
-      </w:r>
-      <w:proofErr w:type="spellEnd"/>
-      <w:r>
-        <w:rPr>
-          <w:rFonts w:ascii="Calibri" w:hAnsi="Calibri" w:cs="Calibri"/>
-        </w:rPr>
-        <w:t xml:space="preserve"> a </w:t>
-      </w:r>
-      <w:proofErr w:type="spellStart"/>
+          <w:lang w:val="en-US"/>
+        </w:rPr>
+        <w:t>, </w:t>
+      </w:r>
       <w:r>
         <w:rPr>
           <w:rStyle w:val="letter-body-bold"/>
           <w:rFonts w:ascii="Calibri" w:hAnsi="Calibri" w:cs="Calibri"/>
           <w:b/>
           <w:bCs/>
-        </w:rPr>
-        <w:t>proper</w:t>
-      </w:r>
-      <w:proofErr w:type="spellEnd"/>
+          <w:lang w:val="en-US"/>
+        </w:rPr>
+        <w:t>Reactjs</w:t>
+      </w:r>
+      <w:r>
+        <w:rPr>
+          <w:rFonts w:ascii="Calibri" w:hAnsi="Calibri" w:cs="Calibri"/>
+          <w:lang w:val="en-US"/>
+        </w:rPr>
+        <w:t>, </w:t>
+      </w:r>
       <w:r>
         <w:rPr>
           <w:rStyle w:val="letter-body-bold"/>
           <w:rFonts w:ascii="Calibri" w:hAnsi="Calibri" w:cs="Calibri"/>
           <w:b/>
           <w:bCs/>
-        </w:rPr>
-        <w:t xml:space="preserve"> </w:t>
-      </w:r>
-      <w:proofErr w:type="spellStart"/>
+          <w:lang w:val="en-US"/>
+        </w:rPr>
+        <w:t>HTML</w:t>
+      </w:r>
+      <w:r>
+        <w:rPr>
+          <w:rFonts w:ascii="Calibri" w:hAnsi="Calibri" w:cs="Calibri"/>
+          <w:lang w:val="en-US"/>
+        </w:rPr>
+        <w:t>, </w:t>
+      </w:r>
       <w:r>
         <w:rPr>
           <w:rStyle w:val="letter-body-bold"/>
           <w:rFonts w:ascii="Calibri" w:hAnsi="Calibri" w:cs="Calibri"/>
           <w:b/>
           <w:bCs/>
-        </w:rPr>
-        <w:t>experience</w:t>
-      </w:r>
-      <w:proofErr w:type="spellEnd"/>
+          <w:lang w:val="en-US"/>
+        </w:rPr>
+        <w:t>CSS</w:t>
+      </w:r>
       <w:r>
         <w:rPr>
           <w:rFonts w:ascii="Calibri" w:hAnsi="Calibri" w:cs="Calibri"/>
-        </w:rPr>
-        <w:t xml:space="preserve">. In </w:t>
-      </w:r>
-      <w:proofErr w:type="spellStart"/>
-      <w:r>
-        <w:rPr>
-          <w:rFonts w:ascii="Calibri" w:hAnsi="Calibri" w:cs="Calibri"/>
-        </w:rPr>
-        <w:t>this</w:t>
-      </w:r>
-      <w:proofErr w:type="spellEnd"/>
-      <w:r>
-        <w:rPr>
-          <w:rFonts w:ascii="Calibri" w:hAnsi="Calibri" w:cs="Calibri"/>
-        </w:rPr>
-        <w:t xml:space="preserve"> </w:t>
-      </w:r>
-      <w:proofErr w:type="spellStart"/>
-      <w:r>
-        <w:rPr>
-          <w:rFonts w:ascii="Calibri" w:hAnsi="Calibri" w:cs="Calibri"/>
-        </w:rPr>
-        <w:t>way</w:t>
-      </w:r>
-      <w:proofErr w:type="spellEnd"/>
-      <w:r>
-        <w:rPr>
-          <w:rFonts w:ascii="Calibri" w:hAnsi="Calibri" w:cs="Calibri"/>
-        </w:rPr>
-        <w:t xml:space="preserve"> </w:t>
-      </w:r>
-      <w:proofErr w:type="spellStart"/>
-      <w:r>
-        <w:rPr>
-          <w:rFonts w:ascii="Calibri" w:hAnsi="Calibri" w:cs="Calibri"/>
-        </w:rPr>
-        <w:t>can</w:t>
-      </w:r>
-      <w:proofErr w:type="spellEnd"/>
-      <w:r>
-        <w:rPr>
-          <w:rFonts w:ascii="Calibri" w:hAnsi="Calibri" w:cs="Calibri"/>
-        </w:rPr>
-        <w:t xml:space="preserve"> I </w:t>
-      </w:r>
-      <w:proofErr w:type="spellStart"/>
-      <w:r>
-        <w:rPr>
-          <w:rFonts w:ascii="Calibri" w:hAnsi="Calibri" w:cs="Calibri"/>
-        </w:rPr>
-        <w:t>make</w:t>
-      </w:r>
-      <w:proofErr w:type="spellEnd"/>
-      <w:r>
-        <w:rPr>
-          <w:rFonts w:ascii="Calibri" w:hAnsi="Calibri" w:cs="Calibri"/>
-        </w:rPr>
-        <w:t xml:space="preserve"> the </w:t>
-      </w:r>
-      <w:proofErr w:type="spellStart"/>
-      <w:r>
-        <w:rPr>
-          <w:rFonts w:ascii="Calibri" w:hAnsi="Calibri" w:cs="Calibri"/>
-        </w:rPr>
-        <w:t>right</w:t>
-      </w:r>
-      <w:proofErr w:type="spellEnd"/>
-      <w:r>
-        <w:rPr>
-          <w:rFonts w:ascii="Calibri" w:hAnsi="Calibri" w:cs="Calibri"/>
-        </w:rPr>
-        <w:t xml:space="preserve"> </w:t>
-      </w:r>
-      <w:proofErr w:type="spellStart"/>
-      <w:r>
-        <w:rPr>
-          <w:rFonts w:ascii="Calibri" w:hAnsi="Calibri" w:cs="Calibri"/>
-        </w:rPr>
-        <w:t>proposals</w:t>
-      </w:r>
-      <w:proofErr w:type="spellEnd"/>
-      <w:r>
-        <w:rPr>
-          <w:rFonts w:ascii="Calibri" w:hAnsi="Calibri" w:cs="Calibri"/>
-        </w:rPr>
-        <w:t xml:space="preserve"> for the </w:t>
-      </w:r>
-      <w:proofErr w:type="spellStart"/>
-      <w:r>
-        <w:rPr>
-          <w:rFonts w:ascii="Calibri" w:hAnsi="Calibri" w:cs="Calibri"/>
-        </w:rPr>
-        <w:t>realization</w:t>
-      </w:r>
-      <w:proofErr w:type="spellEnd"/>
-      <w:r>
-        <w:rPr>
-          <w:rFonts w:ascii="Calibri" w:hAnsi="Calibri" w:cs="Calibri"/>
-        </w:rPr>
-        <w:t xml:space="preserve"> of </w:t>
-      </w:r>
-      <w:proofErr w:type="spellStart"/>
+          <w:lang w:val="en-US"/>
+        </w:rPr>
+        <w:t>, </w:t>
+      </w:r>
       <w:r>
         <w:rPr>
           <w:rStyle w:val="letter-body-bold"/>
           <w:rFonts w:ascii="Calibri" w:hAnsi="Calibri" w:cs="Calibri"/>
           <w:b/>
           <w:bCs/>
-        </w:rPr>
-        <w:t>functionality</w:t>
-      </w:r>
-      <w:proofErr w:type="spellEnd"/>
+          <w:lang w:val="en-US"/>
+        </w:rPr>
+        <w:t>Redux</w:t>
+      </w:r>
       <w:r>
         <w:rPr>
           <w:rFonts w:ascii="Calibri" w:hAnsi="Calibri" w:cs="Calibri"/>
-        </w:rPr>
-        <w:t> </w:t>
-      </w:r>
-      <w:proofErr w:type="spellStart"/>
-      <w:r>
-        <w:rPr>
-          <w:rFonts w:ascii="Calibri" w:hAnsi="Calibri" w:cs="Calibri"/>
-        </w:rPr>
-        <w:t>that</w:t>
-      </w:r>
-      <w:proofErr w:type="spellEnd"/>
-      <w:r>
-        <w:rPr>
-          <w:rFonts w:ascii="Calibri" w:hAnsi="Calibri" w:cs="Calibri"/>
-        </w:rPr>
-        <w:t xml:space="preserve"> </w:t>
-      </w:r>
-      <w:proofErr w:type="spellStart"/>
-      <w:r>
-        <w:rPr>
-          <w:rFonts w:ascii="Calibri" w:hAnsi="Calibri" w:cs="Calibri"/>
-        </w:rPr>
-        <w:t>meets</w:t>
-      </w:r>
-      <w:proofErr w:type="spellEnd"/>
-      <w:r>
-        <w:rPr>
-          <w:rFonts w:ascii="Calibri" w:hAnsi="Calibri" w:cs="Calibri"/>
-        </w:rPr>
-        <w:t xml:space="preserve"> the </w:t>
-      </w:r>
-      <w:proofErr w:type="spellStart"/>
-      <w:r>
-        <w:rPr>
-          <w:rFonts w:ascii="Calibri" w:hAnsi="Calibri" w:cs="Calibri"/>
-        </w:rPr>
-        <w:t>wishes</w:t>
-      </w:r>
-      <w:proofErr w:type="spellEnd"/>
-      <w:r>
-        <w:rPr>
-          <w:rFonts w:ascii="Calibri" w:hAnsi="Calibri" w:cs="Calibri"/>
-        </w:rPr>
-        <w:t xml:space="preserve">, </w:t>
-      </w:r>
-      <w:proofErr w:type="spellStart"/>
-      <w:r>
-        <w:rPr>
-          <w:rFonts w:ascii="Calibri" w:hAnsi="Calibri" w:cs="Calibri"/>
-        </w:rPr>
-        <w:t>demands</w:t>
-      </w:r>
-      <w:proofErr w:type="spellEnd"/>
-      <w:r>
-        <w:rPr>
-          <w:rFonts w:ascii="Calibri" w:hAnsi="Calibri" w:cs="Calibri"/>
-        </w:rPr>
-        <w:t xml:space="preserve"> and </w:t>
-      </w:r>
-      <w:proofErr w:type="spellStart"/>
+          <w:lang w:val="en-US"/>
+        </w:rPr>
+        <w:t>, </w:t>
+      </w:r>
       <w:r>
         <w:rPr>
           <w:rStyle w:val="letter-body-bold"/>
           <w:rFonts w:ascii="Calibri" w:hAnsi="Calibri" w:cs="Calibri"/>
           <w:b/>
           <w:bCs/>
-        </w:rPr>
-        <w:t>needs</w:t>
-      </w:r>
-      <w:proofErr w:type="spellEnd"/>
+          <w:lang w:val="en-US"/>
+        </w:rPr>
+        <w:t>React routing</w:t>
+      </w:r>
       <w:r>
         <w:rPr>
           <w:rFonts w:ascii="Calibri" w:hAnsi="Calibri" w:cs="Calibri"/>
-        </w:rPr>
-        <w:t> of the </w:t>
+          <w:lang w:val="en-US"/>
+        </w:rPr>
+        <w:t>, </w:t>
       </w:r>
       <w:r>
         <w:rPr>
@@ -15461,23 +14491,65 @@
           <w:rFonts w:ascii="Calibri" w:hAnsi="Calibri" w:cs="Calibri"/>
           <w:b/>
           <w:bCs/>
-        </w:rPr>
-        <w:t xml:space="preserve">end </w:t>
-      </w:r>
-      <w:proofErr w:type="spellStart"/>
+          <w:lang w:val="en-US"/>
+        </w:rPr>
+        <w:t>XML</w:t>
+      </w:r>
+      <w:r>
+        <w:rPr>
+          <w:rFonts w:ascii="Calibri" w:hAnsi="Calibri" w:cs="Calibri"/>
+          <w:lang w:val="en-US"/>
+        </w:rPr>
+        <w:t>, </w:t>
+      </w:r>
       <w:r>
         <w:rPr>
           <w:rStyle w:val="letter-body-bold"/>
           <w:rFonts w:ascii="Calibri" w:hAnsi="Calibri" w:cs="Calibri"/>
           <w:b/>
           <w:bCs/>
-        </w:rPr>
-        <w:t>users</w:t>
-      </w:r>
-      <w:proofErr w:type="spellEnd"/>
+          <w:lang w:val="en-US"/>
+        </w:rPr>
+        <w:t>Json</w:t>
+      </w:r>
       <w:r>
         <w:rPr>
           <w:rFonts w:ascii="Calibri" w:hAnsi="Calibri" w:cs="Calibri"/>
+          <w:lang w:val="en-US"/>
+        </w:rPr>
+        <w:t>, </w:t>
+      </w:r>
+      <w:r>
+        <w:rPr>
+          <w:rStyle w:val="letter-body-bold"/>
+          <w:rFonts w:ascii="Calibri" w:hAnsi="Calibri" w:cs="Calibri"/>
+          <w:b/>
+          <w:bCs/>
+          <w:lang w:val="en-US"/>
+        </w:rPr>
+        <w:t>Git</w:t>
+      </w:r>
+      <w:r>
+        <w:rPr>
+          <w:rFonts w:ascii="Calibri" w:hAnsi="Calibri" w:cs="Calibri"/>
+          <w:lang w:val="en-US"/>
+        </w:rPr>
+        <w:t> and some additional libraries for front-end development of </w:t>
+      </w:r>
+      <w:r>
+        <w:rPr>
+          <w:rStyle w:val="letter-body-bold"/>
+          <w:rFonts w:ascii="Calibri" w:hAnsi="Calibri" w:cs="Calibri"/>
+          <w:b/>
+          <w:bCs/>
+          <w:lang w:val="en-US"/>
+        </w:rPr>
+        <w:t>single page applications</w:t>
+      </w:r>
+      <w:r>
+        <w:rPr>
+          <w:rFonts w:ascii="Calibri" w:hAnsi="Calibri" w:cs="Calibri"/>
+          <w:lang w:val="en-US"/>
         </w:rPr>
         <w:t>.</w:t>
       </w:r>
@@ -15487,61 +14559,49 @@
         <w:pStyle w:val="letter-body-section"/>
         <w:rPr>
           <w:rFonts w:ascii="Calibri" w:hAnsi="Calibri" w:cs="Calibri"/>
+          <w:lang w:val="en-US"/>
         </w:rPr>
       </w:pPr>
       <w:r>
         <w:rPr>
           <w:rFonts w:ascii="Calibri" w:hAnsi="Calibri" w:cs="Calibri"/>
-        </w:rPr>
-        <w:t xml:space="preserve">I </w:t>
-      </w:r>
-      <w:proofErr w:type="spellStart"/>
-      <w:r>
-        <w:rPr>
-          <w:rFonts w:ascii="Calibri" w:hAnsi="Calibri" w:cs="Calibri"/>
-        </w:rPr>
-        <w:t>have</w:t>
-      </w:r>
-      <w:proofErr w:type="spellEnd"/>
-      <w:r>
-        <w:rPr>
-          <w:rFonts w:ascii="Calibri" w:hAnsi="Calibri" w:cs="Calibri"/>
-        </w:rPr>
-        <w:t xml:space="preserve"> </w:t>
-      </w:r>
-      <w:proofErr w:type="spellStart"/>
-      <w:r>
-        <w:rPr>
-          <w:rFonts w:ascii="Calibri" w:hAnsi="Calibri" w:cs="Calibri"/>
-        </w:rPr>
-        <w:t>extensive</w:t>
-      </w:r>
-      <w:proofErr w:type="spellEnd"/>
-      <w:r>
-        <w:rPr>
-          <w:rFonts w:ascii="Calibri" w:hAnsi="Calibri" w:cs="Calibri"/>
-        </w:rPr>
-        <w:t> </w:t>
-      </w:r>
-      <w:proofErr w:type="spellStart"/>
+          <w:lang w:val="en-US"/>
+        </w:rPr>
+        <w:t>I am a </w:t>
+      </w:r>
       <w:r>
         <w:rPr>
           <w:rStyle w:val="letter-body-bold"/>
           <w:rFonts w:ascii="Calibri" w:hAnsi="Calibri" w:cs="Calibri"/>
           <w:b/>
           <w:bCs/>
-        </w:rPr>
-        <w:t>knowledge</w:t>
-      </w:r>
-      <w:proofErr w:type="spellEnd"/>
+          <w:lang w:val="en-US"/>
+        </w:rPr>
+        <w:t>social</w:t>
+      </w:r>
+      <w:r>
+        <w:rPr>
+          <w:rFonts w:ascii="Calibri" w:hAnsi="Calibri" w:cs="Calibri"/>
+          <w:lang w:val="en-US"/>
+        </w:rPr>
+        <w:t> person with a great </w:t>
+      </w:r>
       <w:r>
         <w:rPr>
           <w:rStyle w:val="letter-body-bold"/>
           <w:rFonts w:ascii="Calibri" w:hAnsi="Calibri" w:cs="Calibri"/>
           <w:b/>
           <w:bCs/>
-        </w:rPr>
-        <w:t xml:space="preserve"> and</w:t>
+          <w:lang w:val="en-US"/>
+        </w:rPr>
+        <w:t>sense of responsibility</w:t>
+      </w:r>
+      <w:r>
+        <w:rPr>
+          <w:rFonts w:ascii="Calibri" w:hAnsi="Calibri" w:cs="Calibri"/>
+          <w:lang w:val="en-US"/>
+        </w:rPr>
+        <w:t>. I'm someone that </w:t>
       </w:r>
       <w:r>
         <w:rPr>
@@ -15549,8 +14609,16 @@
           <w:rFonts w:ascii="Calibri" w:hAnsi="Calibri" w:cs="Calibri"/>
           <w:b/>
           <w:bCs/>
-        </w:rPr>
-        <w:t xml:space="preserve"> </w:t>
+          <w:lang w:val="en-US"/>
+        </w:rPr>
+        <w:t>stands firmly</w:t>
+      </w:r>
+      <w:r>
+        <w:rPr>
+          <w:rFonts w:ascii="Calibri" w:hAnsi="Calibri" w:cs="Calibri"/>
+          <w:lang w:val="en-US"/>
+        </w:rPr>
+        <w:t> in my shoes. I know that I 'm excellently </w:t>
       </w:r>
       <w:r>
         <w:rPr>
@@ -15558,14 +14626,16 @@
           <w:rFonts w:ascii="Calibri" w:hAnsi="Calibri" w:cs="Calibri"/>
           <w:b/>
           <w:bCs/>
-        </w:rPr>
-        <w:t>experience</w:t>
+          <w:lang w:val="en-US"/>
+        </w:rPr>
+        <w:t>capable</w:t>
       </w:r>
       <w:r>
         <w:rPr>
           <w:rFonts w:ascii="Calibri" w:hAnsi="Calibri" w:cs="Calibri"/>
-        </w:rPr>
-        <w:t> with </w:t>
+          <w:lang w:val="en-US"/>
+        </w:rPr>
+        <w:t> of handling myself in stressful situations. I would like to </w:t>
       </w:r>
       <w:r>
         <w:rPr>
@@ -15573,14 +14643,16 @@
           <w:rFonts w:ascii="Calibri" w:hAnsi="Calibri" w:cs="Calibri"/>
           <w:b/>
           <w:bCs/>
-        </w:rPr>
-        <w:t>Yarn</w:t>
+          <w:lang w:val="en-US"/>
+        </w:rPr>
+        <w:t>work together</w:t>
       </w:r>
       <w:r>
         <w:rPr>
           <w:rFonts w:ascii="Calibri" w:hAnsi="Calibri" w:cs="Calibri"/>
-        </w:rPr>
-        <w:t>, </w:t>
+          <w:lang w:val="en-US"/>
+        </w:rPr>
+        <w:t> in a </w:t>
       </w:r>
       <w:r>
         <w:rPr>
@@ -15588,14 +14660,16 @@
           <w:rFonts w:ascii="Calibri" w:hAnsi="Calibri" w:cs="Calibri"/>
           <w:b/>
           <w:bCs/>
-        </w:rPr>
-        <w:t>JavaScript/ECMAScript</w:t>
+          <w:lang w:val="en-US"/>
+        </w:rPr>
+        <w:t>team</w:t>
       </w:r>
       <w:r>
         <w:rPr>
           <w:rFonts w:ascii="Calibri" w:hAnsi="Calibri" w:cs="Calibri"/>
-        </w:rPr>
-        <w:t>, </w:t>
+          <w:lang w:val="en-US"/>
+        </w:rPr>
+        <w:t> where I can </w:t>
       </w:r>
       <w:r>
         <w:rPr>
@@ -15603,14 +14677,46 @@
           <w:rFonts w:ascii="Calibri" w:hAnsi="Calibri" w:cs="Calibri"/>
           <w:b/>
           <w:bCs/>
-        </w:rPr>
-        <w:t>Reactjs</w:t>
+          <w:lang w:val="en-US"/>
+        </w:rPr>
+        <w:t>learn</w:t>
       </w:r>
       <w:r>
         <w:rPr>
           <w:rFonts w:ascii="Calibri" w:hAnsi="Calibri" w:cs="Calibri"/>
-        </w:rPr>
-        <w:t>, </w:t>
+          <w:lang w:val="en-US"/>
+        </w:rPr>
+        <w:t> from colleagues and them from me. Working lonely isn't an issue neither.</w:t>
+      </w:r>
+    </w:p>
+    <w:p>
+      <w:pPr>
+        <w:pStyle w:val="letter-body-section"/>
+        <w:rPr>
+          <w:rFonts w:ascii="Calibri" w:hAnsi="Calibri" w:cs="Calibri"/>
+          <w:lang w:val="en-US"/>
+        </w:rPr>
+      </w:pPr>
+      <w:r>
+        <w:rPr>
+          <w:rFonts w:ascii="Calibri" w:hAnsi="Calibri" w:cs="Calibri"/>
+          <w:lang w:val="en-US"/>
+        </w:rPr>
+        <w:t>Hopefully have you a great idea of my capa</w:t>
+      </w:r>
+      <w:r>
+        <w:rPr>
+          <w:rFonts w:ascii="Calibri" w:hAnsi="Calibri" w:cs="Calibri"/>
+          <w:lang w:val="en-US"/>
+        </w:rPr>
+        <w:t>bilities</w:t>
+      </w:r>
+      <w:r>
+        <w:rPr>
+          <w:rFonts w:ascii="Calibri" w:hAnsi="Calibri" w:cs="Calibri"/>
+          <w:lang w:val="en-US"/>
+        </w:rPr>
+        <w:t xml:space="preserve"> after reading this letter. I would like to </w:t>
       </w:r>
       <w:r>
         <w:rPr>
@@ -15618,14 +14724,16 @@
           <w:rFonts w:ascii="Calibri" w:hAnsi="Calibri" w:cs="Calibri"/>
           <w:b/>
           <w:bCs/>
-        </w:rPr>
-        <w:t>HTML</w:t>
+          <w:lang w:val="en-US"/>
+        </w:rPr>
+        <w:t>express</w:t>
       </w:r>
       <w:r>
         <w:rPr>
           <w:rFonts w:ascii="Calibri" w:hAnsi="Calibri" w:cs="Calibri"/>
-        </w:rPr>
-        <w:t>, </w:t>
+          <w:lang w:val="en-US"/>
+        </w:rPr>
+        <w:t> my </w:t>
       </w:r>
       <w:r>
         <w:rPr>
@@ -15633,982 +14741,16 @@
           <w:rFonts w:ascii="Calibri" w:hAnsi="Calibri" w:cs="Calibri"/>
           <w:b/>
           <w:bCs/>
-        </w:rPr>
-        <w:t>CSS</w:t>
+          <w:lang w:val="en-US"/>
+        </w:rPr>
+        <w:t>motivation and enthusiasm</w:t>
       </w:r>
       <w:r>
         <w:rPr>
           <w:rFonts w:ascii="Calibri" w:hAnsi="Calibri" w:cs="Calibri"/>
-        </w:rPr>
-        <w:t>, </w:t>
-      </w:r>
-      <w:r>
-        <w:rPr>
-          <w:rStyle w:val="letter-body-bold"/>
-          <w:rFonts w:ascii="Calibri" w:hAnsi="Calibri" w:cs="Calibri"/>
-          <w:b/>
-          <w:bCs/>
-        </w:rPr>
-        <w:t>Redux</w:t>
-      </w:r>
-      <w:r>
-        <w:rPr>
-          <w:rFonts w:ascii="Calibri" w:hAnsi="Calibri" w:cs="Calibri"/>
-        </w:rPr>
-        <w:t>, </w:t>
-      </w:r>
-      <w:r>
-        <w:rPr>
-          <w:rStyle w:val="letter-body-bold"/>
-          <w:rFonts w:ascii="Calibri" w:hAnsi="Calibri" w:cs="Calibri"/>
-          <w:b/>
-          <w:bCs/>
-        </w:rPr>
-        <w:t>React routing</w:t>
-      </w:r>
-      <w:r>
-        <w:rPr>
-          <w:rFonts w:ascii="Calibri" w:hAnsi="Calibri" w:cs="Calibri"/>
-        </w:rPr>
-        <w:t>, </w:t>
-      </w:r>
-      <w:r>
-        <w:rPr>
-          <w:rStyle w:val="letter-body-bold"/>
-          <w:rFonts w:ascii="Calibri" w:hAnsi="Calibri" w:cs="Calibri"/>
-          <w:b/>
-          <w:bCs/>
-        </w:rPr>
-        <w:t>XML</w:t>
-      </w:r>
-      <w:r>
-        <w:rPr>
-          <w:rFonts w:ascii="Calibri" w:hAnsi="Calibri" w:cs="Calibri"/>
-        </w:rPr>
-        <w:t>, </w:t>
-      </w:r>
-      <w:proofErr w:type="spellStart"/>
-      <w:r>
-        <w:rPr>
-          <w:rStyle w:val="letter-body-bold"/>
-          <w:rFonts w:ascii="Calibri" w:hAnsi="Calibri" w:cs="Calibri"/>
-          <w:b/>
-          <w:bCs/>
-        </w:rPr>
-        <w:t>Json</w:t>
-      </w:r>
-      <w:proofErr w:type="spellEnd"/>
-      <w:r>
-        <w:rPr>
-          <w:rFonts w:ascii="Calibri" w:hAnsi="Calibri" w:cs="Calibri"/>
-        </w:rPr>
-        <w:t>, </w:t>
-      </w:r>
-      <w:r>
-        <w:rPr>
-          <w:rStyle w:val="letter-body-bold"/>
-          <w:rFonts w:ascii="Calibri" w:hAnsi="Calibri" w:cs="Calibri"/>
-          <w:b/>
-          <w:bCs/>
-        </w:rPr>
-        <w:t>Git</w:t>
-      </w:r>
-      <w:r>
-        <w:rPr>
-          <w:rFonts w:ascii="Calibri" w:hAnsi="Calibri" w:cs="Calibri"/>
-        </w:rPr>
-        <w:t xml:space="preserve"> and </w:t>
-      </w:r>
-      <w:proofErr w:type="spellStart"/>
-      <w:r>
-        <w:rPr>
-          <w:rFonts w:ascii="Calibri" w:hAnsi="Calibri" w:cs="Calibri"/>
-        </w:rPr>
-        <w:t>some</w:t>
-      </w:r>
-      <w:proofErr w:type="spellEnd"/>
-      <w:r>
-        <w:rPr>
-          <w:rFonts w:ascii="Calibri" w:hAnsi="Calibri" w:cs="Calibri"/>
-        </w:rPr>
-        <w:t xml:space="preserve"> </w:t>
-      </w:r>
-      <w:proofErr w:type="spellStart"/>
-      <w:r>
-        <w:rPr>
-          <w:rFonts w:ascii="Calibri" w:hAnsi="Calibri" w:cs="Calibri"/>
-        </w:rPr>
-        <w:t>additional</w:t>
-      </w:r>
-      <w:proofErr w:type="spellEnd"/>
-      <w:r>
-        <w:rPr>
-          <w:rFonts w:ascii="Calibri" w:hAnsi="Calibri" w:cs="Calibri"/>
-        </w:rPr>
-        <w:t xml:space="preserve"> </w:t>
-      </w:r>
-      <w:proofErr w:type="spellStart"/>
-      <w:r>
-        <w:rPr>
-          <w:rFonts w:ascii="Calibri" w:hAnsi="Calibri" w:cs="Calibri"/>
-        </w:rPr>
-        <w:t>libraries</w:t>
-      </w:r>
-      <w:proofErr w:type="spellEnd"/>
-      <w:r>
-        <w:rPr>
-          <w:rFonts w:ascii="Calibri" w:hAnsi="Calibri" w:cs="Calibri"/>
-        </w:rPr>
-        <w:t xml:space="preserve"> for front-end development of </w:t>
-      </w:r>
-      <w:r>
-        <w:rPr>
-          <w:rStyle w:val="letter-body-bold"/>
-          <w:rFonts w:ascii="Calibri" w:hAnsi="Calibri" w:cs="Calibri"/>
-          <w:b/>
-          <w:bCs/>
-        </w:rPr>
-        <w:t xml:space="preserve">single </w:t>
-      </w:r>
-      <w:proofErr w:type="spellStart"/>
-      <w:r>
-        <w:rPr>
-          <w:rStyle w:val="letter-body-bold"/>
-          <w:rFonts w:ascii="Calibri" w:hAnsi="Calibri" w:cs="Calibri"/>
-          <w:b/>
-          <w:bCs/>
-        </w:rPr>
-        <w:t>page</w:t>
-      </w:r>
-      <w:proofErr w:type="spellEnd"/>
-      <w:r>
-        <w:rPr>
-          <w:rStyle w:val="letter-body-bold"/>
-          <w:rFonts w:ascii="Calibri" w:hAnsi="Calibri" w:cs="Calibri"/>
-          <w:b/>
-          <w:bCs/>
-        </w:rPr>
-        <w:t xml:space="preserve"> </w:t>
-      </w:r>
-      <w:proofErr w:type="spellStart"/>
-      <w:r>
-        <w:rPr>
-          <w:rStyle w:val="letter-body-bold"/>
-          <w:rFonts w:ascii="Calibri" w:hAnsi="Calibri" w:cs="Calibri"/>
-          <w:b/>
-          <w:bCs/>
-        </w:rPr>
-        <w:t>applications</w:t>
-      </w:r>
-      <w:proofErr w:type="spellEnd"/>
-      <w:r>
-        <w:rPr>
-          <w:rFonts w:ascii="Calibri" w:hAnsi="Calibri" w:cs="Calibri"/>
-        </w:rPr>
-        <w:t>.</w:t>
-      </w:r>
-    </w:p>
-    <w:p>
-      <w:pPr>
-        <w:pStyle w:val="letter-body-section"/>
-        <w:rPr>
-          <w:rFonts w:ascii="Calibri" w:hAnsi="Calibri" w:cs="Calibri"/>
-        </w:rPr>
-      </w:pPr>
-      <w:r>
-        <w:rPr>
-          <w:rFonts w:ascii="Calibri" w:hAnsi="Calibri" w:cs="Calibri"/>
-        </w:rPr>
-        <w:t xml:space="preserve">I </w:t>
-      </w:r>
-      <w:proofErr w:type="spellStart"/>
-      <w:r>
-        <w:rPr>
-          <w:rFonts w:ascii="Calibri" w:hAnsi="Calibri" w:cs="Calibri"/>
-        </w:rPr>
-        <w:t>am</w:t>
-      </w:r>
-      <w:proofErr w:type="spellEnd"/>
-      <w:r>
-        <w:rPr>
-          <w:rFonts w:ascii="Calibri" w:hAnsi="Calibri" w:cs="Calibri"/>
-        </w:rPr>
-        <w:t xml:space="preserve"> a </w:t>
-      </w:r>
-      <w:proofErr w:type="spellStart"/>
-      <w:r>
-        <w:rPr>
-          <w:rStyle w:val="letter-body-bold"/>
-          <w:rFonts w:ascii="Calibri" w:hAnsi="Calibri" w:cs="Calibri"/>
-          <w:b/>
-          <w:bCs/>
-        </w:rPr>
-        <w:t>social</w:t>
-      </w:r>
-      <w:proofErr w:type="spellEnd"/>
-      <w:r>
-        <w:rPr>
-          <w:rFonts w:ascii="Calibri" w:hAnsi="Calibri" w:cs="Calibri"/>
-        </w:rPr>
-        <w:t xml:space="preserve"> person with a </w:t>
-      </w:r>
-      <w:proofErr w:type="spellStart"/>
-      <w:r>
-        <w:rPr>
-          <w:rFonts w:ascii="Calibri" w:hAnsi="Calibri" w:cs="Calibri"/>
-        </w:rPr>
-        <w:t>great</w:t>
-      </w:r>
-      <w:proofErr w:type="spellEnd"/>
-      <w:r>
-        <w:rPr>
-          <w:rFonts w:ascii="Calibri" w:hAnsi="Calibri" w:cs="Calibri"/>
-        </w:rPr>
-        <w:t> </w:t>
-      </w:r>
-      <w:proofErr w:type="spellStart"/>
-      <w:r>
-        <w:rPr>
-          <w:rStyle w:val="letter-body-bold"/>
-          <w:rFonts w:ascii="Calibri" w:hAnsi="Calibri" w:cs="Calibri"/>
-          <w:b/>
-          <w:bCs/>
-        </w:rPr>
-        <w:t>sense</w:t>
-      </w:r>
-      <w:proofErr w:type="spellEnd"/>
-      <w:r>
-        <w:rPr>
-          <w:rStyle w:val="letter-body-bold"/>
-          <w:rFonts w:ascii="Calibri" w:hAnsi="Calibri" w:cs="Calibri"/>
-          <w:b/>
-          <w:bCs/>
-        </w:rPr>
-        <w:t xml:space="preserve"> of </w:t>
-      </w:r>
-      <w:proofErr w:type="spellStart"/>
-      <w:r>
-        <w:rPr>
-          <w:rStyle w:val="letter-body-bold"/>
-          <w:rFonts w:ascii="Calibri" w:hAnsi="Calibri" w:cs="Calibri"/>
-          <w:b/>
-          <w:bCs/>
-        </w:rPr>
-        <w:t>responsibility</w:t>
-      </w:r>
-      <w:proofErr w:type="spellEnd"/>
-      <w:r>
-        <w:rPr>
-          <w:rFonts w:ascii="Calibri" w:hAnsi="Calibri" w:cs="Calibri"/>
-        </w:rPr>
-        <w:t xml:space="preserve">. </w:t>
-      </w:r>
-      <w:proofErr w:type="spellStart"/>
-      <w:r>
-        <w:rPr>
-          <w:rFonts w:ascii="Calibri" w:hAnsi="Calibri" w:cs="Calibri"/>
-        </w:rPr>
-        <w:t>I'm</w:t>
-      </w:r>
-      <w:proofErr w:type="spellEnd"/>
-      <w:r>
-        <w:rPr>
-          <w:rFonts w:ascii="Calibri" w:hAnsi="Calibri" w:cs="Calibri"/>
-        </w:rPr>
-        <w:t xml:space="preserve"> </w:t>
-      </w:r>
-      <w:proofErr w:type="spellStart"/>
-      <w:r>
-        <w:rPr>
-          <w:rFonts w:ascii="Calibri" w:hAnsi="Calibri" w:cs="Calibri"/>
-        </w:rPr>
-        <w:t>someone</w:t>
-      </w:r>
-      <w:proofErr w:type="spellEnd"/>
-      <w:r>
-        <w:rPr>
-          <w:rFonts w:ascii="Calibri" w:hAnsi="Calibri" w:cs="Calibri"/>
-        </w:rPr>
-        <w:t xml:space="preserve"> </w:t>
-      </w:r>
-      <w:proofErr w:type="spellStart"/>
-      <w:r>
-        <w:rPr>
-          <w:rFonts w:ascii="Calibri" w:hAnsi="Calibri" w:cs="Calibri"/>
-        </w:rPr>
-        <w:t>that</w:t>
-      </w:r>
-      <w:proofErr w:type="spellEnd"/>
-      <w:r>
-        <w:rPr>
-          <w:rFonts w:ascii="Calibri" w:hAnsi="Calibri" w:cs="Calibri"/>
-        </w:rPr>
-        <w:t> </w:t>
-      </w:r>
-      <w:proofErr w:type="spellStart"/>
-      <w:r>
-        <w:rPr>
-          <w:rStyle w:val="letter-body-bold"/>
-          <w:rFonts w:ascii="Calibri" w:hAnsi="Calibri" w:cs="Calibri"/>
-          <w:b/>
-          <w:bCs/>
-        </w:rPr>
-        <w:t>stands</w:t>
-      </w:r>
-      <w:proofErr w:type="spellEnd"/>
-      <w:r>
-        <w:rPr>
-          <w:rStyle w:val="letter-body-bold"/>
-          <w:rFonts w:ascii="Calibri" w:hAnsi="Calibri" w:cs="Calibri"/>
-          <w:b/>
-          <w:bCs/>
-        </w:rPr>
-        <w:t xml:space="preserve"> </w:t>
-      </w:r>
-      <w:proofErr w:type="spellStart"/>
-      <w:r>
-        <w:rPr>
-          <w:rStyle w:val="letter-body-bold"/>
-          <w:rFonts w:ascii="Calibri" w:hAnsi="Calibri" w:cs="Calibri"/>
-          <w:b/>
-          <w:bCs/>
-        </w:rPr>
-        <w:t>firmly</w:t>
-      </w:r>
-      <w:proofErr w:type="spellEnd"/>
-      <w:r>
-        <w:rPr>
-          <w:rFonts w:ascii="Calibri" w:hAnsi="Calibri" w:cs="Calibri"/>
-        </w:rPr>
-        <w:t xml:space="preserve"> in my </w:t>
-      </w:r>
-      <w:proofErr w:type="spellStart"/>
-      <w:r>
-        <w:rPr>
-          <w:rFonts w:ascii="Calibri" w:hAnsi="Calibri" w:cs="Calibri"/>
-        </w:rPr>
-        <w:t>shoes</w:t>
-      </w:r>
-      <w:proofErr w:type="spellEnd"/>
-      <w:r>
-        <w:rPr>
-          <w:rFonts w:ascii="Calibri" w:hAnsi="Calibri" w:cs="Calibri"/>
-        </w:rPr>
-        <w:t xml:space="preserve">. I </w:t>
-      </w:r>
-      <w:proofErr w:type="spellStart"/>
-      <w:r>
-        <w:rPr>
-          <w:rFonts w:ascii="Calibri" w:hAnsi="Calibri" w:cs="Calibri"/>
-        </w:rPr>
-        <w:t>know</w:t>
-      </w:r>
-      <w:proofErr w:type="spellEnd"/>
-      <w:r>
-        <w:rPr>
-          <w:rFonts w:ascii="Calibri" w:hAnsi="Calibri" w:cs="Calibri"/>
-        </w:rPr>
-        <w:t xml:space="preserve"> </w:t>
-      </w:r>
-      <w:proofErr w:type="spellStart"/>
-      <w:r>
-        <w:rPr>
-          <w:rFonts w:ascii="Calibri" w:hAnsi="Calibri" w:cs="Calibri"/>
-        </w:rPr>
-        <w:t>that</w:t>
-      </w:r>
-      <w:proofErr w:type="spellEnd"/>
-      <w:r>
-        <w:rPr>
-          <w:rFonts w:ascii="Calibri" w:hAnsi="Calibri" w:cs="Calibri"/>
-        </w:rPr>
-        <w:t xml:space="preserve"> I 'm </w:t>
-      </w:r>
-      <w:proofErr w:type="spellStart"/>
-      <w:r>
-        <w:rPr>
-          <w:rFonts w:ascii="Calibri" w:hAnsi="Calibri" w:cs="Calibri"/>
-        </w:rPr>
-        <w:t>excellently</w:t>
-      </w:r>
-      <w:proofErr w:type="spellEnd"/>
-      <w:r>
-        <w:rPr>
-          <w:rFonts w:ascii="Calibri" w:hAnsi="Calibri" w:cs="Calibri"/>
-        </w:rPr>
-        <w:t> </w:t>
-      </w:r>
-      <w:proofErr w:type="spellStart"/>
-      <w:r>
-        <w:rPr>
-          <w:rStyle w:val="letter-body-bold"/>
-          <w:rFonts w:ascii="Calibri" w:hAnsi="Calibri" w:cs="Calibri"/>
-          <w:b/>
-          <w:bCs/>
-        </w:rPr>
-        <w:t>capable</w:t>
-      </w:r>
-      <w:proofErr w:type="spellEnd"/>
-      <w:r>
-        <w:rPr>
-          <w:rFonts w:ascii="Calibri" w:hAnsi="Calibri" w:cs="Calibri"/>
-        </w:rPr>
-        <w:t xml:space="preserve"> of </w:t>
-      </w:r>
-      <w:proofErr w:type="spellStart"/>
-      <w:r>
-        <w:rPr>
-          <w:rFonts w:ascii="Calibri" w:hAnsi="Calibri" w:cs="Calibri"/>
-        </w:rPr>
-        <w:t>handling</w:t>
-      </w:r>
-      <w:proofErr w:type="spellEnd"/>
-      <w:r>
-        <w:rPr>
-          <w:rFonts w:ascii="Calibri" w:hAnsi="Calibri" w:cs="Calibri"/>
-        </w:rPr>
-        <w:t xml:space="preserve"> </w:t>
-      </w:r>
-      <w:proofErr w:type="spellStart"/>
-      <w:r>
-        <w:rPr>
-          <w:rFonts w:ascii="Calibri" w:hAnsi="Calibri" w:cs="Calibri"/>
-        </w:rPr>
-        <w:t>myself</w:t>
-      </w:r>
-      <w:proofErr w:type="spellEnd"/>
-      <w:r>
-        <w:rPr>
-          <w:rFonts w:ascii="Calibri" w:hAnsi="Calibri" w:cs="Calibri"/>
-        </w:rPr>
-        <w:t xml:space="preserve"> in </w:t>
-      </w:r>
-      <w:proofErr w:type="spellStart"/>
-      <w:r>
-        <w:rPr>
-          <w:rFonts w:ascii="Calibri" w:hAnsi="Calibri" w:cs="Calibri"/>
-        </w:rPr>
-        <w:t>stressful</w:t>
-      </w:r>
-      <w:proofErr w:type="spellEnd"/>
-      <w:r>
-        <w:rPr>
-          <w:rFonts w:ascii="Calibri" w:hAnsi="Calibri" w:cs="Calibri"/>
-        </w:rPr>
-        <w:t xml:space="preserve"> </w:t>
-      </w:r>
-      <w:proofErr w:type="spellStart"/>
-      <w:r>
-        <w:rPr>
-          <w:rFonts w:ascii="Calibri" w:hAnsi="Calibri" w:cs="Calibri"/>
-        </w:rPr>
-        <w:t>situations</w:t>
-      </w:r>
-      <w:proofErr w:type="spellEnd"/>
-      <w:r>
-        <w:rPr>
-          <w:rFonts w:ascii="Calibri" w:hAnsi="Calibri" w:cs="Calibri"/>
-        </w:rPr>
-        <w:t xml:space="preserve">. I </w:t>
-      </w:r>
-      <w:proofErr w:type="spellStart"/>
-      <w:r>
-        <w:rPr>
-          <w:rFonts w:ascii="Calibri" w:hAnsi="Calibri" w:cs="Calibri"/>
-        </w:rPr>
-        <w:t>would</w:t>
-      </w:r>
-      <w:proofErr w:type="spellEnd"/>
-      <w:r>
-        <w:rPr>
-          <w:rFonts w:ascii="Calibri" w:hAnsi="Calibri" w:cs="Calibri"/>
-        </w:rPr>
-        <w:t xml:space="preserve"> </w:t>
-      </w:r>
-      <w:proofErr w:type="spellStart"/>
-      <w:r>
-        <w:rPr>
-          <w:rFonts w:ascii="Calibri" w:hAnsi="Calibri" w:cs="Calibri"/>
-        </w:rPr>
-        <w:t>like</w:t>
-      </w:r>
-      <w:proofErr w:type="spellEnd"/>
-      <w:r>
-        <w:rPr>
-          <w:rFonts w:ascii="Calibri" w:hAnsi="Calibri" w:cs="Calibri"/>
-        </w:rPr>
-        <w:t xml:space="preserve"> to </w:t>
-      </w:r>
-      <w:proofErr w:type="spellStart"/>
-      <w:r>
-        <w:rPr>
-          <w:rStyle w:val="letter-body-bold"/>
-          <w:rFonts w:ascii="Calibri" w:hAnsi="Calibri" w:cs="Calibri"/>
-          <w:b/>
-          <w:bCs/>
-        </w:rPr>
-        <w:t>work</w:t>
-      </w:r>
-      <w:proofErr w:type="spellEnd"/>
-      <w:r>
-        <w:rPr>
-          <w:rStyle w:val="letter-body-bold"/>
-          <w:rFonts w:ascii="Calibri" w:hAnsi="Calibri" w:cs="Calibri"/>
-          <w:b/>
-          <w:bCs/>
-        </w:rPr>
-        <w:t xml:space="preserve"> </w:t>
-      </w:r>
-      <w:proofErr w:type="spellStart"/>
-      <w:r>
-        <w:rPr>
-          <w:rStyle w:val="letter-body-bold"/>
-          <w:rFonts w:ascii="Calibri" w:hAnsi="Calibri" w:cs="Calibri"/>
-          <w:b/>
-          <w:bCs/>
-        </w:rPr>
-        <w:t>together</w:t>
-      </w:r>
-      <w:proofErr w:type="spellEnd"/>
-      <w:r>
-        <w:rPr>
-          <w:rFonts w:ascii="Calibri" w:hAnsi="Calibri" w:cs="Calibri"/>
-        </w:rPr>
-        <w:t> in a </w:t>
-      </w:r>
-      <w:r>
-        <w:rPr>
-          <w:rStyle w:val="letter-body-bold"/>
-          <w:rFonts w:ascii="Calibri" w:hAnsi="Calibri" w:cs="Calibri"/>
-          <w:b/>
-          <w:bCs/>
-        </w:rPr>
-        <w:t>team</w:t>
-      </w:r>
-      <w:r>
-        <w:rPr>
-          <w:rFonts w:ascii="Calibri" w:hAnsi="Calibri" w:cs="Calibri"/>
-        </w:rPr>
-        <w:t> </w:t>
-      </w:r>
-      <w:proofErr w:type="spellStart"/>
-      <w:r>
-        <w:rPr>
-          <w:rFonts w:ascii="Calibri" w:hAnsi="Calibri" w:cs="Calibri"/>
-        </w:rPr>
-        <w:t>where</w:t>
-      </w:r>
-      <w:proofErr w:type="spellEnd"/>
-      <w:r>
-        <w:rPr>
-          <w:rFonts w:ascii="Calibri" w:hAnsi="Calibri" w:cs="Calibri"/>
-        </w:rPr>
-        <w:t xml:space="preserve"> I </w:t>
-      </w:r>
-      <w:proofErr w:type="spellStart"/>
-      <w:r>
-        <w:rPr>
-          <w:rFonts w:ascii="Calibri" w:hAnsi="Calibri" w:cs="Calibri"/>
-        </w:rPr>
-        <w:t>can</w:t>
-      </w:r>
-      <w:proofErr w:type="spellEnd"/>
-      <w:r>
-        <w:rPr>
-          <w:rFonts w:ascii="Calibri" w:hAnsi="Calibri" w:cs="Calibri"/>
-        </w:rPr>
-        <w:t> </w:t>
-      </w:r>
-      <w:proofErr w:type="spellStart"/>
-      <w:r>
-        <w:rPr>
-          <w:rStyle w:val="letter-body-bold"/>
-          <w:rFonts w:ascii="Calibri" w:hAnsi="Calibri" w:cs="Calibri"/>
-          <w:b/>
-          <w:bCs/>
-        </w:rPr>
-        <w:t>learn</w:t>
-      </w:r>
-      <w:proofErr w:type="spellEnd"/>
-      <w:r>
-        <w:rPr>
-          <w:rFonts w:ascii="Calibri" w:hAnsi="Calibri" w:cs="Calibri"/>
-        </w:rPr>
-        <w:t xml:space="preserve"> from </w:t>
-      </w:r>
-      <w:proofErr w:type="spellStart"/>
-      <w:r>
-        <w:rPr>
-          <w:rFonts w:ascii="Calibri" w:hAnsi="Calibri" w:cs="Calibri"/>
-        </w:rPr>
-        <w:t>colleagues</w:t>
-      </w:r>
-      <w:proofErr w:type="spellEnd"/>
-      <w:r>
-        <w:rPr>
-          <w:rFonts w:ascii="Calibri" w:hAnsi="Calibri" w:cs="Calibri"/>
-        </w:rPr>
-        <w:t xml:space="preserve"> and </w:t>
-      </w:r>
-      <w:proofErr w:type="spellStart"/>
-      <w:r>
-        <w:rPr>
-          <w:rFonts w:ascii="Calibri" w:hAnsi="Calibri" w:cs="Calibri"/>
-        </w:rPr>
-        <w:t>them</w:t>
-      </w:r>
-      <w:proofErr w:type="spellEnd"/>
-      <w:r>
-        <w:rPr>
-          <w:rFonts w:ascii="Calibri" w:hAnsi="Calibri" w:cs="Calibri"/>
-        </w:rPr>
-        <w:t xml:space="preserve"> from me. </w:t>
-      </w:r>
-      <w:proofErr w:type="spellStart"/>
-      <w:r>
-        <w:rPr>
-          <w:rFonts w:ascii="Calibri" w:hAnsi="Calibri" w:cs="Calibri"/>
-        </w:rPr>
-        <w:t>Working</w:t>
-      </w:r>
-      <w:proofErr w:type="spellEnd"/>
-      <w:r>
-        <w:rPr>
-          <w:rFonts w:ascii="Calibri" w:hAnsi="Calibri" w:cs="Calibri"/>
-        </w:rPr>
-        <w:t xml:space="preserve"> </w:t>
-      </w:r>
-      <w:proofErr w:type="spellStart"/>
-      <w:r>
-        <w:rPr>
-          <w:rFonts w:ascii="Calibri" w:hAnsi="Calibri" w:cs="Calibri"/>
-        </w:rPr>
-        <w:t>lonely</w:t>
-      </w:r>
-      <w:proofErr w:type="spellEnd"/>
-      <w:r>
-        <w:rPr>
-          <w:rFonts w:ascii="Calibri" w:hAnsi="Calibri" w:cs="Calibri"/>
-        </w:rPr>
-        <w:t xml:space="preserve"> </w:t>
-      </w:r>
-      <w:proofErr w:type="spellStart"/>
-      <w:r>
-        <w:rPr>
-          <w:rFonts w:ascii="Calibri" w:hAnsi="Calibri" w:cs="Calibri"/>
-        </w:rPr>
-        <w:t>isn't</w:t>
-      </w:r>
-      <w:proofErr w:type="spellEnd"/>
-      <w:r>
-        <w:rPr>
-          <w:rFonts w:ascii="Calibri" w:hAnsi="Calibri" w:cs="Calibri"/>
-        </w:rPr>
-        <w:t xml:space="preserve"> </w:t>
-      </w:r>
-      <w:proofErr w:type="spellStart"/>
-      <w:r>
-        <w:rPr>
-          <w:rFonts w:ascii="Calibri" w:hAnsi="Calibri" w:cs="Calibri"/>
-        </w:rPr>
-        <w:t>an</w:t>
-      </w:r>
-      <w:proofErr w:type="spellEnd"/>
-      <w:r>
-        <w:rPr>
-          <w:rFonts w:ascii="Calibri" w:hAnsi="Calibri" w:cs="Calibri"/>
-        </w:rPr>
-        <w:t xml:space="preserve"> </w:t>
-      </w:r>
-      <w:proofErr w:type="spellStart"/>
-      <w:r>
-        <w:rPr>
-          <w:rFonts w:ascii="Calibri" w:hAnsi="Calibri" w:cs="Calibri"/>
-        </w:rPr>
-        <w:t>issue</w:t>
-      </w:r>
-      <w:proofErr w:type="spellEnd"/>
-      <w:r>
-        <w:rPr>
-          <w:rFonts w:ascii="Calibri" w:hAnsi="Calibri" w:cs="Calibri"/>
-        </w:rPr>
-        <w:t xml:space="preserve"> </w:t>
-      </w:r>
-      <w:proofErr w:type="spellStart"/>
-      <w:r>
-        <w:rPr>
-          <w:rFonts w:ascii="Calibri" w:hAnsi="Calibri" w:cs="Calibri"/>
-        </w:rPr>
-        <w:t>neither</w:t>
-      </w:r>
-      <w:proofErr w:type="spellEnd"/>
-      <w:r>
-        <w:rPr>
-          <w:rFonts w:ascii="Calibri" w:hAnsi="Calibri" w:cs="Calibri"/>
-        </w:rPr>
-        <w:t>.</w:t>
-      </w:r>
-    </w:p>
-    <w:p>
-      <w:pPr>
-        <w:pStyle w:val="letter-body-section"/>
-        <w:rPr>
-          <w:rFonts w:ascii="Calibri" w:hAnsi="Calibri" w:cs="Calibri"/>
-        </w:rPr>
-      </w:pPr>
-      <w:proofErr w:type="spellStart"/>
-      <w:r>
-        <w:rPr>
-          <w:rFonts w:ascii="Calibri" w:hAnsi="Calibri" w:cs="Calibri"/>
-        </w:rPr>
-        <w:t>Hopefully</w:t>
-      </w:r>
-      <w:proofErr w:type="spellEnd"/>
-      <w:r>
-        <w:rPr>
-          <w:rFonts w:ascii="Calibri" w:hAnsi="Calibri" w:cs="Calibri"/>
-        </w:rPr>
-        <w:t xml:space="preserve"> </w:t>
-      </w:r>
-      <w:proofErr w:type="spellStart"/>
-      <w:r>
-        <w:rPr>
-          <w:rFonts w:ascii="Calibri" w:hAnsi="Calibri" w:cs="Calibri"/>
-        </w:rPr>
-        <w:t>have</w:t>
-      </w:r>
-      <w:proofErr w:type="spellEnd"/>
-      <w:r>
-        <w:rPr>
-          <w:rFonts w:ascii="Calibri" w:hAnsi="Calibri" w:cs="Calibri"/>
-        </w:rPr>
-        <w:t xml:space="preserve"> </w:t>
-      </w:r>
-      <w:proofErr w:type="spellStart"/>
-      <w:r>
-        <w:rPr>
-          <w:rFonts w:ascii="Calibri" w:hAnsi="Calibri" w:cs="Calibri"/>
-        </w:rPr>
-        <w:t>you</w:t>
-      </w:r>
-      <w:proofErr w:type="spellEnd"/>
-      <w:r>
-        <w:rPr>
-          <w:rFonts w:ascii="Calibri" w:hAnsi="Calibri" w:cs="Calibri"/>
-        </w:rPr>
-        <w:t xml:space="preserve"> a </w:t>
-      </w:r>
-      <w:proofErr w:type="spellStart"/>
-      <w:r>
-        <w:rPr>
-          <w:rFonts w:ascii="Calibri" w:hAnsi="Calibri" w:cs="Calibri"/>
-        </w:rPr>
-        <w:t>great</w:t>
-      </w:r>
-      <w:proofErr w:type="spellEnd"/>
-      <w:r>
-        <w:rPr>
-          <w:rFonts w:ascii="Calibri" w:hAnsi="Calibri" w:cs="Calibri"/>
-        </w:rPr>
-        <w:t xml:space="preserve"> idea of my </w:t>
-      </w:r>
-      <w:proofErr w:type="spellStart"/>
-      <w:r>
-        <w:rPr>
-          <w:rFonts w:ascii="Calibri" w:hAnsi="Calibri" w:cs="Calibri"/>
-        </w:rPr>
-        <w:t>capa</w:t>
-      </w:r>
-      <w:r>
-        <w:rPr>
-          <w:rFonts w:ascii="Calibri" w:hAnsi="Calibri" w:cs="Calibri"/>
-        </w:rPr>
-        <w:t>bilities</w:t>
-      </w:r>
-      <w:proofErr w:type="spellEnd"/>
-      <w:r>
-        <w:rPr>
-          <w:rFonts w:ascii="Calibri" w:hAnsi="Calibri" w:cs="Calibri"/>
-        </w:rPr>
-        <w:t xml:space="preserve"> </w:t>
-      </w:r>
-      <w:proofErr w:type="spellStart"/>
-      <w:r>
-        <w:rPr>
-          <w:rFonts w:ascii="Calibri" w:hAnsi="Calibri" w:cs="Calibri"/>
-        </w:rPr>
-        <w:t>after</w:t>
-      </w:r>
-      <w:proofErr w:type="spellEnd"/>
-      <w:r>
-        <w:rPr>
-          <w:rFonts w:ascii="Calibri" w:hAnsi="Calibri" w:cs="Calibri"/>
-        </w:rPr>
-        <w:t xml:space="preserve"> </w:t>
-      </w:r>
-      <w:proofErr w:type="spellStart"/>
-      <w:r>
-        <w:rPr>
-          <w:rFonts w:ascii="Calibri" w:hAnsi="Calibri" w:cs="Calibri"/>
-        </w:rPr>
-        <w:t>reading</w:t>
-      </w:r>
-      <w:proofErr w:type="spellEnd"/>
-      <w:r>
-        <w:rPr>
-          <w:rFonts w:ascii="Calibri" w:hAnsi="Calibri" w:cs="Calibri"/>
-        </w:rPr>
-        <w:t xml:space="preserve"> </w:t>
-      </w:r>
-      <w:proofErr w:type="spellStart"/>
-      <w:r>
-        <w:rPr>
-          <w:rFonts w:ascii="Calibri" w:hAnsi="Calibri" w:cs="Calibri"/>
-        </w:rPr>
-        <w:t>this</w:t>
-      </w:r>
-      <w:proofErr w:type="spellEnd"/>
-      <w:r>
-        <w:rPr>
-          <w:rFonts w:ascii="Calibri" w:hAnsi="Calibri" w:cs="Calibri"/>
-        </w:rPr>
-        <w:t xml:space="preserve"> </w:t>
-      </w:r>
-      <w:proofErr w:type="spellStart"/>
-      <w:r>
-        <w:rPr>
-          <w:rFonts w:ascii="Calibri" w:hAnsi="Calibri" w:cs="Calibri"/>
-        </w:rPr>
-        <w:t>letter</w:t>
-      </w:r>
-      <w:proofErr w:type="spellEnd"/>
-      <w:r>
-        <w:rPr>
-          <w:rFonts w:ascii="Calibri" w:hAnsi="Calibri" w:cs="Calibri"/>
-        </w:rPr>
-        <w:t xml:space="preserve">. I </w:t>
-      </w:r>
-      <w:proofErr w:type="spellStart"/>
-      <w:r>
-        <w:rPr>
-          <w:rFonts w:ascii="Calibri" w:hAnsi="Calibri" w:cs="Calibri"/>
-        </w:rPr>
-        <w:t>would</w:t>
-      </w:r>
-      <w:proofErr w:type="spellEnd"/>
-      <w:r>
-        <w:rPr>
-          <w:rFonts w:ascii="Calibri" w:hAnsi="Calibri" w:cs="Calibri"/>
-        </w:rPr>
-        <w:t xml:space="preserve"> </w:t>
-      </w:r>
-      <w:proofErr w:type="spellStart"/>
-      <w:r>
-        <w:rPr>
-          <w:rFonts w:ascii="Calibri" w:hAnsi="Calibri" w:cs="Calibri"/>
-        </w:rPr>
-        <w:t>like</w:t>
-      </w:r>
-      <w:proofErr w:type="spellEnd"/>
-      <w:r>
-        <w:rPr>
-          <w:rFonts w:ascii="Calibri" w:hAnsi="Calibri" w:cs="Calibri"/>
-        </w:rPr>
-        <w:t xml:space="preserve"> to </w:t>
-      </w:r>
-      <w:r>
-        <w:rPr>
-          <w:rStyle w:val="letter-body-bold"/>
-          <w:rFonts w:ascii="Calibri" w:hAnsi="Calibri" w:cs="Calibri"/>
-          <w:b/>
-          <w:bCs/>
-        </w:rPr>
-        <w:t>express</w:t>
-      </w:r>
-      <w:r>
-        <w:rPr>
-          <w:rFonts w:ascii="Calibri" w:hAnsi="Calibri" w:cs="Calibri"/>
-        </w:rPr>
-        <w:t> my </w:t>
-      </w:r>
-      <w:proofErr w:type="spellStart"/>
-      <w:r>
-        <w:rPr>
-          <w:rStyle w:val="letter-body-bold"/>
-          <w:rFonts w:ascii="Calibri" w:hAnsi="Calibri" w:cs="Calibri"/>
-          <w:b/>
-          <w:bCs/>
-        </w:rPr>
-        <w:t>motivation</w:t>
-      </w:r>
-      <w:proofErr w:type="spellEnd"/>
-      <w:r>
-        <w:rPr>
-          <w:rStyle w:val="letter-body-bold"/>
-          <w:rFonts w:ascii="Calibri" w:hAnsi="Calibri" w:cs="Calibri"/>
-          <w:b/>
-          <w:bCs/>
-        </w:rPr>
-        <w:t xml:space="preserve"> and </w:t>
-      </w:r>
-      <w:proofErr w:type="spellStart"/>
-      <w:r>
-        <w:rPr>
-          <w:rStyle w:val="letter-body-bold"/>
-          <w:rFonts w:ascii="Calibri" w:hAnsi="Calibri" w:cs="Calibri"/>
-          <w:b/>
-          <w:bCs/>
-        </w:rPr>
-        <w:t>enthusiasm</w:t>
-      </w:r>
-      <w:proofErr w:type="spellEnd"/>
-      <w:r>
-        <w:rPr>
-          <w:rFonts w:ascii="Calibri" w:hAnsi="Calibri" w:cs="Calibri"/>
-        </w:rPr>
-        <w:t xml:space="preserve"> in </w:t>
-      </w:r>
-      <w:proofErr w:type="spellStart"/>
-      <w:r>
-        <w:rPr>
-          <w:rFonts w:ascii="Calibri" w:hAnsi="Calibri" w:cs="Calibri"/>
-        </w:rPr>
-        <w:t>an</w:t>
-      </w:r>
-      <w:proofErr w:type="spellEnd"/>
-      <w:r>
-        <w:rPr>
-          <w:rFonts w:ascii="Calibri" w:hAnsi="Calibri" w:cs="Calibri"/>
-        </w:rPr>
-        <w:t xml:space="preserve"> </w:t>
-      </w:r>
-      <w:proofErr w:type="spellStart"/>
-      <w:r>
-        <w:rPr>
-          <w:rFonts w:ascii="Calibri" w:hAnsi="Calibri" w:cs="Calibri"/>
-        </w:rPr>
-        <w:t>introductory</w:t>
-      </w:r>
-      <w:proofErr w:type="spellEnd"/>
-      <w:r>
-        <w:rPr>
-          <w:rFonts w:ascii="Calibri" w:hAnsi="Calibri" w:cs="Calibri"/>
-        </w:rPr>
-        <w:t xml:space="preserve"> </w:t>
-      </w:r>
-      <w:proofErr w:type="spellStart"/>
-      <w:r>
-        <w:rPr>
-          <w:rFonts w:ascii="Calibri" w:hAnsi="Calibri" w:cs="Calibri"/>
-        </w:rPr>
-        <w:t>meeting</w:t>
-      </w:r>
-      <w:proofErr w:type="spellEnd"/>
-      <w:r>
-        <w:rPr>
-          <w:rFonts w:ascii="Calibri" w:hAnsi="Calibri" w:cs="Calibri"/>
-        </w:rPr>
-        <w:t>.</w:t>
+          <w:lang w:val="en-US"/>
+        </w:rPr>
+        <w:t> in an introductory meeting.</w:t>
       </w:r>
     </w:p>
     <w:p>
@@ -16741,28 +14883,28 @@
         <v:path o:extrusionok="f" gradientshapeok="t" o:connecttype="rect"/>
         <o:lock v:ext="edit" aspectratio="t"/>
       </v:shapetype>
-      <v:shape id="_x0000_i1230" type="#_x0000_t75" style="width:294.7pt;height:294.7pt" o:bullet="t">
+      <v:shape id="_x0000_i1034" type="#_x0000_t75" style="width:294.65pt;height:294.65pt" o:bullet="t">
         <v:imagedata r:id="rId1" o:title="mailbox"/>
       </v:shape>
     </w:pict>
   </w:numPicBullet>
   <w:numPicBullet w:numPicBulletId="1">
     <w:pict>
-      <v:shape id="_x0000_i1231" type="#_x0000_t75" style="width:409.65pt;height:409.65pt" o:bullet="t">
+      <v:shape id="_x0000_i1035" type="#_x0000_t75" style="width:409.6pt;height:409.6pt" o:bullet="t">
         <v:imagedata r:id="rId2" o:title="telephone"/>
       </v:shape>
     </w:pict>
   </w:numPicBullet>
   <w:numPicBullet w:numPicBulletId="2">
     <w:pict>
-      <v:shape id="_x0000_i1232" type="#_x0000_t75" style="width:383.95pt;height:383.95pt" o:bullet="t">
+      <v:shape id="_x0000_i1036" type="#_x0000_t75" style="width:384pt;height:384pt" o:bullet="t">
         <v:imagedata r:id="rId3" o:title="car"/>
       </v:shape>
     </w:pict>
   </w:numPicBullet>
   <w:numPicBullet w:numPicBulletId="3">
     <w:pict>
-      <v:shape id="_x0000_i1233" type="#_x0000_t75" style="width:409.65pt;height:409.65pt" o:bullet="t">
+      <v:shape id="_x0000_i1037" type="#_x0000_t75" style="width:409.6pt;height:409.6pt" o:bullet="t">
         <v:imagedata r:id="rId4" o:title="email"/>
       </v:shape>
     </w:pict>

</xml_diff>